<commit_message>
crear vistas vw_PasesVigentes y vw_PasesProximosVencer - se agregan descripciones y capturas al Word
</commit_message>
<xml_diff>
--- a/TPI-BASE DE DATOS 2.docx
+++ b/TPI-BASE DE DATOS 2.docx
@@ -1,19 +1,22 @@
 
 <file path=word/document.xml><?xml version="1.0" encoding="utf-8"?>
-<w:document xmlns:wpc="http://schemas.microsoft.com/office/word/2010/wordprocessingCanvas" xmlns:cx="http://schemas.microsoft.com/office/drawing/2014/chartex" xmlns:cx1="http://schemas.microsoft.com/office/drawing/2015/9/8/chartex" xmlns:cx2="http://schemas.microsoft.com/office/drawing/2015/10/21/chartex" xmlns:cx3="http://schemas.microsoft.com/office/drawing/2016/5/9/chartex" xmlns:cx4="http://schemas.microsoft.com/office/drawing/2016/5/10/chartex" xmlns:cx5="http://schemas.microsoft.com/office/drawing/2016/5/11/chartex" xmlns:cx6="http://schemas.microsoft.com/office/drawing/2016/5/12/chartex" xmlns:cx7="http://schemas.microsoft.com/office/drawing/2016/5/13/chartex" xmlns:cx8="http://schemas.microsoft.com/office/drawing/2016/5/14/chartex" xmlns:mc="http://schemas.openxmlformats.org/markup-compatibility/2006" xmlns:aink="http://schemas.microsoft.com/office/drawing/2016/ink" xmlns:am3d="http://schemas.microsoft.com/office/drawing/2017/model3d" xmlns:o="urn:schemas-microsoft-com:office:office" xmlns:oel="http://schemas.microsoft.com/office/2019/extlst" xmlns:r="http://schemas.openxmlformats.org/officeDocument/2006/relationships" xmlns:m="http://schemas.openxmlformats.org/officeDocument/2006/math" xmlns:v="urn:schemas-microsoft-com:vml" xmlns:wp14="http://schemas.microsoft.com/office/word/2010/wordprocessingDrawing" xmlns:wp="http://schemas.openxmlformats.org/drawingml/2006/wordprocessingDrawing" xmlns:w10="urn:schemas-microsoft-com:office:word" xmlns:w="http://schemas.openxmlformats.org/wordprocessingml/2006/main" xmlns:w14="http://schemas.microsoft.com/office/word/2010/wordml" xmlns:w15="http://schemas.microsoft.com/office/word/2012/wordml" xmlns:w16cex="http://schemas.microsoft.com/office/word/2018/wordml/cex" xmlns:w16cid="http://schemas.microsoft.com/office/word/2016/wordml/cid" xmlns:w16="http://schemas.microsoft.com/office/word/2018/wordml" xmlns:w16du="http://schemas.microsoft.com/office/word/2023/wordml/word16du" xmlns:w16sdtdh="http://schemas.microsoft.com/office/word/2020/wordml/sdtdatahash" xmlns:w16sdtfl="http://schemas.microsoft.com/office/word/2024/wordml/sdtformatlock" xmlns:w16se="http://schemas.microsoft.com/office/word/2015/wordml/symex" xmlns:wpg="http://schemas.microsoft.com/office/word/2010/wordprocessingGroup" xmlns:wpi="http://schemas.microsoft.com/office/word/2010/wordprocessingInk" xmlns:wne="http://schemas.microsoft.com/office/word/2006/wordml" xmlns:wps="http://schemas.microsoft.com/office/word/2010/wordprocessingShape" xmlns:a="http://schemas.openxmlformats.org/drawingml/2006/main" xmlns:pic="http://schemas.openxmlformats.org/drawingml/2006/picture" xmlns:a14="http://schemas.microsoft.com/office/drawing/2010/main" mc:Ignorable="w14 w15 w16se w16cid w16 w16cex w16sdtdh w16sdtfl w16du wp14">
+<w:document xmlns:wpc="http://schemas.microsoft.com/office/word/2010/wordprocessingCanvas" xmlns:cx="http://schemas.microsoft.com/office/drawing/2014/chartex" xmlns:cx1="http://schemas.microsoft.com/office/drawing/2015/9/8/chartex" xmlns:cx2="http://schemas.microsoft.com/office/drawing/2015/10/21/chartex" xmlns:cx3="http://schemas.microsoft.com/office/drawing/2016/5/9/chartex" xmlns:cx4="http://schemas.microsoft.com/office/drawing/2016/5/10/chartex" xmlns:cx5="http://schemas.microsoft.com/office/drawing/2016/5/11/chartex" xmlns:cx6="http://schemas.microsoft.com/office/drawing/2016/5/12/chartex" xmlns:cx7="http://schemas.microsoft.com/office/drawing/2016/5/13/chartex" xmlns:cx8="http://schemas.microsoft.com/office/drawing/2016/5/14/chartex" xmlns:mc="http://schemas.openxmlformats.org/markup-compatibility/2006" xmlns:aink="http://schemas.microsoft.com/office/drawing/2016/ink" xmlns:am3d="http://schemas.microsoft.com/office/drawing/2017/model3d" xmlns:o="urn:schemas-microsoft-com:office:office" xmlns:oel="http://schemas.microsoft.com/office/2019/extlst" xmlns:r="http://schemas.openxmlformats.org/officeDocument/2006/relationships" xmlns:m="http://schemas.openxmlformats.org/officeDocument/2006/math" xmlns:v="urn:schemas-microsoft-com:vml" xmlns:wp14="http://schemas.microsoft.com/office/word/2010/wordprocessingDrawing" xmlns:wp="http://schemas.openxmlformats.org/drawingml/2006/wordprocessingDrawing" xmlns:w10="urn:schemas-microsoft-com:office:word" xmlns:w="http://schemas.openxmlformats.org/wordprocessingml/2006/main" xmlns:w14="http://schemas.microsoft.com/office/word/2010/wordml" xmlns:w15="http://schemas.microsoft.com/office/word/2012/wordml" xmlns:w16cex="http://schemas.microsoft.com/office/word/2018/wordml/cex" xmlns:w16cid="http://schemas.microsoft.com/office/word/2016/wordml/cid" xmlns:w16="http://schemas.microsoft.com/office/word/2018/wordml" xmlns:w16du="http://schemas.microsoft.com/office/word/2023/wordml/word16du" xmlns:w16sdtdh="http://schemas.microsoft.com/office/word/2020/wordml/sdtdatahash" xmlns:w16sdtfl="http://schemas.microsoft.com/office/word/2024/wordml/sdtformatlock" xmlns:w16se="http://schemas.microsoft.com/office/word/2015/wordml/symex" xmlns:wpg="http://schemas.microsoft.com/office/word/2010/wordprocessingGroup" xmlns:wpi="http://schemas.microsoft.com/office/word/2010/wordprocessingInk" xmlns:wne="http://schemas.microsoft.com/office/word/2006/wordml" xmlns:wps="http://schemas.microsoft.com/office/word/2010/wordprocessingShape" mc:Ignorable="w14 w15 w16se w16cid w16 w16cex w16sdtdh w16sdtfl w16du wp14">
   <w:body>
-    <w:p w14:noSpellErr="1">
-      <w:r>
+    <w:p>
+      <w:r>
+        <w:rPr>
+          <w:noProof/>
+        </w:rPr>
         <w:drawing>
-          <wp:inline wp14:editId="6C51749F" wp14:anchorId="20FD3FBB">
+          <wp:inline distT="0" distB="0" distL="0" distR="0" wp14:anchorId="20FD3FBB" wp14:editId="6C51749F">
             <wp:extent cx="5400040" cy="2479192"/>
             <wp:effectExtent l="0" t="0" r="0" b="0"/>
             <wp:docPr id="837824516" name="Imagen 1"/>
             <wp:cNvGraphicFramePr>
-              <a:graphicFrameLocks noChangeAspect="1"/>
+              <a:graphicFrameLocks xmlns:a="http://schemas.openxmlformats.org/drawingml/2006/main" noChangeAspect="1"/>
             </wp:cNvGraphicFramePr>
-            <a:graphic>
-              <a:graphicData xmlns:a="http://schemas.openxmlformats.org/drawingml/2006/main" uri="http://schemas.openxmlformats.org/drawingml/2006/picture">
+            <a:graphic xmlns:a="http://schemas.openxmlformats.org/drawingml/2006/main">
+              <a:graphicData uri="http://schemas.openxmlformats.org/drawingml/2006/picture">
                 <pic:pic xmlns:pic="http://schemas.openxmlformats.org/drawingml/2006/picture">
                   <pic:nvPicPr>
                     <pic:cNvPr id="0" name="Picture 1"/>
@@ -22,7 +25,7 @@
                     </pic:cNvPicPr>
                   </pic:nvPicPr>
                   <pic:blipFill>
-                    <a:blip xmlns:r="http://schemas.openxmlformats.org/officeDocument/2006/relationships" r:embed="rId4">
+                    <a:blip r:embed="rId5">
                       <a:extLst>
                         <a:ext uri="{28A0092B-C50C-407E-A947-70E740481C1C}">
                           <a14:useLocalDpi xmlns:a14="http://schemas.microsoft.com/office/drawing/2010/main" val="0"/>
@@ -110,38 +113,23 @@
         <w:ind w:left="2832" w:firstLine="708"/>
       </w:pPr>
     </w:p>
-    <w:p w14:noSpellErr="1">
+    <w:p>
       <w:pPr>
         <w:ind w:left="6372" w:firstLine="708"/>
         <w:rPr>
-          <w:b w:val="1"/>
-          <w:bCs w:val="1"/>
-        </w:rPr>
-      </w:pPr>
-      <w:r>
-        <w:rPr/>
+          <w:b/>
+          <w:bCs/>
+        </w:rPr>
+      </w:pPr>
+      <w:r>
         <w:t xml:space="preserve"> </w:t>
       </w:r>
       <w:r>
         <w:rPr>
-          <w:b w:val="1"/>
-          <w:bCs w:val="1"/>
-        </w:rPr>
-        <w:t xml:space="preserve">Equipo # </w:t>
-      </w:r>
-      <w:r>
-        <w:rPr>
-          <w:b w:val="1"/>
-          <w:bCs w:val="1"/>
-        </w:rPr>
-        <w:t>89</w:t>
-      </w:r>
-      <w:r>
-        <w:rPr>
-          <w:b w:val="1"/>
-          <w:bCs w:val="1"/>
-        </w:rPr>
-        <w:t xml:space="preserve"> </w:t>
+          <w:b/>
+          <w:bCs/>
+        </w:rPr>
+        <w:t xml:space="preserve">Equipo # 89 </w:t>
       </w:r>
     </w:p>
     <w:p>
@@ -160,6 +148,7 @@
       <w:pPr>
         <w:ind w:left="2832" w:firstLine="708"/>
       </w:pPr>
+      <w:proofErr w:type="spellStart"/>
       <w:r>
         <w:rPr>
           <w:b/>
@@ -167,6 +156,7 @@
         </w:rPr>
         <w:t>Urbañski</w:t>
       </w:r>
+      <w:proofErr w:type="spellEnd"/>
       <w:r>
         <w:rPr>
           <w:b/>
@@ -240,7 +230,6 @@
       <w:pPr>
         <w:ind w:left="2832" w:firstLine="708"/>
       </w:pPr>
-      <w:proofErr w:type="spellStart"/>
       <w:r>
         <w:rPr>
           <w:b/>
@@ -248,7 +237,6 @@
         </w:rPr>
         <w:t>Strozzi</w:t>
       </w:r>
-      <w:proofErr w:type="spellEnd"/>
       <w:r>
         <w:rPr>
           <w:b/>
@@ -282,35 +270,28 @@
       <w:pPr>
         <w:ind w:left="2832" w:firstLine="708"/>
         <w:rPr>
-          <w:b w:val="1"/>
-          <w:bCs w:val="1"/>
-        </w:rPr>
-      </w:pPr>
-      <w:r>
-        <w:rPr>
-          <w:b w:val="1"/>
-          <w:bCs w:val="1"/>
-        </w:rPr>
-        <w:t xml:space="preserve">Medina, </w:t>
-      </w:r>
-      <w:r>
-        <w:rPr>
-          <w:b w:val="1"/>
-          <w:bCs w:val="1"/>
-        </w:rPr>
-        <w:t>Rodrigo –</w:t>
-      </w:r>
-      <w:r>
-        <w:rPr>
-          <w:b w:val="1"/>
-          <w:bCs w:val="1"/>
+          <w:b/>
+          <w:bCs/>
+        </w:rPr>
+      </w:pPr>
+      <w:r>
+        <w:rPr>
+          <w:b/>
+          <w:bCs/>
+        </w:rPr>
+        <w:t>Medina, Rodrigo –</w:t>
+      </w:r>
+      <w:r>
+        <w:rPr>
+          <w:b/>
+          <w:bCs/>
         </w:rPr>
         <w:t xml:space="preserve"> Legajo</w:t>
       </w:r>
       <w:r>
         <w:rPr>
-          <w:b w:val="1"/>
-          <w:bCs w:val="1"/>
+          <w:b/>
+          <w:bCs/>
         </w:rPr>
         <w:t xml:space="preserve"> 28167</w:t>
       </w:r>
@@ -380,75 +361,193 @@
     </w:p>
     <w:p>
       <w:pPr>
-        <w:spacing w:before="0" w:beforeAutospacing="off" w:after="160" w:afterAutospacing="off" w:line="276" w:lineRule="auto"/>
-        <w:rPr>
-          <w:rFonts w:ascii="Aptos" w:hAnsi="Aptos" w:eastAsia="Aptos" w:cs="Aptos"/>
-          <w:b w:val="1"/>
-          <w:bCs w:val="1"/>
-          <w:noProof w:val="0"/>
-          <w:color w:val="000000" w:themeColor="text1" w:themeTint="FF" w:themeShade="FF"/>
+        <w:spacing w:line="276" w:lineRule="auto"/>
+        <w:rPr>
+          <w:rFonts w:ascii="Aptos" w:eastAsia="Aptos" w:hAnsi="Aptos" w:cs="Aptos"/>
+          <w:b/>
+          <w:bCs/>
+          <w:color w:val="000000" w:themeColor="text1"/>
           <w:sz w:val="28"/>
           <w:szCs w:val="28"/>
-          <w:lang w:val="es-AR"/>
-        </w:rPr>
-      </w:pPr>
-      <w:r>
-        <w:rPr>
-          <w:rFonts w:ascii="Aptos" w:hAnsi="Aptos" w:eastAsia="Aptos" w:cs="Aptos"/>
-          <w:b w:val="1"/>
-          <w:bCs w:val="1"/>
-          <w:noProof w:val="0"/>
-          <w:color w:val="000000" w:themeColor="text1" w:themeTint="FF" w:themeShade="FF"/>
+        </w:rPr>
+      </w:pPr>
+      <w:r>
+        <w:rPr>
+          <w:rFonts w:ascii="Aptos" w:eastAsia="Aptos" w:hAnsi="Aptos" w:cs="Aptos"/>
+          <w:b/>
+          <w:bCs/>
+          <w:color w:val="000000" w:themeColor="text1"/>
           <w:sz w:val="28"/>
           <w:szCs w:val="28"/>
-          <w:lang w:val="es-AR"/>
-        </w:rPr>
+        </w:rPr>
+        <w:lastRenderedPageBreak/>
         <w:t>Explicación del Sistema</w:t>
       </w:r>
     </w:p>
     <w:p>
       <w:pPr>
-        <w:spacing w:before="0" w:beforeAutospacing="off" w:after="160" w:afterAutospacing="off" w:line="276" w:lineRule="auto"/>
-      </w:pPr>
-      <w:r>
-        <w:rPr>
-          <w:rFonts w:ascii="Aptos" w:hAnsi="Aptos" w:eastAsia="Aptos" w:cs="Aptos"/>
-          <w:noProof w:val="0"/>
-          <w:sz w:val="24"/>
-          <w:szCs w:val="24"/>
-          <w:lang w:val="es-AR"/>
+        <w:spacing w:line="276" w:lineRule="auto"/>
+      </w:pPr>
+      <w:r>
+        <w:rPr>
+          <w:rFonts w:ascii="Aptos" w:eastAsia="Aptos" w:hAnsi="Aptos" w:cs="Aptos"/>
         </w:rPr>
         <w:t>El sistema desarrollado tiene como finalidad gestionar de manera ordenada y eficiente la actividad diaria de un gimnasio. A través de la base de datos se administran los socios, los tipos de pase disponibles (por día, 8 veces al mes y libre mensual), las clases que se dictan, las inscripciones de los socios a dichas clases y las asistencias registradas.</w:t>
       </w:r>
     </w:p>
     <w:p>
       <w:pPr>
-        <w:spacing w:before="0" w:beforeAutospacing="off" w:after="160" w:afterAutospacing="off" w:line="276" w:lineRule="auto"/>
-      </w:pPr>
-      <w:r>
-        <w:rPr>
-          <w:rFonts w:ascii="Aptos" w:hAnsi="Aptos" w:eastAsia="Aptos" w:cs="Aptos"/>
-          <w:noProof w:val="0"/>
-          <w:sz w:val="24"/>
-          <w:szCs w:val="24"/>
-          <w:lang w:val="es-AR"/>
-        </w:rPr>
-        <w:t>El objetivo principal es controlar el acceso de los socios según el tipo de pase adquirido, asegurando que solo puedan ingresar aquellos que poseen un pase vigente y con usos disponibles. Para lograrlo, el sistema implementa una serie de reglas de negocio mediante procedimientos almacenados y triggers, que automatizan el control y previenen inconsistencias.</w:t>
-      </w:r>
-    </w:p>
-    <w:p>
-      <w:pPr>
-        <w:spacing w:before="0" w:beforeAutospacing="off" w:after="160" w:afterAutospacing="off" w:line="276" w:lineRule="auto"/>
-      </w:pPr>
-      <w:r>
-        <w:rPr>
-          <w:rFonts w:ascii="Aptos" w:hAnsi="Aptos" w:eastAsia="Aptos" w:cs="Aptos"/>
-          <w:noProof w:val="0"/>
-          <w:sz w:val="24"/>
-          <w:szCs w:val="24"/>
-          <w:lang w:val="es-AR"/>
+        <w:spacing w:line="276" w:lineRule="auto"/>
+      </w:pPr>
+      <w:r>
+        <w:rPr>
+          <w:rFonts w:ascii="Aptos" w:eastAsia="Aptos" w:hAnsi="Aptos" w:cs="Aptos"/>
+        </w:rPr>
+        <w:t xml:space="preserve">El objetivo principal es controlar el acceso de los socios según el tipo de pase adquirido, asegurando que solo puedan ingresar aquellos que poseen un pase vigente y con usos disponibles. Para lograrlo, el sistema implementa una serie de reglas de negocio mediante procedimientos almacenados y </w:t>
+      </w:r>
+      <w:proofErr w:type="spellStart"/>
+      <w:r>
+        <w:rPr>
+          <w:rFonts w:ascii="Aptos" w:eastAsia="Aptos" w:hAnsi="Aptos" w:cs="Aptos"/>
+        </w:rPr>
+        <w:t>triggers</w:t>
+      </w:r>
+      <w:proofErr w:type="spellEnd"/>
+      <w:r>
+        <w:rPr>
+          <w:rFonts w:ascii="Aptos" w:eastAsia="Aptos" w:hAnsi="Aptos" w:cs="Aptos"/>
+        </w:rPr>
+        <w:t>, que automatizan el control y previenen inconsistencias.</w:t>
+      </w:r>
+    </w:p>
+    <w:p>
+      <w:pPr>
+        <w:spacing w:line="276" w:lineRule="auto"/>
+      </w:pPr>
+      <w:r>
+        <w:rPr>
+          <w:rFonts w:ascii="Aptos" w:eastAsia="Aptos" w:hAnsi="Aptos" w:cs="Aptos"/>
         </w:rPr>
         <w:t>Cada tipo de pase posee su propia lógica de funcionamiento:</w:t>
+      </w:r>
+    </w:p>
+    <w:p>
+      <w:pPr>
+        <w:pStyle w:val="Prrafodelista"/>
+        <w:numPr>
+          <w:ilvl w:val="0"/>
+          <w:numId w:val="2"/>
+        </w:numPr>
+        <w:spacing w:after="0" w:line="276" w:lineRule="auto"/>
+        <w:rPr>
+          <w:rFonts w:ascii="Aptos" w:eastAsia="Aptos" w:hAnsi="Aptos" w:cs="Aptos"/>
+        </w:rPr>
+      </w:pPr>
+      <w:r>
+        <w:rPr>
+          <w:rFonts w:ascii="Aptos" w:eastAsia="Aptos" w:hAnsi="Aptos" w:cs="Aptos"/>
+        </w:rPr>
+        <w:t>El pase diario permite un solo ingreso el mismo día del pago.</w:t>
+      </w:r>
+    </w:p>
+    <w:p>
+      <w:pPr>
+        <w:pStyle w:val="Prrafodelista"/>
+        <w:numPr>
+          <w:ilvl w:val="0"/>
+          <w:numId w:val="2"/>
+        </w:numPr>
+        <w:spacing w:after="0" w:line="276" w:lineRule="auto"/>
+        <w:rPr>
+          <w:rFonts w:ascii="Aptos" w:eastAsia="Aptos" w:hAnsi="Aptos" w:cs="Aptos"/>
+        </w:rPr>
+      </w:pPr>
+      <w:r>
+        <w:rPr>
+          <w:rFonts w:ascii="Aptos" w:eastAsia="Aptos" w:hAnsi="Aptos" w:cs="Aptos"/>
+        </w:rPr>
+        <w:t>El pase de 8 veces habilita ocho ingresos durante el mes calendario.</w:t>
+      </w:r>
+    </w:p>
+    <w:p>
+      <w:pPr>
+        <w:pStyle w:val="Prrafodelista"/>
+        <w:numPr>
+          <w:ilvl w:val="0"/>
+          <w:numId w:val="2"/>
+        </w:numPr>
+        <w:spacing w:after="0" w:line="276" w:lineRule="auto"/>
+        <w:rPr>
+          <w:rFonts w:ascii="Aptos" w:eastAsia="Aptos" w:hAnsi="Aptos" w:cs="Aptos"/>
+        </w:rPr>
+      </w:pPr>
+      <w:r>
+        <w:rPr>
+          <w:rFonts w:ascii="Aptos" w:eastAsia="Aptos" w:hAnsi="Aptos" w:cs="Aptos"/>
+        </w:rPr>
+        <w:t>El pase libre otorga acceso ilimitado durante el mes vigente.</w:t>
+      </w:r>
+    </w:p>
+    <w:p>
+      <w:pPr>
+        <w:spacing w:line="276" w:lineRule="auto"/>
+      </w:pPr>
+      <w:r>
+        <w:rPr>
+          <w:rFonts w:ascii="Aptos" w:eastAsia="Aptos" w:hAnsi="Aptos" w:cs="Aptos"/>
+        </w:rPr>
+        <w:t xml:space="preserve">Además, el sistema administra las clases del gimnasio (como funcional, spinning o boxeo), registrando inscripciones y controlando los cupos máximos establecidos para cada una. Mediante un </w:t>
+      </w:r>
+      <w:proofErr w:type="spellStart"/>
+      <w:r>
+        <w:rPr>
+          <w:rFonts w:ascii="Aptos" w:eastAsia="Aptos" w:hAnsi="Aptos" w:cs="Aptos"/>
+        </w:rPr>
+        <w:t>trigger</w:t>
+      </w:r>
+      <w:proofErr w:type="spellEnd"/>
+      <w:r>
+        <w:rPr>
+          <w:rFonts w:ascii="Aptos" w:eastAsia="Aptos" w:hAnsi="Aptos" w:cs="Aptos"/>
+        </w:rPr>
+        <w:t>, se evita superar el límite de lugares disponibles, garantizando un uso adecuado de los recursos.</w:t>
+      </w:r>
+    </w:p>
+    <w:p>
+      <w:pPr>
+        <w:spacing w:line="276" w:lineRule="auto"/>
+      </w:pPr>
+      <w:r>
+        <w:rPr>
+          <w:rFonts w:ascii="Aptos" w:eastAsia="Aptos" w:hAnsi="Aptos" w:cs="Aptos"/>
+        </w:rPr>
+        <w:t>De esta forma, la base de datos no solo facilita el registro de información, sino que también automatiza controles y valida condiciones importantes para el funcionamiento del gimnasio, logrando una gestión más precisa y confiable.</w:t>
+      </w:r>
+    </w:p>
+    <w:p>
+      <w:pPr>
+        <w:spacing w:line="276" w:lineRule="auto"/>
+      </w:pPr>
+      <w:r>
+        <w:rPr>
+          <w:rFonts w:ascii="Aptos" w:eastAsia="Aptos" w:hAnsi="Aptos" w:cs="Aptos"/>
+          <w:b/>
+          <w:bCs/>
+          <w:sz w:val="28"/>
+          <w:szCs w:val="28"/>
+        </w:rPr>
+        <w:t>Funcionalidades Principales</w:t>
+      </w:r>
+    </w:p>
+    <w:p>
+      <w:pPr>
+        <w:spacing w:line="276" w:lineRule="auto"/>
+      </w:pPr>
+      <w:r>
+        <w:rPr>
+          <w:rFonts w:ascii="Aptos" w:eastAsia="Aptos" w:hAnsi="Aptos" w:cs="Aptos"/>
+        </w:rPr>
+        <w:t>El sistema desarrollado ofrece una serie de funcionalidades que permiten gestionar de forma integral las operaciones del gimnasio y garantizar el cumplimiento de las reglas de negocio definidas. Entre las principales se destacan:</w:t>
       </w:r>
     </w:p>
     <w:p>
@@ -458,24 +557,24 @@
           <w:ilvl w:val="0"/>
           <w:numId w:val="1"/>
         </w:numPr>
-        <w:spacing w:before="0" w:beforeAutospacing="off" w:after="0" w:afterAutospacing="off" w:line="276" w:lineRule="auto"/>
-        <w:rPr>
-          <w:rFonts w:ascii="Aptos" w:hAnsi="Aptos" w:eastAsia="Aptos" w:cs="Aptos"/>
-          <w:noProof w:val="0"/>
-          <w:sz w:val="24"/>
-          <w:szCs w:val="24"/>
-          <w:lang w:val="es-AR"/>
-        </w:rPr>
-      </w:pPr>
-      <w:r>
-        <w:rPr>
-          <w:rFonts w:ascii="Aptos" w:hAnsi="Aptos" w:eastAsia="Aptos" w:cs="Aptos"/>
-          <w:noProof w:val="0"/>
-          <w:sz w:val="24"/>
-          <w:szCs w:val="24"/>
-          <w:lang w:val="es-AR"/>
-        </w:rPr>
-        <w:t>El pase diario permite un solo ingreso el mismo día del pago.</w:t>
+        <w:spacing w:after="0" w:line="276" w:lineRule="auto"/>
+        <w:rPr>
+          <w:rFonts w:ascii="Aptos" w:eastAsia="Aptos" w:hAnsi="Aptos" w:cs="Aptos"/>
+        </w:rPr>
+      </w:pPr>
+      <w:r>
+        <w:rPr>
+          <w:rFonts w:ascii="Aptos" w:eastAsia="Aptos" w:hAnsi="Aptos" w:cs="Aptos"/>
+          <w:b/>
+          <w:bCs/>
+        </w:rPr>
+        <w:t>Gestión de socios:</w:t>
+      </w:r>
+      <w:r>
+        <w:rPr>
+          <w:rFonts w:ascii="Aptos" w:eastAsia="Aptos" w:hAnsi="Aptos" w:cs="Aptos"/>
+        </w:rPr>
+        <w:t xml:space="preserve"> permite registrar, consultar y mantener actualizada la información personal y el estado de cada socio.</w:t>
       </w:r>
     </w:p>
     <w:p>
@@ -485,24 +584,24 @@
           <w:ilvl w:val="0"/>
           <w:numId w:val="1"/>
         </w:numPr>
-        <w:spacing w:before="0" w:beforeAutospacing="off" w:after="0" w:afterAutospacing="off" w:line="276" w:lineRule="auto"/>
-        <w:rPr>
-          <w:rFonts w:ascii="Aptos" w:hAnsi="Aptos" w:eastAsia="Aptos" w:cs="Aptos"/>
-          <w:noProof w:val="0"/>
-          <w:sz w:val="24"/>
-          <w:szCs w:val="24"/>
-          <w:lang w:val="es-AR"/>
-        </w:rPr>
-      </w:pPr>
-      <w:r>
-        <w:rPr>
-          <w:rFonts w:ascii="Aptos" w:hAnsi="Aptos" w:eastAsia="Aptos" w:cs="Aptos"/>
-          <w:noProof w:val="0"/>
-          <w:sz w:val="24"/>
-          <w:szCs w:val="24"/>
-          <w:lang w:val="es-AR"/>
-        </w:rPr>
-        <w:t>El pase de 8 veces habilita ocho ingresos durante el mes calendario.</w:t>
+        <w:spacing w:after="0" w:line="276" w:lineRule="auto"/>
+        <w:rPr>
+          <w:rFonts w:ascii="Aptos" w:eastAsia="Aptos" w:hAnsi="Aptos" w:cs="Aptos"/>
+        </w:rPr>
+      </w:pPr>
+      <w:r>
+        <w:rPr>
+          <w:rFonts w:ascii="Aptos" w:eastAsia="Aptos" w:hAnsi="Aptos" w:cs="Aptos"/>
+          <w:b/>
+          <w:bCs/>
+        </w:rPr>
+        <w:t>Control de pases:</w:t>
+      </w:r>
+      <w:r>
+        <w:rPr>
+          <w:rFonts w:ascii="Aptos" w:eastAsia="Aptos" w:hAnsi="Aptos" w:cs="Aptos"/>
+        </w:rPr>
+        <w:t xml:space="preserve"> administra los tres tipos de pase disponibles (diario, 8 veces al mes y libre mensual), verificando vigencia y cantidad de usos restantes.</w:t>
       </w:r>
     </w:p>
     <w:p>
@@ -512,86 +611,24 @@
           <w:ilvl w:val="0"/>
           <w:numId w:val="1"/>
         </w:numPr>
-        <w:spacing w:before="0" w:beforeAutospacing="off" w:after="0" w:afterAutospacing="off" w:line="276" w:lineRule="auto"/>
-        <w:rPr>
-          <w:rFonts w:ascii="Aptos" w:hAnsi="Aptos" w:eastAsia="Aptos" w:cs="Aptos"/>
-          <w:noProof w:val="0"/>
-          <w:sz w:val="24"/>
-          <w:szCs w:val="24"/>
-          <w:lang w:val="es-AR"/>
-        </w:rPr>
-      </w:pPr>
-      <w:r>
-        <w:rPr>
-          <w:rFonts w:ascii="Aptos" w:hAnsi="Aptos" w:eastAsia="Aptos" w:cs="Aptos"/>
-          <w:noProof w:val="0"/>
-          <w:sz w:val="24"/>
-          <w:szCs w:val="24"/>
-          <w:lang w:val="es-AR"/>
-        </w:rPr>
-        <w:t>El pase libre otorga acceso ilimitado durante el mes vigente.</w:t>
-      </w:r>
-    </w:p>
-    <w:p>
-      <w:pPr>
-        <w:spacing w:before="0" w:beforeAutospacing="off" w:after="160" w:afterAutospacing="off" w:line="276" w:lineRule="auto"/>
-      </w:pPr>
-      <w:r>
-        <w:rPr>
-          <w:rFonts w:ascii="Aptos" w:hAnsi="Aptos" w:eastAsia="Aptos" w:cs="Aptos"/>
-          <w:noProof w:val="0"/>
-          <w:sz w:val="24"/>
-          <w:szCs w:val="24"/>
-          <w:lang w:val="es-AR"/>
-        </w:rPr>
-        <w:t>Además, el sistema administra las clases del gimnasio (como funcional, spinning o boxeo), registrando inscripciones y controlando los cupos máximos establecidos para cada una. Mediante un trigger, se evita superar el límite de lugares disponibles, garantizando un uso adecuado de los recursos.</w:t>
-      </w:r>
-    </w:p>
-    <w:p>
-      <w:pPr>
-        <w:spacing w:before="0" w:beforeAutospacing="off" w:after="160" w:afterAutospacing="off" w:line="276" w:lineRule="auto"/>
-      </w:pPr>
-      <w:r>
-        <w:rPr>
-          <w:rFonts w:ascii="Aptos" w:hAnsi="Aptos" w:eastAsia="Aptos" w:cs="Aptos"/>
-          <w:noProof w:val="0"/>
-          <w:sz w:val="24"/>
-          <w:szCs w:val="24"/>
-          <w:lang w:val="es-AR"/>
-        </w:rPr>
-        <w:t>De esta forma, la base de datos no solo facilita el registro de información, sino que también automatiza controles y valida condiciones importantes para el funcionamiento del gimnasio, logrando una gestión más precisa y confiable.</w:t>
-      </w:r>
-    </w:p>
-    <w:p>
-      <w:pPr>
-        <w:spacing w:before="0" w:beforeAutospacing="off" w:after="160" w:afterAutospacing="off" w:line="276" w:lineRule="auto"/>
-      </w:pPr>
-      <w:r>
-        <w:rPr>
-          <w:rFonts w:ascii="Aptos" w:hAnsi="Aptos" w:eastAsia="Aptos" w:cs="Aptos"/>
-          <w:b w:val="1"/>
-          <w:bCs w:val="1"/>
-          <w:noProof w:val="0"/>
-          <w:sz w:val="28"/>
-          <w:szCs w:val="28"/>
-          <w:lang w:val="es-AR"/>
-        </w:rPr>
-        <w:t>Funcionalidades Principales</w:t>
-      </w:r>
-    </w:p>
-    <w:p>
-      <w:pPr>
-        <w:spacing w:before="0" w:beforeAutospacing="off" w:after="160" w:afterAutospacing="off" w:line="276" w:lineRule="auto"/>
-      </w:pPr>
-      <w:r>
-        <w:rPr>
-          <w:rFonts w:ascii="Aptos" w:hAnsi="Aptos" w:eastAsia="Aptos" w:cs="Aptos"/>
-          <w:noProof w:val="0"/>
-          <w:sz w:val="24"/>
-          <w:szCs w:val="24"/>
-          <w:lang w:val="es-AR"/>
-        </w:rPr>
-        <w:t>El sistema desarrollado ofrece una serie de funcionalidades que permiten gestionar de forma integral las operaciones del gimnasio y garantizar el cumplimiento de las reglas de negocio definidas. Entre las principales se destacan:</w:t>
+        <w:spacing w:after="0" w:line="276" w:lineRule="auto"/>
+        <w:rPr>
+          <w:rFonts w:ascii="Aptos" w:eastAsia="Aptos" w:hAnsi="Aptos" w:cs="Aptos"/>
+        </w:rPr>
+      </w:pPr>
+      <w:r>
+        <w:rPr>
+          <w:rFonts w:ascii="Aptos" w:eastAsia="Aptos" w:hAnsi="Aptos" w:cs="Aptos"/>
+          <w:b/>
+          <w:bCs/>
+        </w:rPr>
+        <w:t>Registro de asistencias:</w:t>
+      </w:r>
+      <w:r>
+        <w:rPr>
+          <w:rFonts w:ascii="Aptos" w:eastAsia="Aptos" w:hAnsi="Aptos" w:cs="Aptos"/>
+        </w:rPr>
+        <w:t xml:space="preserve"> automatiza el ingreso de los socios y descuenta los usos correspondientes según el tipo de pase adquirido.</w:t>
       </w:r>
     </w:p>
     <w:p>
@@ -599,38 +636,26 @@
         <w:pStyle w:val="Prrafodelista"/>
         <w:numPr>
           <w:ilvl w:val="0"/>
-          <w:numId w:val="2"/>
+          <w:numId w:val="1"/>
         </w:numPr>
-        <w:spacing w:before="0" w:beforeAutospacing="off" w:after="0" w:afterAutospacing="off" w:line="276" w:lineRule="auto"/>
-        <w:rPr>
-          <w:rFonts w:ascii="Aptos" w:hAnsi="Aptos" w:eastAsia="Aptos" w:cs="Aptos"/>
-          <w:noProof w:val="0"/>
-          <w:sz w:val="24"/>
-          <w:szCs w:val="24"/>
-          <w:lang w:val="es-AR"/>
-        </w:rPr>
-      </w:pPr>
-      <w:r>
-        <w:rPr>
-          <w:rFonts w:ascii="Aptos" w:hAnsi="Aptos" w:eastAsia="Aptos" w:cs="Aptos"/>
-          <w:b w:val="1"/>
-          <w:bCs w:val="1"/>
-          <w:noProof w:val="0"/>
-          <w:sz w:val="24"/>
-          <w:szCs w:val="24"/>
-          <w:lang w:val="es-AR"/>
-        </w:rPr>
-        <w:t>Gestión de socios:</w:t>
-      </w:r>
-      <w:r>
-        <w:rPr>
-          <w:rFonts w:ascii="Aptos" w:hAnsi="Aptos" w:eastAsia="Aptos" w:cs="Aptos"/>
-          <w:noProof w:val="0"/>
-          <w:sz w:val="24"/>
-          <w:szCs w:val="24"/>
-          <w:lang w:val="es-AR"/>
-        </w:rPr>
-        <w:t xml:space="preserve"> permite registrar, consultar y mantener actualizada la información personal y el estado de cada socio.</w:t>
+        <w:spacing w:after="0" w:line="276" w:lineRule="auto"/>
+        <w:rPr>
+          <w:rFonts w:ascii="Aptos" w:eastAsia="Aptos" w:hAnsi="Aptos" w:cs="Aptos"/>
+        </w:rPr>
+      </w:pPr>
+      <w:r>
+        <w:rPr>
+          <w:rFonts w:ascii="Aptos" w:eastAsia="Aptos" w:hAnsi="Aptos" w:cs="Aptos"/>
+          <w:b/>
+          <w:bCs/>
+        </w:rPr>
+        <w:t>Gestión de clases e inscripciones:</w:t>
+      </w:r>
+      <w:r>
+        <w:rPr>
+          <w:rFonts w:ascii="Aptos" w:eastAsia="Aptos" w:hAnsi="Aptos" w:cs="Aptos"/>
+        </w:rPr>
+        <w:t xml:space="preserve"> permite registrar nuevas clases, establecer cupos máximos e inscribir socios, controlando que no se superen los límites.</w:t>
       </w:r>
     </w:p>
     <w:p>
@@ -638,38 +663,45 @@
         <w:pStyle w:val="Prrafodelista"/>
         <w:numPr>
           <w:ilvl w:val="0"/>
-          <w:numId w:val="2"/>
+          <w:numId w:val="1"/>
         </w:numPr>
-        <w:spacing w:before="0" w:beforeAutospacing="off" w:after="0" w:afterAutospacing="off" w:line="276" w:lineRule="auto"/>
-        <w:rPr>
-          <w:rFonts w:ascii="Aptos" w:hAnsi="Aptos" w:eastAsia="Aptos" w:cs="Aptos"/>
-          <w:noProof w:val="0"/>
-          <w:sz w:val="24"/>
-          <w:szCs w:val="24"/>
-          <w:lang w:val="es-AR"/>
-        </w:rPr>
-      </w:pPr>
-      <w:r>
-        <w:rPr>
-          <w:rFonts w:ascii="Aptos" w:hAnsi="Aptos" w:eastAsia="Aptos" w:cs="Aptos"/>
-          <w:b w:val="1"/>
-          <w:bCs w:val="1"/>
-          <w:noProof w:val="0"/>
-          <w:sz w:val="24"/>
-          <w:szCs w:val="24"/>
-          <w:lang w:val="es-AR"/>
-        </w:rPr>
-        <w:t>Control de pases:</w:t>
-      </w:r>
-      <w:r>
-        <w:rPr>
-          <w:rFonts w:ascii="Aptos" w:hAnsi="Aptos" w:eastAsia="Aptos" w:cs="Aptos"/>
-          <w:noProof w:val="0"/>
-          <w:sz w:val="24"/>
-          <w:szCs w:val="24"/>
-          <w:lang w:val="es-AR"/>
-        </w:rPr>
-        <w:t xml:space="preserve"> administra los tres tipos de pase disponibles (diario, 8 veces al mes y libre mensual), verificando vigencia y cantidad de usos restantes.</w:t>
+        <w:spacing w:after="0" w:line="276" w:lineRule="auto"/>
+        <w:rPr>
+          <w:rFonts w:ascii="Aptos" w:eastAsia="Aptos" w:hAnsi="Aptos" w:cs="Aptos"/>
+        </w:rPr>
+      </w:pPr>
+      <w:r>
+        <w:rPr>
+          <w:rFonts w:ascii="Aptos" w:eastAsia="Aptos" w:hAnsi="Aptos" w:cs="Aptos"/>
+          <w:b/>
+          <w:bCs/>
+        </w:rPr>
+        <w:lastRenderedPageBreak/>
+        <w:t xml:space="preserve">Automatización mediante procedimientos almacenados y </w:t>
+      </w:r>
+      <w:proofErr w:type="spellStart"/>
+      <w:r>
+        <w:rPr>
+          <w:rFonts w:ascii="Aptos" w:eastAsia="Aptos" w:hAnsi="Aptos" w:cs="Aptos"/>
+          <w:b/>
+          <w:bCs/>
+        </w:rPr>
+        <w:t>triggers</w:t>
+      </w:r>
+      <w:proofErr w:type="spellEnd"/>
+      <w:r>
+        <w:rPr>
+          <w:rFonts w:ascii="Aptos" w:eastAsia="Aptos" w:hAnsi="Aptos" w:cs="Aptos"/>
+          <w:b/>
+          <w:bCs/>
+        </w:rPr>
+        <w:t>:</w:t>
+      </w:r>
+      <w:r>
+        <w:rPr>
+          <w:rFonts w:ascii="Aptos" w:eastAsia="Aptos" w:hAnsi="Aptos" w:cs="Aptos"/>
+        </w:rPr>
+        <w:t xml:space="preserve"> asegura la ejecución correcta de las reglas del negocio, evitando ingresos sin pase vigente o con cupos completos.</w:t>
       </w:r>
     </w:p>
     <w:p>
@@ -677,211 +709,81 @@
         <w:pStyle w:val="Prrafodelista"/>
         <w:numPr>
           <w:ilvl w:val="0"/>
-          <w:numId w:val="2"/>
+          <w:numId w:val="1"/>
         </w:numPr>
-        <w:spacing w:before="0" w:beforeAutospacing="off" w:after="0" w:afterAutospacing="off" w:line="276" w:lineRule="auto"/>
-        <w:rPr>
-          <w:rFonts w:ascii="Aptos" w:hAnsi="Aptos" w:eastAsia="Aptos" w:cs="Aptos"/>
-          <w:noProof w:val="0"/>
-          <w:sz w:val="24"/>
-          <w:szCs w:val="24"/>
-          <w:lang w:val="es-AR"/>
-        </w:rPr>
-      </w:pPr>
-      <w:r>
-        <w:rPr>
-          <w:rFonts w:ascii="Aptos" w:hAnsi="Aptos" w:eastAsia="Aptos" w:cs="Aptos"/>
-          <w:b w:val="1"/>
-          <w:bCs w:val="1"/>
-          <w:noProof w:val="0"/>
-          <w:sz w:val="24"/>
-          <w:szCs w:val="24"/>
-          <w:lang w:val="es-AR"/>
-        </w:rPr>
-        <w:t>Registro de asistencias:</w:t>
-      </w:r>
-      <w:r>
-        <w:rPr>
-          <w:rFonts w:ascii="Aptos" w:hAnsi="Aptos" w:eastAsia="Aptos" w:cs="Aptos"/>
-          <w:noProof w:val="0"/>
-          <w:sz w:val="24"/>
-          <w:szCs w:val="24"/>
-          <w:lang w:val="es-AR"/>
-        </w:rPr>
-        <w:t xml:space="preserve"> automatiza el ingreso de los socios y descuenta los usos correspondientes según el tipo de pase adquirido.</w:t>
-      </w:r>
-    </w:p>
-    <w:p>
-      <w:pPr>
-        <w:pStyle w:val="Prrafodelista"/>
-        <w:numPr>
-          <w:ilvl w:val="0"/>
-          <w:numId w:val="2"/>
-        </w:numPr>
-        <w:spacing w:before="0" w:beforeAutospacing="off" w:after="0" w:afterAutospacing="off" w:line="276" w:lineRule="auto"/>
-        <w:rPr>
-          <w:rFonts w:ascii="Aptos" w:hAnsi="Aptos" w:eastAsia="Aptos" w:cs="Aptos"/>
-          <w:noProof w:val="0"/>
-          <w:sz w:val="24"/>
-          <w:szCs w:val="24"/>
-          <w:lang w:val="es-AR"/>
-        </w:rPr>
-      </w:pPr>
-      <w:r>
-        <w:rPr>
-          <w:rFonts w:ascii="Aptos" w:hAnsi="Aptos" w:eastAsia="Aptos" w:cs="Aptos"/>
-          <w:b w:val="1"/>
-          <w:bCs w:val="1"/>
-          <w:noProof w:val="0"/>
-          <w:sz w:val="24"/>
-          <w:szCs w:val="24"/>
-          <w:lang w:val="es-AR"/>
-        </w:rPr>
-        <w:t>Gestión de clases e inscripciones:</w:t>
-      </w:r>
-      <w:r>
-        <w:rPr>
-          <w:rFonts w:ascii="Aptos" w:hAnsi="Aptos" w:eastAsia="Aptos" w:cs="Aptos"/>
-          <w:noProof w:val="0"/>
-          <w:sz w:val="24"/>
-          <w:szCs w:val="24"/>
-          <w:lang w:val="es-AR"/>
-        </w:rPr>
-        <w:t xml:space="preserve"> permite registrar nuevas clases, establecer cupos máximos e inscribir socios, controlando que no se superen los límites.</w:t>
-      </w:r>
-    </w:p>
-    <w:p>
-      <w:pPr>
-        <w:pStyle w:val="Prrafodelista"/>
-        <w:numPr>
-          <w:ilvl w:val="0"/>
-          <w:numId w:val="2"/>
-        </w:numPr>
-        <w:spacing w:before="0" w:beforeAutospacing="off" w:after="0" w:afterAutospacing="off" w:line="276" w:lineRule="auto"/>
-        <w:rPr>
-          <w:rFonts w:ascii="Aptos" w:hAnsi="Aptos" w:eastAsia="Aptos" w:cs="Aptos"/>
-          <w:noProof w:val="0"/>
-          <w:sz w:val="24"/>
-          <w:szCs w:val="24"/>
-          <w:lang w:val="es-AR"/>
-        </w:rPr>
-      </w:pPr>
-      <w:r>
-        <w:rPr>
-          <w:rFonts w:ascii="Aptos" w:hAnsi="Aptos" w:eastAsia="Aptos" w:cs="Aptos"/>
-          <w:b w:val="1"/>
-          <w:bCs w:val="1"/>
-          <w:noProof w:val="0"/>
-          <w:sz w:val="24"/>
-          <w:szCs w:val="24"/>
-          <w:lang w:val="es-AR"/>
-        </w:rPr>
-        <w:t>Automatización mediante procedimientos almacenados y triggers:</w:t>
-      </w:r>
-      <w:r>
-        <w:rPr>
-          <w:rFonts w:ascii="Aptos" w:hAnsi="Aptos" w:eastAsia="Aptos" w:cs="Aptos"/>
-          <w:noProof w:val="0"/>
-          <w:sz w:val="24"/>
-          <w:szCs w:val="24"/>
-          <w:lang w:val="es-AR"/>
-        </w:rPr>
-        <w:t xml:space="preserve"> asegura la ejecución correcta de las reglas del negocio, evitando ingresos sin pase vigente o con cupos completos.</w:t>
-      </w:r>
-    </w:p>
-    <w:p>
-      <w:pPr>
-        <w:pStyle w:val="Prrafodelista"/>
-        <w:numPr>
-          <w:ilvl w:val="0"/>
-          <w:numId w:val="2"/>
-        </w:numPr>
-        <w:spacing w:before="0" w:beforeAutospacing="off" w:after="0" w:afterAutospacing="off" w:line="276" w:lineRule="auto"/>
-        <w:rPr>
-          <w:rFonts w:ascii="Aptos" w:hAnsi="Aptos" w:eastAsia="Aptos" w:cs="Aptos"/>
-          <w:noProof w:val="0"/>
-          <w:sz w:val="24"/>
-          <w:szCs w:val="24"/>
-          <w:lang w:val="es-AR"/>
-        </w:rPr>
-      </w:pPr>
-      <w:r>
-        <w:rPr>
-          <w:rFonts w:ascii="Aptos" w:hAnsi="Aptos" w:eastAsia="Aptos" w:cs="Aptos"/>
-          <w:b w:val="1"/>
-          <w:bCs w:val="1"/>
-          <w:noProof w:val="0"/>
-          <w:sz w:val="24"/>
-          <w:szCs w:val="24"/>
-          <w:lang w:val="es-AR"/>
+        <w:spacing w:after="0" w:line="276" w:lineRule="auto"/>
+        <w:rPr>
+          <w:rFonts w:ascii="Aptos" w:eastAsia="Aptos" w:hAnsi="Aptos" w:cs="Aptos"/>
+        </w:rPr>
+      </w:pPr>
+      <w:r>
+        <w:rPr>
+          <w:rFonts w:ascii="Aptos" w:eastAsia="Aptos" w:hAnsi="Aptos" w:cs="Aptos"/>
+          <w:b/>
+          <w:bCs/>
         </w:rPr>
         <w:t>Vistas de control y reportes:</w:t>
       </w:r>
       <w:r>
         <w:rPr>
-          <w:rFonts w:ascii="Aptos" w:hAnsi="Aptos" w:eastAsia="Aptos" w:cs="Aptos"/>
-          <w:noProof w:val="0"/>
-          <w:sz w:val="24"/>
-          <w:szCs w:val="24"/>
-          <w:lang w:val="es-AR"/>
+          <w:rFonts w:ascii="Aptos" w:eastAsia="Aptos" w:hAnsi="Aptos" w:cs="Aptos"/>
         </w:rPr>
         <w:t xml:space="preserve"> facilitan la visualización de información relevante, como los pases activos y el nivel de ocupación de las clases.</w:t>
       </w:r>
     </w:p>
     <w:p>
       <w:pPr>
-        <w:spacing w:before="0" w:beforeAutospacing="off" w:after="160" w:afterAutospacing="off" w:line="276" w:lineRule="auto"/>
-      </w:pPr>
-      <w:r>
-        <w:rPr>
-          <w:rFonts w:ascii="Aptos" w:hAnsi="Aptos" w:eastAsia="Aptos" w:cs="Aptos"/>
-          <w:noProof w:val="0"/>
-          <w:sz w:val="24"/>
-          <w:szCs w:val="24"/>
-          <w:lang w:val="es-AR"/>
+        <w:spacing w:line="276" w:lineRule="auto"/>
+      </w:pPr>
+      <w:r>
+        <w:rPr>
+          <w:rFonts w:ascii="Aptos" w:eastAsia="Aptos" w:hAnsi="Aptos" w:cs="Aptos"/>
         </w:rPr>
         <w:t>Estas funcionalidades integradas permiten un manejo eficiente de los datos del gimnasio, reduciendo errores y garantizando la coherencia en todos los procesos de registro y control.</w:t>
       </w:r>
     </w:p>
     <w:p>
       <w:pPr>
-        <w:spacing w:before="0" w:beforeAutospacing="off" w:after="160" w:afterAutospacing="off" w:line="276" w:lineRule="auto"/>
-      </w:pPr>
-      <w:r>
-        <w:rPr>
-          <w:rFonts w:ascii="Aptos" w:hAnsi="Aptos" w:eastAsia="Aptos" w:cs="Aptos"/>
-          <w:b w:val="1"/>
-          <w:bCs w:val="1"/>
-          <w:noProof w:val="0"/>
+        <w:spacing w:line="276" w:lineRule="auto"/>
+      </w:pPr>
+      <w:r>
+        <w:rPr>
+          <w:rFonts w:ascii="Aptos" w:eastAsia="Aptos" w:hAnsi="Aptos" w:cs="Aptos"/>
+          <w:b/>
+          <w:bCs/>
           <w:sz w:val="28"/>
           <w:szCs w:val="28"/>
-          <w:lang w:val="es-AR"/>
         </w:rPr>
         <w:t>Diagrama de Entidad Relación</w:t>
       </w:r>
     </w:p>
     <w:p>
       <w:pPr>
-        <w:pStyle w:val="Normal"/>
-      </w:pPr>
-      <w:r>
+        <w:rPr>
+          <w:noProof/>
+        </w:rPr>
+      </w:pPr>
+      <w:r>
+        <w:rPr>
+          <w:noProof/>
+        </w:rPr>
         <w:drawing>
-          <wp:inline wp14:editId="44474BFE" wp14:anchorId="79E4FEB7">
+          <wp:inline distT="0" distB="0" distL="0" distR="0" wp14:anchorId="79E4FEB7" wp14:editId="44474BFE">
             <wp:extent cx="6324600" cy="4457700"/>
             <wp:effectExtent l="0" t="0" r="0" b="0"/>
             <wp:docPr id="1148554465" name="drawing"/>
             <wp:cNvGraphicFramePr>
-              <a:graphicFrameLocks noChangeAspect="1"/>
+              <a:graphicFrameLocks xmlns:a="http://schemas.openxmlformats.org/drawingml/2006/main" noChangeAspect="1"/>
             </wp:cNvGraphicFramePr>
-            <a:graphic>
-              <a:graphicData xmlns:a="http://schemas.openxmlformats.org/drawingml/2006/main" uri="http://schemas.openxmlformats.org/drawingml/2006/picture">
+            <a:graphic xmlns:a="http://schemas.openxmlformats.org/drawingml/2006/main">
+              <a:graphicData uri="http://schemas.openxmlformats.org/drawingml/2006/picture">
                 <pic:pic xmlns:pic="http://schemas.openxmlformats.org/drawingml/2006/picture">
                   <pic:nvPicPr>
                     <pic:cNvPr id="1148554465" name=""/>
                     <pic:cNvPicPr/>
                   </pic:nvPicPr>
                   <pic:blipFill>
-                    <a:blip xmlns:r="http://schemas.openxmlformats.org/officeDocument/2006/relationships" r:embed="rId1960270851">
+                    <a:blip r:embed="rId6">
                       <a:extLst>
                         <a:ext uri="{28A0092B-C50C-407E-A947-70E740481C1C}">
                           <a14:useLocalDpi xmlns:a14="http://schemas.microsoft.com/office/drawing/2010/main"/>
@@ -893,7 +795,7 @@
                     </a:stretch>
                   </pic:blipFill>
                   <pic:spPr>
-                    <a:xfrm rot="0">
+                    <a:xfrm>
                       <a:off x="0" y="0"/>
                       <a:ext cx="6324600" cy="4457700"/>
                     </a:xfrm>
@@ -908,8 +810,360 @@
         </w:drawing>
       </w:r>
     </w:p>
+    <w:p>
+      <w:pPr>
+        <w:rPr>
+          <w:b/>
+          <w:bCs/>
+          <w:noProof/>
+          <w:sz w:val="28"/>
+          <w:szCs w:val="28"/>
+        </w:rPr>
+      </w:pPr>
+    </w:p>
+    <w:p>
+      <w:pPr>
+        <w:rPr>
+          <w:b/>
+          <w:bCs/>
+          <w:noProof/>
+          <w:sz w:val="28"/>
+          <w:szCs w:val="28"/>
+        </w:rPr>
+      </w:pPr>
+    </w:p>
+    <w:p>
+      <w:pPr>
+        <w:rPr>
+          <w:b/>
+          <w:bCs/>
+          <w:noProof/>
+          <w:sz w:val="28"/>
+          <w:szCs w:val="28"/>
+        </w:rPr>
+      </w:pPr>
+    </w:p>
+    <w:p>
+      <w:pPr>
+        <w:rPr>
+          <w:b/>
+          <w:bCs/>
+          <w:noProof/>
+          <w:sz w:val="28"/>
+          <w:szCs w:val="28"/>
+        </w:rPr>
+      </w:pPr>
+    </w:p>
+    <w:p>
+      <w:pPr>
+        <w:rPr>
+          <w:b/>
+          <w:bCs/>
+          <w:noProof/>
+          <w:sz w:val="28"/>
+          <w:szCs w:val="28"/>
+        </w:rPr>
+      </w:pPr>
+    </w:p>
+    <w:p>
+      <w:pPr>
+        <w:rPr>
+          <w:b/>
+          <w:bCs/>
+          <w:noProof/>
+          <w:sz w:val="28"/>
+          <w:szCs w:val="28"/>
+        </w:rPr>
+      </w:pPr>
+    </w:p>
+    <w:p>
+      <w:pPr>
+        <w:rPr>
+          <w:b/>
+          <w:bCs/>
+          <w:noProof/>
+        </w:rPr>
+      </w:pPr>
+      <w:r>
+        <w:rPr>
+          <w:b/>
+          <w:bCs/>
+          <w:noProof/>
+        </w:rPr>
+        <w:lastRenderedPageBreak/>
+        <w:t>Vista 1 – vw_PasesVigentes</w:t>
+      </w:r>
+    </w:p>
+    <w:p>
+      <w:pPr>
+        <w:rPr>
+          <w:noProof/>
+        </w:rPr>
+      </w:pPr>
+      <w:r>
+        <w:rPr>
+          <w:noProof/>
+        </w:rPr>
+        <w:t>Se utiliza la vista vw_PasesVigentes, la cual muestra todos los pases activos y vigentes a la fecha actual.</w:t>
+      </w:r>
+      <w:r>
+        <w:rPr>
+          <w:noProof/>
+        </w:rPr>
+        <w:br/>
+        <w:t>Solamente podrán visualizarla los administradores y recepcionistas del gimnasio.</w:t>
+      </w:r>
+      <w:r>
+        <w:rPr>
+          <w:noProof/>
+        </w:rPr>
+        <w:br/>
+        <w:t>La vista contiene la siguiente información:</w:t>
+      </w:r>
+      <w:r>
+        <w:rPr>
+          <w:noProof/>
+        </w:rPr>
+        <w:br/>
+        <w:t>IDPase, IDSocio, Nombre completo del socio, Tipo de pase, Fechas de inicio y fin, Cantidad máxima de usos, Veces utilizadas y Usos restantes.</w:t>
+      </w:r>
+      <w:r>
+        <w:rPr>
+          <w:noProof/>
+        </w:rPr>
+        <w:br/>
+        <w:t xml:space="preserve">En el caso de los pases libres (sin límite de ingresos), el campo </w:t>
+      </w:r>
+      <w:r>
+        <w:rPr>
+          <w:i/>
+          <w:iCs/>
+          <w:noProof/>
+        </w:rPr>
+        <w:t>UsosRestantes</w:t>
+      </w:r>
+      <w:r>
+        <w:rPr>
+          <w:noProof/>
+        </w:rPr>
+        <w:t xml:space="preserve"> devuelve </w:t>
+      </w:r>
+      <w:r>
+        <w:rPr>
+          <w:i/>
+          <w:iCs/>
+          <w:noProof/>
+        </w:rPr>
+        <w:t>NULL</w:t>
+      </w:r>
+      <w:r>
+        <w:rPr>
+          <w:noProof/>
+        </w:rPr>
+        <w:t>.</w:t>
+      </w:r>
+      <w:r>
+        <w:rPr>
+          <w:noProof/>
+        </w:rPr>
+        <w:br/>
+        <w:t>Su principal utilidad es controlar qué socios están habilitados para ingresar al gimnasio y cuántas entradas les quedan disponibles según su tipo de pase.</w:t>
+      </w:r>
+    </w:p>
+    <w:p>
+      <w:pPr>
+        <w:rPr>
+          <w:noProof/>
+        </w:rPr>
+      </w:pPr>
+      <w:r>
+        <w:rPr>
+          <w:noProof/>
+        </w:rPr>
+        <w:drawing>
+          <wp:inline distT="0" distB="0" distL="0" distR="0" wp14:anchorId="3004719C" wp14:editId="067947B5">
+            <wp:extent cx="5400040" cy="1993900"/>
+            <wp:effectExtent l="0" t="0" r="0" b="6350"/>
+            <wp:docPr id="1240521783" name="Imagen 1"/>
+            <wp:cNvGraphicFramePr>
+              <a:graphicFrameLocks xmlns:a="http://schemas.openxmlformats.org/drawingml/2006/main" noChangeAspect="1"/>
+            </wp:cNvGraphicFramePr>
+            <a:graphic xmlns:a="http://schemas.openxmlformats.org/drawingml/2006/main">
+              <a:graphicData uri="http://schemas.openxmlformats.org/drawingml/2006/picture">
+                <pic:pic xmlns:pic="http://schemas.openxmlformats.org/drawingml/2006/picture">
+                  <pic:nvPicPr>
+                    <pic:cNvPr id="1240521783" name="Imagen 1240521783"/>
+                    <pic:cNvPicPr/>
+                  </pic:nvPicPr>
+                  <pic:blipFill>
+                    <a:blip r:embed="rId7">
+                      <a:extLst>
+                        <a:ext uri="{28A0092B-C50C-407E-A947-70E740481C1C}">
+                          <a14:useLocalDpi xmlns:a14="http://schemas.microsoft.com/office/drawing/2010/main" val="0"/>
+                        </a:ext>
+                      </a:extLst>
+                    </a:blip>
+                    <a:stretch>
+                      <a:fillRect/>
+                    </a:stretch>
+                  </pic:blipFill>
+                  <pic:spPr>
+                    <a:xfrm>
+                      <a:off x="0" y="0"/>
+                      <a:ext cx="5400040" cy="1993900"/>
+                    </a:xfrm>
+                    <a:prstGeom prst="rect">
+                      <a:avLst/>
+                    </a:prstGeom>
+                  </pic:spPr>
+                </pic:pic>
+              </a:graphicData>
+            </a:graphic>
+          </wp:inline>
+        </w:drawing>
+      </w:r>
+    </w:p>
+    <w:p>
+      <w:pPr>
+        <w:rPr>
+          <w:b/>
+          <w:bCs/>
+          <w:noProof/>
+        </w:rPr>
+      </w:pPr>
+      <w:r>
+        <w:rPr>
+          <w:b/>
+          <w:bCs/>
+          <w:noProof/>
+        </w:rPr>
+        <w:t>Vista 2 – vw_PasesP</w:t>
+      </w:r>
+      <w:r>
+        <w:rPr>
+          <w:b/>
+          <w:bCs/>
+          <w:noProof/>
+        </w:rPr>
+        <w:t>roximos</w:t>
+      </w:r>
+      <w:r>
+        <w:rPr>
+          <w:b/>
+          <w:bCs/>
+          <w:noProof/>
+        </w:rPr>
+        <w:t>Vencer</w:t>
+      </w:r>
+    </w:p>
+    <w:p>
+      <w:pPr>
+        <w:rPr>
+          <w:noProof/>
+        </w:rPr>
+      </w:pPr>
+      <w:r>
+        <w:rPr>
+          <w:noProof/>
+        </w:rPr>
+        <w:t>Se utiliza la vista vw_PasesP</w:t>
+      </w:r>
+      <w:r>
+        <w:rPr>
+          <w:noProof/>
+        </w:rPr>
+        <w:t>roximos</w:t>
+      </w:r>
+      <w:r>
+        <w:rPr>
+          <w:noProof/>
+        </w:rPr>
+        <w:t>Vencer, que permite identificar los pases que vencerán dentro de los próximos siete días.</w:t>
+      </w:r>
+      <w:r>
+        <w:rPr>
+          <w:noProof/>
+        </w:rPr>
+        <w:br/>
+        <w:t>Está destinada a los administradores del gimnasio para anticipar las renovaciones y mantener la continuidad de los socios.</w:t>
+      </w:r>
+      <w:r>
+        <w:rPr>
+          <w:noProof/>
+        </w:rPr>
+        <w:br/>
+        <w:t>La vista incluye los siguientes datos:</w:t>
+      </w:r>
+      <w:r>
+        <w:rPr>
+          <w:noProof/>
+        </w:rPr>
+        <w:br/>
+        <w:t>IDPase, IDSocio, Nombre completo del socio, Tipo de pase, Fechas de inicio y fin, y Días restantes para el vencimiento.</w:t>
+      </w:r>
+      <w:r>
+        <w:rPr>
+          <w:noProof/>
+        </w:rPr>
+        <w:br/>
+        <w:t>Gracias a esta información, el sistema puede generar alertas o recordatorios automáticos, facilitando la gestión comercial y administrativa del gimnasio.</w:t>
+      </w:r>
+    </w:p>
+    <w:p>
+      <w:pPr>
+        <w:rPr>
+          <w:noProof/>
+        </w:rPr>
+      </w:pPr>
+      <w:r>
+        <w:rPr>
+          <w:noProof/>
+        </w:rPr>
+        <w:drawing>
+          <wp:inline distT="0" distB="0" distL="0" distR="0" wp14:anchorId="52811202" wp14:editId="4C0A9FD0">
+            <wp:extent cx="5400040" cy="1148080"/>
+            <wp:effectExtent l="0" t="0" r="0" b="0"/>
+            <wp:docPr id="958030353" name="Imagen 3"/>
+            <wp:cNvGraphicFramePr>
+              <a:graphicFrameLocks xmlns:a="http://schemas.openxmlformats.org/drawingml/2006/main" noChangeAspect="1"/>
+            </wp:cNvGraphicFramePr>
+            <a:graphic xmlns:a="http://schemas.openxmlformats.org/drawingml/2006/main">
+              <a:graphicData uri="http://schemas.openxmlformats.org/drawingml/2006/picture">
+                <pic:pic xmlns:pic="http://schemas.openxmlformats.org/drawingml/2006/picture">
+                  <pic:nvPicPr>
+                    <pic:cNvPr id="958030353" name="Imagen 958030353"/>
+                    <pic:cNvPicPr/>
+                  </pic:nvPicPr>
+                  <pic:blipFill>
+                    <a:blip r:embed="rId8">
+                      <a:extLst>
+                        <a:ext uri="{28A0092B-C50C-407E-A947-70E740481C1C}">
+                          <a14:useLocalDpi xmlns:a14="http://schemas.microsoft.com/office/drawing/2010/main" val="0"/>
+                        </a:ext>
+                      </a:extLst>
+                    </a:blip>
+                    <a:stretch>
+                      <a:fillRect/>
+                    </a:stretch>
+                  </pic:blipFill>
+                  <pic:spPr>
+                    <a:xfrm>
+                      <a:off x="0" y="0"/>
+                      <a:ext cx="5400040" cy="1148080"/>
+                    </a:xfrm>
+                    <a:prstGeom prst="rect">
+                      <a:avLst/>
+                    </a:prstGeom>
+                  </pic:spPr>
+                </pic:pic>
+              </a:graphicData>
+            </a:graphic>
+          </wp:inline>
+        </w:drawing>
+      </w:r>
+    </w:p>
     <w:sectPr>
-      <w:pgSz w:w="11906" w:h="16838" w:orient="portrait"/>
+      <w:pgSz w:w="11906" w:h="16838"/>
       <w:pgMar w:top="1417" w:right="1701" w:bottom="1417" w:left="1701" w:header="708" w:footer="708" w:gutter="0"/>
       <w:cols w:space="708"/>
       <w:docGrid w:linePitch="360"/>
@@ -918,20 +1172,13 @@
 </w:document>
 </file>
 
-<file path=word/commentsExtended.xml><?xml version="1.0" encoding="utf-8"?>
-<w15:commentsEx xmlns:mc="http://schemas.openxmlformats.org/markup-compatibility/2006" xmlns:w15="http://schemas.microsoft.com/office/word/2012/wordml" mc:Ignorable="w15"/>
-</file>
-
-<file path=word/commentsIds.xml><?xml version="1.0" encoding="utf-8"?>
-<w16cid:commentsIds xmlns:mc="http://schemas.openxmlformats.org/markup-compatibility/2006" xmlns:w16cid="http://schemas.microsoft.com/office/word/2016/wordml/cid" mc:Ignorable="w16cid"/>
-</file>
-
 <file path=word/numbering.xml><?xml version="1.0" encoding="utf-8"?>
-<w:numbering xmlns:w="http://schemas.openxmlformats.org/wordprocessingml/2006/main">
-  <w:abstractNum xmlns:w="http://schemas.openxmlformats.org/wordprocessingml/2006/main" w:abstractNumId="2">
-    <w:nsid w:val="1e18028b"/>
-    <w:multiLevelType xmlns:w="http://schemas.openxmlformats.org/wordprocessingml/2006/main" w:val="hybridMultilevel"/>
-    <w:lvl xmlns:w="http://schemas.openxmlformats.org/wordprocessingml/2006/main" w:ilvl="0">
+<w:numbering xmlns:wpc="http://schemas.microsoft.com/office/word/2010/wordprocessingCanvas" xmlns:cx="http://schemas.microsoft.com/office/drawing/2014/chartex" xmlns:cx1="http://schemas.microsoft.com/office/drawing/2015/9/8/chartex" xmlns:cx2="http://schemas.microsoft.com/office/drawing/2015/10/21/chartex" xmlns:cx3="http://schemas.microsoft.com/office/drawing/2016/5/9/chartex" xmlns:cx4="http://schemas.microsoft.com/office/drawing/2016/5/10/chartex" xmlns:cx5="http://schemas.microsoft.com/office/drawing/2016/5/11/chartex" xmlns:cx6="http://schemas.microsoft.com/office/drawing/2016/5/12/chartex" xmlns:cx7="http://schemas.microsoft.com/office/drawing/2016/5/13/chartex" xmlns:cx8="http://schemas.microsoft.com/office/drawing/2016/5/14/chartex" xmlns:mc="http://schemas.openxmlformats.org/markup-compatibility/2006" xmlns:aink="http://schemas.microsoft.com/office/drawing/2016/ink" xmlns:am3d="http://schemas.microsoft.com/office/drawing/2017/model3d" xmlns:o="urn:schemas-microsoft-com:office:office" xmlns:oel="http://schemas.microsoft.com/office/2019/extlst" xmlns:r="http://schemas.openxmlformats.org/officeDocument/2006/relationships" xmlns:m="http://schemas.openxmlformats.org/officeDocument/2006/math" xmlns:v="urn:schemas-microsoft-com:vml" xmlns:wp14="http://schemas.microsoft.com/office/word/2010/wordprocessingDrawing" xmlns:wp="http://schemas.openxmlformats.org/drawingml/2006/wordprocessingDrawing" xmlns:w10="urn:schemas-microsoft-com:office:word" xmlns:w="http://schemas.openxmlformats.org/wordprocessingml/2006/main" xmlns:w14="http://schemas.microsoft.com/office/word/2010/wordml" xmlns:w15="http://schemas.microsoft.com/office/word/2012/wordml" xmlns:w16cex="http://schemas.microsoft.com/office/word/2018/wordml/cex" xmlns:w16cid="http://schemas.microsoft.com/office/word/2016/wordml/cid" xmlns:w16="http://schemas.microsoft.com/office/word/2018/wordml" xmlns:w16du="http://schemas.microsoft.com/office/word/2023/wordml/word16du" xmlns:w16sdtdh="http://schemas.microsoft.com/office/word/2020/wordml/sdtdatahash" xmlns:w16sdtfl="http://schemas.microsoft.com/office/word/2024/wordml/sdtformatlock" xmlns:w16se="http://schemas.microsoft.com/office/word/2015/wordml/symex" xmlns:wpg="http://schemas.microsoft.com/office/word/2010/wordprocessingGroup" xmlns:wpi="http://schemas.microsoft.com/office/word/2010/wordprocessingInk" xmlns:wne="http://schemas.microsoft.com/office/word/2006/wordml" xmlns:wps="http://schemas.microsoft.com/office/word/2010/wordprocessingShape" mc:Ignorable="w14 w15 w16se w16cid w16 w16cex w16sdtdh w16sdtfl w16du wp14">
+  <w:abstractNum w:abstractNumId="0" w15:restartNumberingAfterBreak="0">
+    <w:nsid w:val="1E18028B"/>
+    <w:multiLevelType w:val="hybridMultilevel"/>
+    <w:tmpl w:val="08F4F9C4"/>
+    <w:lvl w:ilvl="0" w:tplc="5DC8449E">
       <w:start w:val="1"/>
       <w:numFmt w:val="bullet"/>
       <w:lvlText w:val=""/>
@@ -940,10 +1187,10 @@
         <w:ind w:left="720" w:hanging="360"/>
       </w:pPr>
       <w:rPr>
-        <w:rFonts w:hint="default" w:ascii="Symbol" w:hAnsi="Symbol"/>
+        <w:rFonts w:ascii="Symbol" w:hAnsi="Symbol" w:hint="default"/>
       </w:rPr>
     </w:lvl>
-    <w:lvl xmlns:w="http://schemas.openxmlformats.org/wordprocessingml/2006/main" w:ilvl="1">
+    <w:lvl w:ilvl="1" w:tplc="F7589CF2">
       <w:start w:val="1"/>
       <w:numFmt w:val="bullet"/>
       <w:lvlText w:val="o"/>
@@ -952,10 +1199,10 @@
         <w:ind w:left="1440" w:hanging="360"/>
       </w:pPr>
       <w:rPr>
-        <w:rFonts w:hint="default" w:ascii="Courier New" w:hAnsi="Courier New"/>
+        <w:rFonts w:ascii="Courier New" w:hAnsi="Courier New" w:hint="default"/>
       </w:rPr>
     </w:lvl>
-    <w:lvl xmlns:w="http://schemas.openxmlformats.org/wordprocessingml/2006/main" w:ilvl="2">
+    <w:lvl w:ilvl="2" w:tplc="9488A7DC">
       <w:start w:val="1"/>
       <w:numFmt w:val="bullet"/>
       <w:lvlText w:val=""/>
@@ -964,10 +1211,10 @@
         <w:ind w:left="2160" w:hanging="360"/>
       </w:pPr>
       <w:rPr>
-        <w:rFonts w:hint="default" w:ascii="Wingdings" w:hAnsi="Wingdings"/>
+        <w:rFonts w:ascii="Wingdings" w:hAnsi="Wingdings" w:hint="default"/>
       </w:rPr>
     </w:lvl>
-    <w:lvl xmlns:w="http://schemas.openxmlformats.org/wordprocessingml/2006/main" w:ilvl="3">
+    <w:lvl w:ilvl="3" w:tplc="0FEAE832">
       <w:start w:val="1"/>
       <w:numFmt w:val="bullet"/>
       <w:lvlText w:val=""/>
@@ -976,10 +1223,10 @@
         <w:ind w:left="2880" w:hanging="360"/>
       </w:pPr>
       <w:rPr>
-        <w:rFonts w:hint="default" w:ascii="Symbol" w:hAnsi="Symbol"/>
+        <w:rFonts w:ascii="Symbol" w:hAnsi="Symbol" w:hint="default"/>
       </w:rPr>
     </w:lvl>
-    <w:lvl xmlns:w="http://schemas.openxmlformats.org/wordprocessingml/2006/main" w:ilvl="4">
+    <w:lvl w:ilvl="4" w:tplc="5ADADD38">
       <w:start w:val="1"/>
       <w:numFmt w:val="bullet"/>
       <w:lvlText w:val="o"/>
@@ -988,10 +1235,10 @@
         <w:ind w:left="3600" w:hanging="360"/>
       </w:pPr>
       <w:rPr>
-        <w:rFonts w:hint="default" w:ascii="Courier New" w:hAnsi="Courier New"/>
+        <w:rFonts w:ascii="Courier New" w:hAnsi="Courier New" w:hint="default"/>
       </w:rPr>
     </w:lvl>
-    <w:lvl xmlns:w="http://schemas.openxmlformats.org/wordprocessingml/2006/main" w:ilvl="5">
+    <w:lvl w:ilvl="5" w:tplc="5C42E812">
       <w:start w:val="1"/>
       <w:numFmt w:val="bullet"/>
       <w:lvlText w:val=""/>
@@ -1000,10 +1247,10 @@
         <w:ind w:left="4320" w:hanging="360"/>
       </w:pPr>
       <w:rPr>
-        <w:rFonts w:hint="default" w:ascii="Wingdings" w:hAnsi="Wingdings"/>
+        <w:rFonts w:ascii="Wingdings" w:hAnsi="Wingdings" w:hint="default"/>
       </w:rPr>
     </w:lvl>
-    <w:lvl xmlns:w="http://schemas.openxmlformats.org/wordprocessingml/2006/main" w:ilvl="6">
+    <w:lvl w:ilvl="6" w:tplc="7CBA80F2">
       <w:start w:val="1"/>
       <w:numFmt w:val="bullet"/>
       <w:lvlText w:val=""/>
@@ -1012,10 +1259,10 @@
         <w:ind w:left="5040" w:hanging="360"/>
       </w:pPr>
       <w:rPr>
-        <w:rFonts w:hint="default" w:ascii="Symbol" w:hAnsi="Symbol"/>
+        <w:rFonts w:ascii="Symbol" w:hAnsi="Symbol" w:hint="default"/>
       </w:rPr>
     </w:lvl>
-    <w:lvl xmlns:w="http://schemas.openxmlformats.org/wordprocessingml/2006/main" w:ilvl="7">
+    <w:lvl w:ilvl="7" w:tplc="507400E2">
       <w:start w:val="1"/>
       <w:numFmt w:val="bullet"/>
       <w:lvlText w:val="o"/>
@@ -1024,10 +1271,10 @@
         <w:ind w:left="5760" w:hanging="360"/>
       </w:pPr>
       <w:rPr>
-        <w:rFonts w:hint="default" w:ascii="Courier New" w:hAnsi="Courier New"/>
+        <w:rFonts w:ascii="Courier New" w:hAnsi="Courier New" w:hint="default"/>
       </w:rPr>
     </w:lvl>
-    <w:lvl xmlns:w="http://schemas.openxmlformats.org/wordprocessingml/2006/main" w:ilvl="8">
+    <w:lvl w:ilvl="8" w:tplc="5400F64E">
       <w:start w:val="1"/>
       <w:numFmt w:val="bullet"/>
       <w:lvlText w:val=""/>
@@ -1036,14 +1283,15 @@
         <w:ind w:left="6480" w:hanging="360"/>
       </w:pPr>
       <w:rPr>
-        <w:rFonts w:hint="default" w:ascii="Wingdings" w:hAnsi="Wingdings"/>
+        <w:rFonts w:ascii="Wingdings" w:hAnsi="Wingdings" w:hint="default"/>
       </w:rPr>
     </w:lvl>
   </w:abstractNum>
-  <w:abstractNum xmlns:w="http://schemas.openxmlformats.org/wordprocessingml/2006/main" w:abstractNumId="1">
-    <w:nsid w:val="6a1b6744"/>
-    <w:multiLevelType xmlns:w="http://schemas.openxmlformats.org/wordprocessingml/2006/main" w:val="hybridMultilevel"/>
-    <w:lvl xmlns:w="http://schemas.openxmlformats.org/wordprocessingml/2006/main" w:ilvl="0">
+  <w:abstractNum w:abstractNumId="1" w15:restartNumberingAfterBreak="0">
+    <w:nsid w:val="6A1B6744"/>
+    <w:multiLevelType w:val="hybridMultilevel"/>
+    <w:tmpl w:val="BE2C2EBA"/>
+    <w:lvl w:ilvl="0" w:tplc="EDD47B6E">
       <w:start w:val="1"/>
       <w:numFmt w:val="bullet"/>
       <w:lvlText w:val=""/>
@@ -1052,10 +1300,10 @@
         <w:ind w:left="720" w:hanging="360"/>
       </w:pPr>
       <w:rPr>
-        <w:rFonts w:hint="default" w:ascii="Symbol" w:hAnsi="Symbol"/>
+        <w:rFonts w:ascii="Symbol" w:hAnsi="Symbol" w:hint="default"/>
       </w:rPr>
     </w:lvl>
-    <w:lvl xmlns:w="http://schemas.openxmlformats.org/wordprocessingml/2006/main" w:ilvl="1">
+    <w:lvl w:ilvl="1" w:tplc="C9901850">
       <w:start w:val="1"/>
       <w:numFmt w:val="bullet"/>
       <w:lvlText w:val="o"/>
@@ -1064,10 +1312,10 @@
         <w:ind w:left="1440" w:hanging="360"/>
       </w:pPr>
       <w:rPr>
-        <w:rFonts w:hint="default" w:ascii="Courier New" w:hAnsi="Courier New"/>
+        <w:rFonts w:ascii="Courier New" w:hAnsi="Courier New" w:hint="default"/>
       </w:rPr>
     </w:lvl>
-    <w:lvl xmlns:w="http://schemas.openxmlformats.org/wordprocessingml/2006/main" w:ilvl="2">
+    <w:lvl w:ilvl="2" w:tplc="2946B1B8">
       <w:start w:val="1"/>
       <w:numFmt w:val="bullet"/>
       <w:lvlText w:val=""/>
@@ -1076,10 +1324,10 @@
         <w:ind w:left="2160" w:hanging="360"/>
       </w:pPr>
       <w:rPr>
-        <w:rFonts w:hint="default" w:ascii="Wingdings" w:hAnsi="Wingdings"/>
+        <w:rFonts w:ascii="Wingdings" w:hAnsi="Wingdings" w:hint="default"/>
       </w:rPr>
     </w:lvl>
-    <w:lvl xmlns:w="http://schemas.openxmlformats.org/wordprocessingml/2006/main" w:ilvl="3">
+    <w:lvl w:ilvl="3" w:tplc="59B84C4E">
       <w:start w:val="1"/>
       <w:numFmt w:val="bullet"/>
       <w:lvlText w:val=""/>
@@ -1088,10 +1336,10 @@
         <w:ind w:left="2880" w:hanging="360"/>
       </w:pPr>
       <w:rPr>
-        <w:rFonts w:hint="default" w:ascii="Symbol" w:hAnsi="Symbol"/>
+        <w:rFonts w:ascii="Symbol" w:hAnsi="Symbol" w:hint="default"/>
       </w:rPr>
     </w:lvl>
-    <w:lvl xmlns:w="http://schemas.openxmlformats.org/wordprocessingml/2006/main" w:ilvl="4">
+    <w:lvl w:ilvl="4" w:tplc="C09EF2BA">
       <w:start w:val="1"/>
       <w:numFmt w:val="bullet"/>
       <w:lvlText w:val="o"/>
@@ -1100,10 +1348,10 @@
         <w:ind w:left="3600" w:hanging="360"/>
       </w:pPr>
       <w:rPr>
-        <w:rFonts w:hint="default" w:ascii="Courier New" w:hAnsi="Courier New"/>
+        <w:rFonts w:ascii="Courier New" w:hAnsi="Courier New" w:hint="default"/>
       </w:rPr>
     </w:lvl>
-    <w:lvl xmlns:w="http://schemas.openxmlformats.org/wordprocessingml/2006/main" w:ilvl="5">
+    <w:lvl w:ilvl="5" w:tplc="7D024034">
       <w:start w:val="1"/>
       <w:numFmt w:val="bullet"/>
       <w:lvlText w:val=""/>
@@ -1112,10 +1360,10 @@
         <w:ind w:left="4320" w:hanging="360"/>
       </w:pPr>
       <w:rPr>
-        <w:rFonts w:hint="default" w:ascii="Wingdings" w:hAnsi="Wingdings"/>
+        <w:rFonts w:ascii="Wingdings" w:hAnsi="Wingdings" w:hint="default"/>
       </w:rPr>
     </w:lvl>
-    <w:lvl xmlns:w="http://schemas.openxmlformats.org/wordprocessingml/2006/main" w:ilvl="6">
+    <w:lvl w:ilvl="6" w:tplc="59B6FBF8">
       <w:start w:val="1"/>
       <w:numFmt w:val="bullet"/>
       <w:lvlText w:val=""/>
@@ -1124,10 +1372,10 @@
         <w:ind w:left="5040" w:hanging="360"/>
       </w:pPr>
       <w:rPr>
-        <w:rFonts w:hint="default" w:ascii="Symbol" w:hAnsi="Symbol"/>
+        <w:rFonts w:ascii="Symbol" w:hAnsi="Symbol" w:hint="default"/>
       </w:rPr>
     </w:lvl>
-    <w:lvl xmlns:w="http://schemas.openxmlformats.org/wordprocessingml/2006/main" w:ilvl="7">
+    <w:lvl w:ilvl="7" w:tplc="008084A2">
       <w:start w:val="1"/>
       <w:numFmt w:val="bullet"/>
       <w:lvlText w:val="o"/>
@@ -1136,10 +1384,10 @@
         <w:ind w:left="5760" w:hanging="360"/>
       </w:pPr>
       <w:rPr>
-        <w:rFonts w:hint="default" w:ascii="Courier New" w:hAnsi="Courier New"/>
+        <w:rFonts w:ascii="Courier New" w:hAnsi="Courier New" w:hint="default"/>
       </w:rPr>
     </w:lvl>
-    <w:lvl xmlns:w="http://schemas.openxmlformats.org/wordprocessingml/2006/main" w:ilvl="8">
+    <w:lvl w:ilvl="8" w:tplc="DCF2BA9A">
       <w:start w:val="1"/>
       <w:numFmt w:val="bullet"/>
       <w:lvlText w:val=""/>
@@ -1148,21 +1396,17 @@
         <w:ind w:left="6480" w:hanging="360"/>
       </w:pPr>
       <w:rPr>
-        <w:rFonts w:hint="default" w:ascii="Wingdings" w:hAnsi="Wingdings"/>
+        <w:rFonts w:ascii="Wingdings" w:hAnsi="Wingdings" w:hint="default"/>
       </w:rPr>
     </w:lvl>
   </w:abstractNum>
-  <w:num w:numId="2">
-    <w:abstractNumId w:val="2"/>
+  <w:num w:numId="1" w16cid:durableId="1336031773">
+    <w:abstractNumId w:val="0"/>
   </w:num>
-  <w:num w:numId="1">
+  <w:num w:numId="2" w16cid:durableId="78673135">
     <w:abstractNumId w:val="1"/>
   </w:num>
 </w:numbering>
-</file>
-
-<file path=word/people.xml><?xml version="1.0" encoding="utf-8"?>
-<w15:people xmlns:mc="http://schemas.openxmlformats.org/markup-compatibility/2006" xmlns:w15="http://schemas.microsoft.com/office/word/2012/wordml" mc:Ignorable="w15"/>
 </file>
 
 <file path=word/styles.xml><?xml version="1.0" encoding="utf-8"?>
@@ -1170,7 +1414,7 @@
   <w:docDefaults>
     <w:rPrDefault>
       <w:rPr>
-        <w:rFonts w:asciiTheme="minorHAnsi" w:hAnsiTheme="minorHAnsi" w:eastAsiaTheme="minorHAnsi" w:cstheme="minorBidi"/>
+        <w:rFonts w:asciiTheme="minorHAnsi" w:eastAsiaTheme="minorHAnsi" w:hAnsiTheme="minorHAnsi" w:cstheme="minorBidi"/>
         <w:kern w:val="2"/>
         <w:sz w:val="24"/>
         <w:szCs w:val="24"/>
@@ -1187,14 +1431,14 @@
   <w:latentStyles w:defLockedState="0" w:defUIPriority="99" w:defSemiHidden="0" w:defUnhideWhenUsed="0" w:defQFormat="0" w:count="376">
     <w:lsdException w:name="Normal" w:uiPriority="0" w:qFormat="1"/>
     <w:lsdException w:name="heading 1" w:uiPriority="9" w:qFormat="1"/>
-    <w:lsdException w:name="heading 2" w:uiPriority="9" w:semiHidden="1" w:unhideWhenUsed="1" w:qFormat="1"/>
-    <w:lsdException w:name="heading 3" w:uiPriority="9" w:semiHidden="1" w:unhideWhenUsed="1" w:qFormat="1"/>
-    <w:lsdException w:name="heading 4" w:uiPriority="9" w:semiHidden="1" w:unhideWhenUsed="1" w:qFormat="1"/>
-    <w:lsdException w:name="heading 5" w:uiPriority="9" w:semiHidden="1" w:unhideWhenUsed="1" w:qFormat="1"/>
-    <w:lsdException w:name="heading 6" w:uiPriority="9" w:semiHidden="1" w:unhideWhenUsed="1" w:qFormat="1"/>
-    <w:lsdException w:name="heading 7" w:uiPriority="9" w:semiHidden="1" w:unhideWhenUsed="1" w:qFormat="1"/>
-    <w:lsdException w:name="heading 8" w:uiPriority="9" w:semiHidden="1" w:unhideWhenUsed="1" w:qFormat="1"/>
-    <w:lsdException w:name="heading 9" w:uiPriority="9" w:semiHidden="1" w:unhideWhenUsed="1" w:qFormat="1"/>
+    <w:lsdException w:name="heading 2" w:semiHidden="1" w:uiPriority="9" w:unhideWhenUsed="1" w:qFormat="1"/>
+    <w:lsdException w:name="heading 3" w:semiHidden="1" w:uiPriority="9" w:unhideWhenUsed="1" w:qFormat="1"/>
+    <w:lsdException w:name="heading 4" w:semiHidden="1" w:uiPriority="9" w:unhideWhenUsed="1" w:qFormat="1"/>
+    <w:lsdException w:name="heading 5" w:semiHidden="1" w:uiPriority="9" w:unhideWhenUsed="1" w:qFormat="1"/>
+    <w:lsdException w:name="heading 6" w:semiHidden="1" w:uiPriority="9" w:unhideWhenUsed="1" w:qFormat="1"/>
+    <w:lsdException w:name="heading 7" w:semiHidden="1" w:uiPriority="9" w:unhideWhenUsed="1" w:qFormat="1"/>
+    <w:lsdException w:name="heading 8" w:semiHidden="1" w:uiPriority="9" w:unhideWhenUsed="1" w:qFormat="1"/>
+    <w:lsdException w:name="heading 9" w:semiHidden="1" w:uiPriority="9" w:unhideWhenUsed="1" w:qFormat="1"/>
     <w:lsdException w:name="index 1" w:semiHidden="1" w:unhideWhenUsed="1"/>
     <w:lsdException w:name="index 2" w:semiHidden="1" w:unhideWhenUsed="1"/>
     <w:lsdException w:name="index 3" w:semiHidden="1" w:unhideWhenUsed="1"/>
@@ -1204,22 +1448,22 @@
     <w:lsdException w:name="index 7" w:semiHidden="1" w:unhideWhenUsed="1"/>
     <w:lsdException w:name="index 8" w:semiHidden="1" w:unhideWhenUsed="1"/>
     <w:lsdException w:name="index 9" w:semiHidden="1" w:unhideWhenUsed="1"/>
-    <w:lsdException w:name="toc 1" w:uiPriority="39" w:semiHidden="1" w:unhideWhenUsed="1"/>
-    <w:lsdException w:name="toc 2" w:uiPriority="39" w:semiHidden="1" w:unhideWhenUsed="1"/>
-    <w:lsdException w:name="toc 3" w:uiPriority="39" w:semiHidden="1" w:unhideWhenUsed="1"/>
-    <w:lsdException w:name="toc 4" w:uiPriority="39" w:semiHidden="1" w:unhideWhenUsed="1"/>
-    <w:lsdException w:name="toc 5" w:uiPriority="39" w:semiHidden="1" w:unhideWhenUsed="1"/>
-    <w:lsdException w:name="toc 6" w:uiPriority="39" w:semiHidden="1" w:unhideWhenUsed="1"/>
-    <w:lsdException w:name="toc 7" w:uiPriority="39" w:semiHidden="1" w:unhideWhenUsed="1"/>
-    <w:lsdException w:name="toc 8" w:uiPriority="39" w:semiHidden="1" w:unhideWhenUsed="1"/>
-    <w:lsdException w:name="toc 9" w:uiPriority="39" w:semiHidden="1" w:unhideWhenUsed="1"/>
+    <w:lsdException w:name="toc 1" w:semiHidden="1" w:uiPriority="39" w:unhideWhenUsed="1"/>
+    <w:lsdException w:name="toc 2" w:semiHidden="1" w:uiPriority="39" w:unhideWhenUsed="1"/>
+    <w:lsdException w:name="toc 3" w:semiHidden="1" w:uiPriority="39" w:unhideWhenUsed="1"/>
+    <w:lsdException w:name="toc 4" w:semiHidden="1" w:uiPriority="39" w:unhideWhenUsed="1"/>
+    <w:lsdException w:name="toc 5" w:semiHidden="1" w:uiPriority="39" w:unhideWhenUsed="1"/>
+    <w:lsdException w:name="toc 6" w:semiHidden="1" w:uiPriority="39" w:unhideWhenUsed="1"/>
+    <w:lsdException w:name="toc 7" w:semiHidden="1" w:uiPriority="39" w:unhideWhenUsed="1"/>
+    <w:lsdException w:name="toc 8" w:semiHidden="1" w:uiPriority="39" w:unhideWhenUsed="1"/>
+    <w:lsdException w:name="toc 9" w:semiHidden="1" w:uiPriority="39" w:unhideWhenUsed="1"/>
     <w:lsdException w:name="Normal Indent" w:semiHidden="1" w:unhideWhenUsed="1"/>
     <w:lsdException w:name="footnote text" w:semiHidden="1" w:unhideWhenUsed="1"/>
     <w:lsdException w:name="annotation text" w:semiHidden="1" w:unhideWhenUsed="1"/>
     <w:lsdException w:name="header" w:semiHidden="1" w:unhideWhenUsed="1"/>
     <w:lsdException w:name="footer" w:semiHidden="1" w:unhideWhenUsed="1"/>
     <w:lsdException w:name="index heading" w:semiHidden="1" w:unhideWhenUsed="1"/>
-    <w:lsdException w:name="caption" w:uiPriority="35" w:semiHidden="1" w:unhideWhenUsed="1" w:qFormat="1"/>
+    <w:lsdException w:name="caption" w:semiHidden="1" w:uiPriority="35" w:unhideWhenUsed="1" w:qFormat="1"/>
     <w:lsdException w:name="table of figures" w:semiHidden="1" w:unhideWhenUsed="1"/>
     <w:lsdException w:name="envelope address" w:semiHidden="1" w:unhideWhenUsed="1"/>
     <w:lsdException w:name="envelope return" w:semiHidden="1" w:unhideWhenUsed="1"/>
@@ -1250,7 +1494,7 @@
     <w:lsdException w:name="Title" w:uiPriority="10" w:qFormat="1"/>
     <w:lsdException w:name="Closing" w:semiHidden="1" w:unhideWhenUsed="1"/>
     <w:lsdException w:name="Signature" w:semiHidden="1" w:unhideWhenUsed="1"/>
-    <w:lsdException w:name="Default Paragraph Font" w:uiPriority="1" w:semiHidden="1" w:unhideWhenUsed="1"/>
+    <w:lsdException w:name="Default Paragraph Font" w:semiHidden="1" w:uiPriority="1" w:unhideWhenUsed="1"/>
     <w:lsdException w:name="Body Text" w:semiHidden="1" w:unhideWhenUsed="1"/>
     <w:lsdException w:name="Body Text Indent" w:semiHidden="1" w:unhideWhenUsed="1"/>
     <w:lsdException w:name="List Continue" w:semiHidden="1" w:unhideWhenUsed="1"/>
@@ -1450,8 +1694,8 @@
     <w:lsdException w:name="Subtle Reference" w:uiPriority="31" w:qFormat="1"/>
     <w:lsdException w:name="Intense Reference" w:uiPriority="32" w:qFormat="1"/>
     <w:lsdException w:name="Book Title" w:uiPriority="33" w:qFormat="1"/>
-    <w:lsdException w:name="Bibliography" w:uiPriority="37" w:semiHidden="1" w:unhideWhenUsed="1"/>
-    <w:lsdException w:name="TOC Heading" w:uiPriority="39" w:semiHidden="1" w:unhideWhenUsed="1" w:qFormat="1"/>
+    <w:lsdException w:name="Bibliography" w:semiHidden="1" w:uiPriority="37" w:unhideWhenUsed="1"/>
+    <w:lsdException w:name="TOC Heading" w:semiHidden="1" w:uiPriority="39" w:unhideWhenUsed="1" w:qFormat="1"/>
     <w:lsdException w:name="Plain Table 1" w:uiPriority="41"/>
     <w:lsdException w:name="Plain Table 2" w:uiPriority="42"/>
     <w:lsdException w:name="Plain Table 3" w:uiPriority="43"/>
@@ -1562,7 +1806,7 @@
     <w:lsdException w:name="Unresolved Mention" w:semiHidden="1" w:unhideWhenUsed="1"/>
     <w:lsdException w:name="Smart Link" w:semiHidden="1" w:unhideWhenUsed="1"/>
   </w:latentStyles>
-  <w:style w:type="paragraph" w:styleId="Normal" w:default="1">
+  <w:style w:type="paragraph" w:default="1" w:styleId="Normal">
     <w:name w:val="Normal"/>
     <w:qFormat/>
   </w:style>
@@ -1581,7 +1825,7 @@
       <w:outlineLvl w:val="0"/>
     </w:pPr>
     <w:rPr>
-      <w:rFonts w:asciiTheme="majorHAnsi" w:hAnsiTheme="majorHAnsi" w:eastAsiaTheme="majorEastAsia" w:cstheme="majorBidi"/>
+      <w:rFonts w:asciiTheme="majorHAnsi" w:eastAsiaTheme="majorEastAsia" w:hAnsiTheme="majorHAnsi" w:cstheme="majorBidi"/>
       <w:color w:val="0F4761" w:themeColor="accent1" w:themeShade="BF"/>
       <w:sz w:val="40"/>
       <w:szCs w:val="40"/>
@@ -1604,7 +1848,7 @@
       <w:outlineLvl w:val="1"/>
     </w:pPr>
     <w:rPr>
-      <w:rFonts w:asciiTheme="majorHAnsi" w:hAnsiTheme="majorHAnsi" w:eastAsiaTheme="majorEastAsia" w:cstheme="majorBidi"/>
+      <w:rFonts w:asciiTheme="majorHAnsi" w:eastAsiaTheme="majorEastAsia" w:hAnsiTheme="majorHAnsi" w:cstheme="majorBidi"/>
       <w:color w:val="0F4761" w:themeColor="accent1" w:themeShade="BF"/>
       <w:sz w:val="32"/>
       <w:szCs w:val="32"/>
@@ -1765,12 +2009,12 @@
       <w:color w:val="272727" w:themeColor="text1" w:themeTint="D8"/>
     </w:rPr>
   </w:style>
-  <w:style w:type="character" w:styleId="Fuentedeprrafopredeter" w:default="1">
+  <w:style w:type="character" w:default="1" w:styleId="Fuentedeprrafopredeter">
     <w:name w:val="Default Paragraph Font"/>
     <w:uiPriority w:val="1"/>
     <w:unhideWhenUsed/>
   </w:style>
-  <w:style w:type="table" w:styleId="Tablanormal" w:default="1">
+  <w:style w:type="table" w:default="1" w:styleId="Tablanormal">
     <w:name w:val="Normal Table"/>
     <w:uiPriority w:val="99"/>
     <w:semiHidden/>
@@ -1785,26 +2029,26 @@
       </w:tblCellMar>
     </w:tblPr>
   </w:style>
-  <w:style w:type="numbering" w:styleId="Sinlista" w:default="1">
+  <w:style w:type="numbering" w:default="1" w:styleId="Sinlista">
     <w:name w:val="No List"/>
     <w:uiPriority w:val="99"/>
     <w:semiHidden/>
     <w:unhideWhenUsed/>
   </w:style>
-  <w:style w:type="character" w:styleId="Ttulo1Car" w:customStyle="1">
+  <w:style w:type="character" w:customStyle="1" w:styleId="Ttulo1Car">
     <w:name w:val="Título 1 Car"/>
     <w:basedOn w:val="Fuentedeprrafopredeter"/>
     <w:link w:val="Ttulo1"/>
     <w:uiPriority w:val="9"/>
     <w:rsid w:val="00923156"/>
     <w:rPr>
-      <w:rFonts w:asciiTheme="majorHAnsi" w:hAnsiTheme="majorHAnsi" w:eastAsiaTheme="majorEastAsia" w:cstheme="majorBidi"/>
+      <w:rFonts w:asciiTheme="majorHAnsi" w:eastAsiaTheme="majorEastAsia" w:hAnsiTheme="majorHAnsi" w:cstheme="majorBidi"/>
       <w:color w:val="0F4761" w:themeColor="accent1" w:themeShade="BF"/>
       <w:sz w:val="40"/>
       <w:szCs w:val="40"/>
     </w:rPr>
   </w:style>
-  <w:style w:type="character" w:styleId="Ttulo2Car" w:customStyle="1">
+  <w:style w:type="character" w:customStyle="1" w:styleId="Ttulo2Car">
     <w:name w:val="Título 2 Car"/>
     <w:basedOn w:val="Fuentedeprrafopredeter"/>
     <w:link w:val="Ttulo2"/>
@@ -1812,13 +2056,13 @@
     <w:semiHidden/>
     <w:rsid w:val="00923156"/>
     <w:rPr>
-      <w:rFonts w:asciiTheme="majorHAnsi" w:hAnsiTheme="majorHAnsi" w:eastAsiaTheme="majorEastAsia" w:cstheme="majorBidi"/>
+      <w:rFonts w:asciiTheme="majorHAnsi" w:eastAsiaTheme="majorEastAsia" w:hAnsiTheme="majorHAnsi" w:cstheme="majorBidi"/>
       <w:color w:val="0F4761" w:themeColor="accent1" w:themeShade="BF"/>
       <w:sz w:val="32"/>
       <w:szCs w:val="32"/>
     </w:rPr>
   </w:style>
-  <w:style w:type="character" w:styleId="Ttulo3Car" w:customStyle="1">
+  <w:style w:type="character" w:customStyle="1" w:styleId="Ttulo3Car">
     <w:name w:val="Título 3 Car"/>
     <w:basedOn w:val="Fuentedeprrafopredeter"/>
     <w:link w:val="Ttulo3"/>
@@ -1832,7 +2076,7 @@
       <w:szCs w:val="28"/>
     </w:rPr>
   </w:style>
-  <w:style w:type="character" w:styleId="Ttulo4Car" w:customStyle="1">
+  <w:style w:type="character" w:customStyle="1" w:styleId="Ttulo4Car">
     <w:name w:val="Título 4 Car"/>
     <w:basedOn w:val="Fuentedeprrafopredeter"/>
     <w:link w:val="Ttulo4"/>
@@ -1846,7 +2090,7 @@
       <w:color w:val="0F4761" w:themeColor="accent1" w:themeShade="BF"/>
     </w:rPr>
   </w:style>
-  <w:style w:type="character" w:styleId="Ttulo5Car" w:customStyle="1">
+  <w:style w:type="character" w:customStyle="1" w:styleId="Ttulo5Car">
     <w:name w:val="Título 5 Car"/>
     <w:basedOn w:val="Fuentedeprrafopredeter"/>
     <w:link w:val="Ttulo5"/>
@@ -1858,7 +2102,7 @@
       <w:color w:val="0F4761" w:themeColor="accent1" w:themeShade="BF"/>
     </w:rPr>
   </w:style>
-  <w:style w:type="character" w:styleId="Ttulo6Car" w:customStyle="1">
+  <w:style w:type="character" w:customStyle="1" w:styleId="Ttulo6Car">
     <w:name w:val="Título 6 Car"/>
     <w:basedOn w:val="Fuentedeprrafopredeter"/>
     <w:link w:val="Ttulo6"/>
@@ -1872,7 +2116,7 @@
       <w:color w:val="595959" w:themeColor="text1" w:themeTint="A6"/>
     </w:rPr>
   </w:style>
-  <w:style w:type="character" w:styleId="Ttulo7Car" w:customStyle="1">
+  <w:style w:type="character" w:customStyle="1" w:styleId="Ttulo7Car">
     <w:name w:val="Título 7 Car"/>
     <w:basedOn w:val="Fuentedeprrafopredeter"/>
     <w:link w:val="Ttulo7"/>
@@ -1884,7 +2128,7 @@
       <w:color w:val="595959" w:themeColor="text1" w:themeTint="A6"/>
     </w:rPr>
   </w:style>
-  <w:style w:type="character" w:styleId="Ttulo8Car" w:customStyle="1">
+  <w:style w:type="character" w:customStyle="1" w:styleId="Ttulo8Car">
     <w:name w:val="Título 8 Car"/>
     <w:basedOn w:val="Fuentedeprrafopredeter"/>
     <w:link w:val="Ttulo8"/>
@@ -1898,7 +2142,7 @@
       <w:color w:val="272727" w:themeColor="text1" w:themeTint="D8"/>
     </w:rPr>
   </w:style>
-  <w:style w:type="character" w:styleId="Ttulo9Car" w:customStyle="1">
+  <w:style w:type="character" w:customStyle="1" w:styleId="Ttulo9Car">
     <w:name w:val="Título 9 Car"/>
     <w:basedOn w:val="Fuentedeprrafopredeter"/>
     <w:link w:val="Ttulo9"/>
@@ -1923,21 +2167,21 @@
       <w:contextualSpacing/>
     </w:pPr>
     <w:rPr>
-      <w:rFonts w:asciiTheme="majorHAnsi" w:hAnsiTheme="majorHAnsi" w:eastAsiaTheme="majorEastAsia" w:cstheme="majorBidi"/>
+      <w:rFonts w:asciiTheme="majorHAnsi" w:eastAsiaTheme="majorEastAsia" w:hAnsiTheme="majorHAnsi" w:cstheme="majorBidi"/>
       <w:spacing w:val="-10"/>
       <w:kern w:val="28"/>
       <w:sz w:val="56"/>
       <w:szCs w:val="56"/>
     </w:rPr>
   </w:style>
-  <w:style w:type="character" w:styleId="TtuloCar" w:customStyle="1">
+  <w:style w:type="character" w:customStyle="1" w:styleId="TtuloCar">
     <w:name w:val="Título Car"/>
     <w:basedOn w:val="Fuentedeprrafopredeter"/>
     <w:link w:val="Ttulo"/>
     <w:uiPriority w:val="10"/>
     <w:rsid w:val="00923156"/>
     <w:rPr>
-      <w:rFonts w:asciiTheme="majorHAnsi" w:hAnsiTheme="majorHAnsi" w:eastAsiaTheme="majorEastAsia" w:cstheme="majorBidi"/>
+      <w:rFonts w:asciiTheme="majorHAnsi" w:eastAsiaTheme="majorEastAsia" w:hAnsiTheme="majorHAnsi" w:cstheme="majorBidi"/>
       <w:spacing w:val="-10"/>
       <w:kern w:val="28"/>
       <w:sz w:val="56"/>
@@ -1965,7 +2209,7 @@
       <w:szCs w:val="28"/>
     </w:rPr>
   </w:style>
-  <w:style w:type="character" w:styleId="SubttuloCar" w:customStyle="1">
+  <w:style w:type="character" w:customStyle="1" w:styleId="SubttuloCar">
     <w:name w:val="Subtítulo Car"/>
     <w:basedOn w:val="Fuentedeprrafopredeter"/>
     <w:link w:val="Subttulo"/>
@@ -1997,7 +2241,7 @@
       <w:color w:val="404040" w:themeColor="text1" w:themeTint="BF"/>
     </w:rPr>
   </w:style>
-  <w:style w:type="character" w:styleId="CitaCar" w:customStyle="1">
+  <w:style w:type="character" w:customStyle="1" w:styleId="CitaCar">
     <w:name w:val="Cita Car"/>
     <w:basedOn w:val="Fuentedeprrafopredeter"/>
     <w:link w:val="Cita"/>
@@ -2042,8 +2286,8 @@
     <w:rsid w:val="00923156"/>
     <w:pPr>
       <w:pBdr>
-        <w:top w:val="single" w:color="0F4761" w:themeColor="accent1" w:themeShade="BF" w:sz="4" w:space="10"/>
-        <w:bottom w:val="single" w:color="0F4761" w:themeColor="accent1" w:themeShade="BF" w:sz="4" w:space="10"/>
+        <w:top w:val="single" w:sz="4" w:space="10" w:color="0F4761" w:themeColor="accent1" w:themeShade="BF"/>
+        <w:bottom w:val="single" w:sz="4" w:space="10" w:color="0F4761" w:themeColor="accent1" w:themeShade="BF"/>
       </w:pBdr>
       <w:spacing w:before="360" w:after="360"/>
       <w:ind w:left="864" w:right="864"/>
@@ -2055,7 +2299,7 @@
       <w:color w:val="0F4761" w:themeColor="accent1" w:themeShade="BF"/>
     </w:rPr>
   </w:style>
-  <w:style w:type="character" w:styleId="CitadestacadaCar" w:customStyle="1">
+  <w:style w:type="character" w:customStyle="1" w:styleId="CitadestacadaCar">
     <w:name w:val="Cita destacada Car"/>
     <w:basedOn w:val="Fuentedeprrafopredeter"/>
     <w:link w:val="Citadestacada"/>
@@ -2085,7 +2329,7 @@
 </file>
 
 <file path=word/theme/theme1.xml><?xml version="1.0" encoding="utf-8"?>
-<a:theme xmlns:a="http://schemas.openxmlformats.org/drawingml/2006/main" xmlns:thm15="http://schemas.microsoft.com/office/thememl/2012/main" name="Tema de Office">
+<a:theme xmlns:a="http://schemas.openxmlformats.org/drawingml/2006/main" name="Tema de Office">
   <a:themeElements>
     <a:clrScheme name="Office">
       <a:dk1>

</xml_diff>

<commit_message>
actualizacion de sql ya que tiro 2 errores porque faltaban los comandos GO y acomode un poco el word
</commit_message>
<xml_diff>
--- a/TPI-BASE DE DATOS 2.docx
+++ b/TPI-BASE DE DATOS 2.docx
@@ -1,19 +1,23 @@
 
 <file path=word/document.xml><?xml version="1.0" encoding="utf-8"?>
-<w:document xmlns:wpc="http://schemas.microsoft.com/office/word/2010/wordprocessingCanvas" xmlns:cx="http://schemas.microsoft.com/office/drawing/2014/chartex" xmlns:cx1="http://schemas.microsoft.com/office/drawing/2015/9/8/chartex" xmlns:cx2="http://schemas.microsoft.com/office/drawing/2015/10/21/chartex" xmlns:cx3="http://schemas.microsoft.com/office/drawing/2016/5/9/chartex" xmlns:cx4="http://schemas.microsoft.com/office/drawing/2016/5/10/chartex" xmlns:cx5="http://schemas.microsoft.com/office/drawing/2016/5/11/chartex" xmlns:cx6="http://schemas.microsoft.com/office/drawing/2016/5/12/chartex" xmlns:cx7="http://schemas.microsoft.com/office/drawing/2016/5/13/chartex" xmlns:cx8="http://schemas.microsoft.com/office/drawing/2016/5/14/chartex" xmlns:mc="http://schemas.openxmlformats.org/markup-compatibility/2006" xmlns:aink="http://schemas.microsoft.com/office/drawing/2016/ink" xmlns:am3d="http://schemas.microsoft.com/office/drawing/2017/model3d" xmlns:o="urn:schemas-microsoft-com:office:office" xmlns:oel="http://schemas.microsoft.com/office/2019/extlst" xmlns:r="http://schemas.openxmlformats.org/officeDocument/2006/relationships" xmlns:m="http://schemas.openxmlformats.org/officeDocument/2006/math" xmlns:v="urn:schemas-microsoft-com:vml" xmlns:wp14="http://schemas.microsoft.com/office/word/2010/wordprocessingDrawing" xmlns:wp="http://schemas.openxmlformats.org/drawingml/2006/wordprocessingDrawing" xmlns:w10="urn:schemas-microsoft-com:office:word" xmlns:w="http://schemas.openxmlformats.org/wordprocessingml/2006/main" xmlns:w14="http://schemas.microsoft.com/office/word/2010/wordml" xmlns:w15="http://schemas.microsoft.com/office/word/2012/wordml" xmlns:w16cex="http://schemas.microsoft.com/office/word/2018/wordml/cex" xmlns:w16cid="http://schemas.microsoft.com/office/word/2016/wordml/cid" xmlns:w16="http://schemas.microsoft.com/office/word/2018/wordml" xmlns:w16du="http://schemas.microsoft.com/office/word/2023/wordml/word16du" xmlns:w16sdtdh="http://schemas.microsoft.com/office/word/2020/wordml/sdtdatahash" xmlns:w16sdtfl="http://schemas.microsoft.com/office/word/2024/wordml/sdtformatlock" xmlns:w16se="http://schemas.microsoft.com/office/word/2015/wordml/symex" xmlns:wpg="http://schemas.microsoft.com/office/word/2010/wordprocessingGroup" xmlns:wpi="http://schemas.microsoft.com/office/word/2010/wordprocessingInk" xmlns:wne="http://schemas.microsoft.com/office/word/2006/wordml" xmlns:wps="http://schemas.microsoft.com/office/word/2010/wordprocessingShape" xmlns:a="http://schemas.openxmlformats.org/drawingml/2006/main" xmlns:pic="http://schemas.openxmlformats.org/drawingml/2006/picture" xmlns:a14="http://schemas.microsoft.com/office/drawing/2010/main" mc:Ignorable="w14 w15 w16se w16cid w16 w16cex w16sdtdh w16sdtfl w16du wp14">
+<w:document xmlns:wpc="http://schemas.microsoft.com/office/word/2010/wordprocessingCanvas" xmlns:cx="http://schemas.microsoft.com/office/drawing/2014/chartex" xmlns:cx1="http://schemas.microsoft.com/office/drawing/2015/9/8/chartex" xmlns:mc="http://schemas.openxmlformats.org/markup-compatibility/2006" xmlns:o="urn:schemas-microsoft-com:office:office" xmlns:r="http://schemas.openxmlformats.org/officeDocument/2006/relationships" xmlns:m="http://schemas.openxmlformats.org/officeDocument/2006/math" xmlns:v="urn:schemas-microsoft-com:vml" xmlns:wp14="http://schemas.microsoft.com/office/word/2010/wordprocessingDrawing" xmlns:wp="http://schemas.openxmlformats.org/drawingml/2006/wordprocessingDrawing" xmlns:w10="urn:schemas-microsoft-com:office:word" xmlns:w="http://schemas.openxmlformats.org/wordprocessingml/2006/main" xmlns:w14="http://schemas.microsoft.com/office/word/2010/wordml" xmlns:w15="http://schemas.microsoft.com/office/word/2012/wordml" xmlns:w16se="http://schemas.microsoft.com/office/word/2015/wordml/symex" xmlns:wpg="http://schemas.microsoft.com/office/word/2010/wordprocessingGroup" xmlns:wpi="http://schemas.microsoft.com/office/word/2010/wordprocessingInk" xmlns:wne="http://schemas.microsoft.com/office/word/2006/wordml" xmlns:wps="http://schemas.microsoft.com/office/word/2010/wordprocessingShape" mc:Ignorable="w14 w15 w16se wp14">
   <w:body>
-    <w:p w14:noSpellErr="1">
-      <w:r>
+    <w:p>
+      <w:r>
+        <w:rPr>
+          <w:noProof/>
+          <w:lang w:val="es-ES" w:eastAsia="es-ES"/>
+        </w:rPr>
         <w:drawing>
-          <wp:inline wp14:editId="6C51749F" wp14:anchorId="20FD3FBB">
+          <wp:inline distT="0" distB="0" distL="0" distR="0" wp14:anchorId="20FD3FBB" wp14:editId="6C51749F">
             <wp:extent cx="5400040" cy="2479192"/>
             <wp:effectExtent l="0" t="0" r="0" b="0"/>
             <wp:docPr id="837824516" name="Imagen 1"/>
             <wp:cNvGraphicFramePr>
-              <a:graphicFrameLocks noChangeAspect="1"/>
+              <a:graphicFrameLocks xmlns:a="http://schemas.openxmlformats.org/drawingml/2006/main" noChangeAspect="1"/>
             </wp:cNvGraphicFramePr>
-            <a:graphic>
-              <a:graphicData xmlns:a="http://schemas.openxmlformats.org/drawingml/2006/main" uri="http://schemas.openxmlformats.org/drawingml/2006/picture">
+            <a:graphic xmlns:a="http://schemas.openxmlformats.org/drawingml/2006/main">
+              <a:graphicData uri="http://schemas.openxmlformats.org/drawingml/2006/picture">
                 <pic:pic xmlns:pic="http://schemas.openxmlformats.org/drawingml/2006/picture">
                   <pic:nvPicPr>
                     <pic:cNvPr id="0" name="Picture 1"/>
@@ -22,7 +26,7 @@
                     </pic:cNvPicPr>
                   </pic:nvPicPr>
                   <pic:blipFill>
-                    <a:blip xmlns:r="http://schemas.openxmlformats.org/officeDocument/2006/relationships" r:embed="rId4">
+                    <a:blip r:embed="rId5">
                       <a:extLst>
                         <a:ext uri="{28A0092B-C50C-407E-A947-70E740481C1C}">
                           <a14:useLocalDpi xmlns:a14="http://schemas.microsoft.com/office/drawing/2010/main" val="0"/>
@@ -110,38 +114,23 @@
         <w:ind w:left="2832" w:firstLine="708"/>
       </w:pPr>
     </w:p>
-    <w:p w14:noSpellErr="1">
+    <w:p>
       <w:pPr>
         <w:ind w:left="6372" w:firstLine="708"/>
         <w:rPr>
-          <w:b w:val="1"/>
-          <w:bCs w:val="1"/>
-        </w:rPr>
-      </w:pPr>
-      <w:r>
-        <w:rPr/>
+          <w:b/>
+          <w:bCs/>
+        </w:rPr>
+      </w:pPr>
+      <w:r>
         <w:t xml:space="preserve"> </w:t>
       </w:r>
       <w:r>
         <w:rPr>
-          <w:b w:val="1"/>
-          <w:bCs w:val="1"/>
-        </w:rPr>
-        <w:t xml:space="preserve">Equipo # </w:t>
-      </w:r>
-      <w:r>
-        <w:rPr>
-          <w:b w:val="1"/>
-          <w:bCs w:val="1"/>
-        </w:rPr>
-        <w:t>89</w:t>
-      </w:r>
-      <w:r>
-        <w:rPr>
-          <w:b w:val="1"/>
-          <w:bCs w:val="1"/>
-        </w:rPr>
-        <w:t xml:space="preserve"> </w:t>
+          <w:b/>
+          <w:bCs/>
+        </w:rPr>
+        <w:t xml:space="preserve">Equipo # 89 </w:t>
       </w:r>
     </w:p>
     <w:p>
@@ -158,162 +147,191 @@
     </w:p>
     <w:p>
       <w:pPr>
+        <w:ind w:left="2124" w:firstLine="708"/>
+      </w:pPr>
+      <w:r>
+        <w:rPr>
+          <w:b/>
+          <w:bCs/>
+        </w:rPr>
+        <w:t>Urbañski</w:t>
+      </w:r>
+      <w:r>
+        <w:rPr>
+          <w:b/>
+          <w:bCs/>
+        </w:rPr>
+        <w:t xml:space="preserve">, </w:t>
+      </w:r>
+      <w:r>
+        <w:rPr>
+          <w:b/>
+          <w:bCs/>
+        </w:rPr>
+        <w:t>Joel Román</w:t>
+      </w:r>
+      <w:r>
+        <w:rPr>
+          <w:b/>
+          <w:bCs/>
+        </w:rPr>
+        <w:t xml:space="preserve"> - Legajo </w:t>
+      </w:r>
+      <w:r>
+        <w:rPr>
+          <w:b/>
+          <w:bCs/>
+        </w:rPr>
+        <w:t>27714</w:t>
+      </w:r>
+    </w:p>
+    <w:p>
+      <w:pPr>
+        <w:ind w:left="2832"/>
+      </w:pPr>
+      <w:r>
+        <w:rPr>
+          <w:b/>
+          <w:bCs/>
+        </w:rPr>
+        <w:t>Carracedo</w:t>
+      </w:r>
+      <w:r>
+        <w:rPr>
+          <w:b/>
+          <w:bCs/>
+        </w:rPr>
+        <w:t xml:space="preserve">, </w:t>
+      </w:r>
+      <w:r>
+        <w:rPr>
+          <w:b/>
+          <w:bCs/>
+        </w:rPr>
+        <w:t>Sebastián Horacio</w:t>
+      </w:r>
+      <w:r>
+        <w:rPr>
+          <w:b/>
+          <w:bCs/>
+        </w:rPr>
+        <w:t xml:space="preserve"> - Legajo </w:t>
+      </w:r>
+      <w:r>
+        <w:rPr>
+          <w:b/>
+          <w:bCs/>
+        </w:rPr>
+        <w:t>25843</w:t>
+      </w:r>
+    </w:p>
+    <w:p>
+      <w:pPr>
+        <w:ind w:left="2124" w:firstLine="708"/>
+      </w:pPr>
+      <w:r>
+        <w:rPr>
+          <w:b/>
+          <w:bCs/>
+        </w:rPr>
+        <w:t>Strozzi</w:t>
+      </w:r>
+      <w:r>
+        <w:rPr>
+          <w:b/>
+          <w:bCs/>
+        </w:rPr>
+        <w:t xml:space="preserve">, </w:t>
+      </w:r>
+      <w:r>
+        <w:rPr>
+          <w:b/>
+          <w:bCs/>
+        </w:rPr>
+        <w:t>Nicolas Ezequiel</w:t>
+      </w:r>
+      <w:r>
+        <w:rPr>
+          <w:b/>
+          <w:bCs/>
+        </w:rPr>
+        <w:t xml:space="preserve"> - Legajo </w:t>
+      </w:r>
+      <w:r>
+        <w:rPr>
+          <w:b/>
+          <w:bCs/>
+        </w:rPr>
+        <w:t>31952</w:t>
+      </w:r>
+    </w:p>
+    <w:p>
+      <w:pPr>
+        <w:ind w:left="2124" w:firstLine="708"/>
+        <w:rPr>
+          <w:b/>
+          <w:bCs/>
+        </w:rPr>
+      </w:pPr>
+      <w:bookmarkStart w:id="0" w:name="_GoBack"/>
+      <w:bookmarkEnd w:id="0"/>
+      <w:r>
+        <w:rPr>
+          <w:b/>
+          <w:bCs/>
+        </w:rPr>
+        <w:t>Medina, Rodrigo –</w:t>
+      </w:r>
+      <w:r>
+        <w:rPr>
+          <w:b/>
+          <w:bCs/>
+        </w:rPr>
+        <w:t xml:space="preserve"> Legajo</w:t>
+      </w:r>
+      <w:r>
+        <w:rPr>
+          <w:b/>
+          <w:bCs/>
+        </w:rPr>
+        <w:t xml:space="preserve"> 28167</w:t>
+      </w:r>
+    </w:p>
+    <w:p>
+      <w:pPr>
         <w:ind w:left="2832" w:firstLine="708"/>
-      </w:pPr>
-      <w:r>
-        <w:rPr>
-          <w:b/>
-          <w:bCs/>
-        </w:rPr>
-        <w:t>Urbañski</w:t>
-      </w:r>
-      <w:r>
-        <w:rPr>
-          <w:b/>
-          <w:bCs/>
-        </w:rPr>
-        <w:t xml:space="preserve">, </w:t>
-      </w:r>
-      <w:r>
-        <w:rPr>
-          <w:b/>
-          <w:bCs/>
-        </w:rPr>
-        <w:t>Joel Román</w:t>
-      </w:r>
-      <w:r>
-        <w:rPr>
-          <w:b/>
-          <w:bCs/>
-        </w:rPr>
-        <w:t xml:space="preserve"> - Legajo </w:t>
-      </w:r>
-      <w:r>
-        <w:rPr>
-          <w:b/>
-          <w:bCs/>
-        </w:rPr>
-        <w:t>27714</w:t>
-      </w:r>
+        <w:rPr>
+          <w:b/>
+          <w:bCs/>
+        </w:rPr>
+      </w:pPr>
     </w:p>
     <w:p>
       <w:pPr>
         <w:ind w:left="2832" w:firstLine="708"/>
-      </w:pPr>
-      <w:r>
-        <w:rPr>
-          <w:b/>
-          <w:bCs/>
-        </w:rPr>
-        <w:t>Carracedo</w:t>
-      </w:r>
-      <w:r>
-        <w:rPr>
-          <w:b/>
-          <w:bCs/>
-        </w:rPr>
-        <w:t xml:space="preserve">, </w:t>
-      </w:r>
-      <w:r>
-        <w:rPr>
-          <w:b/>
-          <w:bCs/>
-        </w:rPr>
-        <w:t>Sebastián Horacio</w:t>
-      </w:r>
-      <w:r>
-        <w:rPr>
-          <w:b/>
-          <w:bCs/>
-        </w:rPr>
-        <w:t xml:space="preserve"> - Legajo </w:t>
-      </w:r>
-      <w:r>
-        <w:rPr>
-          <w:b/>
-          <w:bCs/>
-        </w:rPr>
-        <w:t>25843</w:t>
-      </w:r>
+        <w:rPr>
+          <w:b/>
+          <w:bCs/>
+        </w:rPr>
+      </w:pPr>
     </w:p>
     <w:p>
       <w:pPr>
         <w:ind w:left="2832" w:firstLine="708"/>
-      </w:pPr>
-      <w:proofErr w:type="spellStart"/>
-      <w:r>
-        <w:rPr>
-          <w:b/>
-          <w:bCs/>
-        </w:rPr>
-        <w:t>Strozzi</w:t>
-      </w:r>
-      <w:proofErr w:type="spellEnd"/>
-      <w:r>
-        <w:rPr>
-          <w:b/>
-          <w:bCs/>
-        </w:rPr>
-        <w:t xml:space="preserve">, </w:t>
-      </w:r>
-      <w:r>
-        <w:rPr>
-          <w:b/>
-          <w:bCs/>
-        </w:rPr>
-        <w:t>Nicolas Ezequiel</w:t>
-      </w:r>
-      <w:r>
-        <w:rPr>
-          <w:b/>
-          <w:bCs/>
-        </w:rPr>
-        <w:t xml:space="preserve"> - Legajo </w:t>
-      </w:r>
-      <w:r>
-        <w:rPr>
-          <w:b/>
-          <w:bCs/>
-        </w:rPr>
-        <w:t>31952</w:t>
-      </w:r>
+        <w:rPr>
+          <w:b/>
+          <w:bCs/>
+        </w:rPr>
+      </w:pPr>
     </w:p>
     <w:p>
       <w:pPr>
         <w:ind w:left="2832" w:firstLine="708"/>
         <w:rPr>
-          <w:b w:val="1"/>
-          <w:bCs w:val="1"/>
-        </w:rPr>
-      </w:pPr>
-      <w:r>
-        <w:rPr>
-          <w:b w:val="1"/>
-          <w:bCs w:val="1"/>
-        </w:rPr>
-        <w:t xml:space="preserve">Medina, </w:t>
-      </w:r>
-      <w:r>
-        <w:rPr>
-          <w:b w:val="1"/>
-          <w:bCs w:val="1"/>
-        </w:rPr>
-        <w:t>Rodrigo –</w:t>
-      </w:r>
-      <w:r>
-        <w:rPr>
-          <w:b w:val="1"/>
-          <w:bCs w:val="1"/>
-        </w:rPr>
-        <w:t xml:space="preserve"> Legajo</w:t>
-      </w:r>
-      <w:r>
-        <w:rPr>
-          <w:b w:val="1"/>
-          <w:bCs w:val="1"/>
-        </w:rPr>
-        <w:t xml:space="preserve"> 28167</w:t>
-      </w:r>
+          <w:b/>
+          <w:bCs/>
+        </w:rPr>
+      </w:pPr>
     </w:p>
     <w:p>
       <w:pPr>
@@ -344,111 +362,165 @@
     </w:p>
     <w:p>
       <w:pPr>
-        <w:ind w:left="2832" w:firstLine="708"/>
-        <w:rPr>
-          <w:b/>
-          <w:bCs/>
-        </w:rPr>
-      </w:pPr>
-    </w:p>
-    <w:p>
-      <w:pPr>
-        <w:ind w:left="2832" w:firstLine="708"/>
-        <w:rPr>
-          <w:b/>
-          <w:bCs/>
-        </w:rPr>
-      </w:pPr>
-    </w:p>
-    <w:p>
-      <w:pPr>
-        <w:ind w:left="2832" w:firstLine="708"/>
-        <w:rPr>
-          <w:b/>
-          <w:bCs/>
-        </w:rPr>
-      </w:pPr>
-    </w:p>
-    <w:p>
-      <w:pPr>
-        <w:ind w:left="2832" w:firstLine="708"/>
-        <w:rPr>
-          <w:b/>
-          <w:bCs/>
-        </w:rPr>
-      </w:pPr>
-    </w:p>
-    <w:p>
-      <w:pPr>
-        <w:spacing w:before="0" w:beforeAutospacing="off" w:after="160" w:afterAutospacing="off" w:line="276" w:lineRule="auto"/>
-        <w:rPr>
-          <w:rFonts w:ascii="Aptos" w:hAnsi="Aptos" w:eastAsia="Aptos" w:cs="Aptos"/>
-          <w:b w:val="1"/>
-          <w:bCs w:val="1"/>
-          <w:noProof w:val="0"/>
-          <w:color w:val="000000" w:themeColor="text1" w:themeTint="FF" w:themeShade="FF"/>
+        <w:spacing w:line="276" w:lineRule="auto"/>
+        <w:rPr>
+          <w:rFonts w:ascii="Aptos" w:eastAsia="Aptos" w:hAnsi="Aptos" w:cs="Aptos"/>
+          <w:b/>
+          <w:bCs/>
+          <w:color w:val="000000" w:themeColor="text1"/>
           <w:sz w:val="28"/>
           <w:szCs w:val="28"/>
-          <w:lang w:val="es-AR"/>
-        </w:rPr>
-      </w:pPr>
-      <w:r>
-        <w:rPr>
-          <w:rFonts w:ascii="Aptos" w:hAnsi="Aptos" w:eastAsia="Aptos" w:cs="Aptos"/>
-          <w:b w:val="1"/>
-          <w:bCs w:val="1"/>
-          <w:noProof w:val="0"/>
-          <w:color w:val="000000" w:themeColor="text1" w:themeTint="FF" w:themeShade="FF"/>
+        </w:rPr>
+      </w:pPr>
+      <w:r>
+        <w:rPr>
+          <w:rFonts w:ascii="Aptos" w:eastAsia="Aptos" w:hAnsi="Aptos" w:cs="Aptos"/>
+          <w:b/>
+          <w:bCs/>
+          <w:color w:val="000000" w:themeColor="text1"/>
           <w:sz w:val="28"/>
           <w:szCs w:val="28"/>
-          <w:lang w:val="es-AR"/>
-        </w:rPr>
+        </w:rPr>
+        <w:lastRenderedPageBreak/>
         <w:t>Explicación del Sistema</w:t>
       </w:r>
     </w:p>
     <w:p>
       <w:pPr>
-        <w:spacing w:before="0" w:beforeAutospacing="off" w:after="160" w:afterAutospacing="off" w:line="276" w:lineRule="auto"/>
-      </w:pPr>
-      <w:r>
-        <w:rPr>
-          <w:rFonts w:ascii="Aptos" w:hAnsi="Aptos" w:eastAsia="Aptos" w:cs="Aptos"/>
-          <w:noProof w:val="0"/>
-          <w:sz w:val="24"/>
-          <w:szCs w:val="24"/>
-          <w:lang w:val="es-AR"/>
+        <w:spacing w:line="276" w:lineRule="auto"/>
+      </w:pPr>
+      <w:r>
+        <w:rPr>
+          <w:rFonts w:ascii="Aptos" w:eastAsia="Aptos" w:hAnsi="Aptos" w:cs="Aptos"/>
         </w:rPr>
         <w:t>El sistema desarrollado tiene como finalidad gestionar de manera ordenada y eficiente la actividad diaria de un gimnasio. A través de la base de datos se administran los socios, los tipos de pase disponibles (por día, 8 veces al mes y libre mensual), las clases que se dictan, las inscripciones de los socios a dichas clases y las asistencias registradas.</w:t>
       </w:r>
     </w:p>
     <w:p>
       <w:pPr>
-        <w:spacing w:before="0" w:beforeAutospacing="off" w:after="160" w:afterAutospacing="off" w:line="276" w:lineRule="auto"/>
-      </w:pPr>
-      <w:r>
-        <w:rPr>
-          <w:rFonts w:ascii="Aptos" w:hAnsi="Aptos" w:eastAsia="Aptos" w:cs="Aptos"/>
-          <w:noProof w:val="0"/>
-          <w:sz w:val="24"/>
-          <w:szCs w:val="24"/>
-          <w:lang w:val="es-AR"/>
+        <w:spacing w:line="276" w:lineRule="auto"/>
+      </w:pPr>
+      <w:r>
+        <w:rPr>
+          <w:rFonts w:ascii="Aptos" w:eastAsia="Aptos" w:hAnsi="Aptos" w:cs="Aptos"/>
         </w:rPr>
         <w:t>El objetivo principal es controlar el acceso de los socios según el tipo de pase adquirido, asegurando que solo puedan ingresar aquellos que poseen un pase vigente y con usos disponibles. Para lograrlo, el sistema implementa una serie de reglas de negocio mediante procedimientos almacenados y triggers, que automatizan el control y previenen inconsistencias.</w:t>
       </w:r>
     </w:p>
     <w:p>
       <w:pPr>
-        <w:spacing w:before="0" w:beforeAutospacing="off" w:after="160" w:afterAutospacing="off" w:line="276" w:lineRule="auto"/>
-      </w:pPr>
-      <w:r>
-        <w:rPr>
-          <w:rFonts w:ascii="Aptos" w:hAnsi="Aptos" w:eastAsia="Aptos" w:cs="Aptos"/>
-          <w:noProof w:val="0"/>
-          <w:sz w:val="24"/>
-          <w:szCs w:val="24"/>
-          <w:lang w:val="es-AR"/>
+        <w:spacing w:line="276" w:lineRule="auto"/>
+      </w:pPr>
+      <w:r>
+        <w:rPr>
+          <w:rFonts w:ascii="Aptos" w:eastAsia="Aptos" w:hAnsi="Aptos" w:cs="Aptos"/>
         </w:rPr>
         <w:t>Cada tipo de pase posee su propia lógica de funcionamiento:</w:t>
+      </w:r>
+    </w:p>
+    <w:p>
+      <w:pPr>
+        <w:pStyle w:val="Prrafodelista"/>
+        <w:numPr>
+          <w:ilvl w:val="0"/>
+          <w:numId w:val="2"/>
+        </w:numPr>
+        <w:spacing w:after="0" w:line="276" w:lineRule="auto"/>
+        <w:rPr>
+          <w:rFonts w:ascii="Aptos" w:eastAsia="Aptos" w:hAnsi="Aptos" w:cs="Aptos"/>
+        </w:rPr>
+      </w:pPr>
+      <w:r>
+        <w:rPr>
+          <w:rFonts w:ascii="Aptos" w:eastAsia="Aptos" w:hAnsi="Aptos" w:cs="Aptos"/>
+        </w:rPr>
+        <w:t>El pase diario permite un solo ingreso el mismo día del pago.</w:t>
+      </w:r>
+    </w:p>
+    <w:p>
+      <w:pPr>
+        <w:pStyle w:val="Prrafodelista"/>
+        <w:numPr>
+          <w:ilvl w:val="0"/>
+          <w:numId w:val="2"/>
+        </w:numPr>
+        <w:spacing w:after="0" w:line="276" w:lineRule="auto"/>
+        <w:rPr>
+          <w:rFonts w:ascii="Aptos" w:eastAsia="Aptos" w:hAnsi="Aptos" w:cs="Aptos"/>
+        </w:rPr>
+      </w:pPr>
+      <w:r>
+        <w:rPr>
+          <w:rFonts w:ascii="Aptos" w:eastAsia="Aptos" w:hAnsi="Aptos" w:cs="Aptos"/>
+        </w:rPr>
+        <w:t>El pase de 8 veces habilita ocho ingresos durante el mes calendario.</w:t>
+      </w:r>
+    </w:p>
+    <w:p>
+      <w:pPr>
+        <w:pStyle w:val="Prrafodelista"/>
+        <w:numPr>
+          <w:ilvl w:val="0"/>
+          <w:numId w:val="2"/>
+        </w:numPr>
+        <w:spacing w:after="0" w:line="276" w:lineRule="auto"/>
+        <w:rPr>
+          <w:rFonts w:ascii="Aptos" w:eastAsia="Aptos" w:hAnsi="Aptos" w:cs="Aptos"/>
+        </w:rPr>
+      </w:pPr>
+      <w:r>
+        <w:rPr>
+          <w:rFonts w:ascii="Aptos" w:eastAsia="Aptos" w:hAnsi="Aptos" w:cs="Aptos"/>
+        </w:rPr>
+        <w:t>El pase libre otorga acceso ilimitado durante el mes vigente.</w:t>
+      </w:r>
+    </w:p>
+    <w:p>
+      <w:pPr>
+        <w:spacing w:line="276" w:lineRule="auto"/>
+      </w:pPr>
+      <w:r>
+        <w:rPr>
+          <w:rFonts w:ascii="Aptos" w:eastAsia="Aptos" w:hAnsi="Aptos" w:cs="Aptos"/>
+        </w:rPr>
+        <w:t>Además, el sistema administra las clases del gimnasio (como funcional, spinning o boxeo), registrando inscripciones y controlando los cupos máximos establecidos para cada una. Mediante un trigger, se evita superar el límite de lugares disponibles, garantizando un uso adecuado de los recursos.</w:t>
+      </w:r>
+    </w:p>
+    <w:p>
+      <w:pPr>
+        <w:spacing w:line="276" w:lineRule="auto"/>
+      </w:pPr>
+      <w:r>
+        <w:rPr>
+          <w:rFonts w:ascii="Aptos" w:eastAsia="Aptos" w:hAnsi="Aptos" w:cs="Aptos"/>
+        </w:rPr>
+        <w:t>De esta forma, la base de datos no solo facilita el registro de información, sino que también automatiza controles y valida condiciones importantes para el funcionamiento del gimnasio, logrando una gestión más precisa y confiable.</w:t>
+      </w:r>
+    </w:p>
+    <w:p>
+      <w:pPr>
+        <w:spacing w:line="276" w:lineRule="auto"/>
+      </w:pPr>
+      <w:r>
+        <w:rPr>
+          <w:rFonts w:ascii="Aptos" w:eastAsia="Aptos" w:hAnsi="Aptos" w:cs="Aptos"/>
+          <w:b/>
+          <w:bCs/>
+          <w:sz w:val="28"/>
+          <w:szCs w:val="28"/>
+        </w:rPr>
+        <w:t>Funcionalidades Principales</w:t>
+      </w:r>
+    </w:p>
+    <w:p>
+      <w:pPr>
+        <w:spacing w:line="276" w:lineRule="auto"/>
+      </w:pPr>
+      <w:r>
+        <w:rPr>
+          <w:rFonts w:ascii="Aptos" w:eastAsia="Aptos" w:hAnsi="Aptos" w:cs="Aptos"/>
+        </w:rPr>
+        <w:t>El sistema desarrollado ofrece una serie de funcionalidades que permiten gestionar de forma integral las operaciones del gimnasio y garantizar el cumplimiento de las reglas de negocio definidas. Entre las principales se destacan:</w:t>
       </w:r>
     </w:p>
     <w:p>
@@ -458,24 +530,24 @@
           <w:ilvl w:val="0"/>
           <w:numId w:val="1"/>
         </w:numPr>
-        <w:spacing w:before="0" w:beforeAutospacing="off" w:after="0" w:afterAutospacing="off" w:line="276" w:lineRule="auto"/>
-        <w:rPr>
-          <w:rFonts w:ascii="Aptos" w:hAnsi="Aptos" w:eastAsia="Aptos" w:cs="Aptos"/>
-          <w:noProof w:val="0"/>
-          <w:sz w:val="24"/>
-          <w:szCs w:val="24"/>
-          <w:lang w:val="es-AR"/>
-        </w:rPr>
-      </w:pPr>
-      <w:r>
-        <w:rPr>
-          <w:rFonts w:ascii="Aptos" w:hAnsi="Aptos" w:eastAsia="Aptos" w:cs="Aptos"/>
-          <w:noProof w:val="0"/>
-          <w:sz w:val="24"/>
-          <w:szCs w:val="24"/>
-          <w:lang w:val="es-AR"/>
-        </w:rPr>
-        <w:t>El pase diario permite un solo ingreso el mismo día del pago.</w:t>
+        <w:spacing w:after="0" w:line="276" w:lineRule="auto"/>
+        <w:rPr>
+          <w:rFonts w:ascii="Aptos" w:eastAsia="Aptos" w:hAnsi="Aptos" w:cs="Aptos"/>
+        </w:rPr>
+      </w:pPr>
+      <w:r>
+        <w:rPr>
+          <w:rFonts w:ascii="Aptos" w:eastAsia="Aptos" w:hAnsi="Aptos" w:cs="Aptos"/>
+          <w:b/>
+          <w:bCs/>
+        </w:rPr>
+        <w:t>Gestión de socios:</w:t>
+      </w:r>
+      <w:r>
+        <w:rPr>
+          <w:rFonts w:ascii="Aptos" w:eastAsia="Aptos" w:hAnsi="Aptos" w:cs="Aptos"/>
+        </w:rPr>
+        <w:t xml:space="preserve"> permite registrar, consultar y mantener actualizada la información personal y el estado de cada socio.</w:t>
       </w:r>
     </w:p>
     <w:p>
@@ -485,24 +557,24 @@
           <w:ilvl w:val="0"/>
           <w:numId w:val="1"/>
         </w:numPr>
-        <w:spacing w:before="0" w:beforeAutospacing="off" w:after="0" w:afterAutospacing="off" w:line="276" w:lineRule="auto"/>
-        <w:rPr>
-          <w:rFonts w:ascii="Aptos" w:hAnsi="Aptos" w:eastAsia="Aptos" w:cs="Aptos"/>
-          <w:noProof w:val="0"/>
-          <w:sz w:val="24"/>
-          <w:szCs w:val="24"/>
-          <w:lang w:val="es-AR"/>
-        </w:rPr>
-      </w:pPr>
-      <w:r>
-        <w:rPr>
-          <w:rFonts w:ascii="Aptos" w:hAnsi="Aptos" w:eastAsia="Aptos" w:cs="Aptos"/>
-          <w:noProof w:val="0"/>
-          <w:sz w:val="24"/>
-          <w:szCs w:val="24"/>
-          <w:lang w:val="es-AR"/>
-        </w:rPr>
-        <w:t>El pase de 8 veces habilita ocho ingresos durante el mes calendario.</w:t>
+        <w:spacing w:after="0" w:line="276" w:lineRule="auto"/>
+        <w:rPr>
+          <w:rFonts w:ascii="Aptos" w:eastAsia="Aptos" w:hAnsi="Aptos" w:cs="Aptos"/>
+        </w:rPr>
+      </w:pPr>
+      <w:r>
+        <w:rPr>
+          <w:rFonts w:ascii="Aptos" w:eastAsia="Aptos" w:hAnsi="Aptos" w:cs="Aptos"/>
+          <w:b/>
+          <w:bCs/>
+        </w:rPr>
+        <w:t>Control de pases:</w:t>
+      </w:r>
+      <w:r>
+        <w:rPr>
+          <w:rFonts w:ascii="Aptos" w:eastAsia="Aptos" w:hAnsi="Aptos" w:cs="Aptos"/>
+        </w:rPr>
+        <w:t xml:space="preserve"> administra los tres tipos de pase disponibles (diario, 8 veces al mes y libre mensual), verificando vigencia y cantidad de usos restantes.</w:t>
       </w:r>
     </w:p>
     <w:p>
@@ -512,86 +584,24 @@
           <w:ilvl w:val="0"/>
           <w:numId w:val="1"/>
         </w:numPr>
-        <w:spacing w:before="0" w:beforeAutospacing="off" w:after="0" w:afterAutospacing="off" w:line="276" w:lineRule="auto"/>
-        <w:rPr>
-          <w:rFonts w:ascii="Aptos" w:hAnsi="Aptos" w:eastAsia="Aptos" w:cs="Aptos"/>
-          <w:noProof w:val="0"/>
-          <w:sz w:val="24"/>
-          <w:szCs w:val="24"/>
-          <w:lang w:val="es-AR"/>
-        </w:rPr>
-      </w:pPr>
-      <w:r>
-        <w:rPr>
-          <w:rFonts w:ascii="Aptos" w:hAnsi="Aptos" w:eastAsia="Aptos" w:cs="Aptos"/>
-          <w:noProof w:val="0"/>
-          <w:sz w:val="24"/>
-          <w:szCs w:val="24"/>
-          <w:lang w:val="es-AR"/>
-        </w:rPr>
-        <w:t>El pase libre otorga acceso ilimitado durante el mes vigente.</w:t>
-      </w:r>
-    </w:p>
-    <w:p>
-      <w:pPr>
-        <w:spacing w:before="0" w:beforeAutospacing="off" w:after="160" w:afterAutospacing="off" w:line="276" w:lineRule="auto"/>
-      </w:pPr>
-      <w:r>
-        <w:rPr>
-          <w:rFonts w:ascii="Aptos" w:hAnsi="Aptos" w:eastAsia="Aptos" w:cs="Aptos"/>
-          <w:noProof w:val="0"/>
-          <w:sz w:val="24"/>
-          <w:szCs w:val="24"/>
-          <w:lang w:val="es-AR"/>
-        </w:rPr>
-        <w:t>Además, el sistema administra las clases del gimnasio (como funcional, spinning o boxeo), registrando inscripciones y controlando los cupos máximos establecidos para cada una. Mediante un trigger, se evita superar el límite de lugares disponibles, garantizando un uso adecuado de los recursos.</w:t>
-      </w:r>
-    </w:p>
-    <w:p>
-      <w:pPr>
-        <w:spacing w:before="0" w:beforeAutospacing="off" w:after="160" w:afterAutospacing="off" w:line="276" w:lineRule="auto"/>
-      </w:pPr>
-      <w:r>
-        <w:rPr>
-          <w:rFonts w:ascii="Aptos" w:hAnsi="Aptos" w:eastAsia="Aptos" w:cs="Aptos"/>
-          <w:noProof w:val="0"/>
-          <w:sz w:val="24"/>
-          <w:szCs w:val="24"/>
-          <w:lang w:val="es-AR"/>
-        </w:rPr>
-        <w:t>De esta forma, la base de datos no solo facilita el registro de información, sino que también automatiza controles y valida condiciones importantes para el funcionamiento del gimnasio, logrando una gestión más precisa y confiable.</w:t>
-      </w:r>
-    </w:p>
-    <w:p>
-      <w:pPr>
-        <w:spacing w:before="0" w:beforeAutospacing="off" w:after="160" w:afterAutospacing="off" w:line="276" w:lineRule="auto"/>
-      </w:pPr>
-      <w:r>
-        <w:rPr>
-          <w:rFonts w:ascii="Aptos" w:hAnsi="Aptos" w:eastAsia="Aptos" w:cs="Aptos"/>
-          <w:b w:val="1"/>
-          <w:bCs w:val="1"/>
-          <w:noProof w:val="0"/>
-          <w:sz w:val="28"/>
-          <w:szCs w:val="28"/>
-          <w:lang w:val="es-AR"/>
-        </w:rPr>
-        <w:t>Funcionalidades Principales</w:t>
-      </w:r>
-    </w:p>
-    <w:p>
-      <w:pPr>
-        <w:spacing w:before="0" w:beforeAutospacing="off" w:after="160" w:afterAutospacing="off" w:line="276" w:lineRule="auto"/>
-      </w:pPr>
-      <w:r>
-        <w:rPr>
-          <w:rFonts w:ascii="Aptos" w:hAnsi="Aptos" w:eastAsia="Aptos" w:cs="Aptos"/>
-          <w:noProof w:val="0"/>
-          <w:sz w:val="24"/>
-          <w:szCs w:val="24"/>
-          <w:lang w:val="es-AR"/>
-        </w:rPr>
-        <w:t>El sistema desarrollado ofrece una serie de funcionalidades que permiten gestionar de forma integral las operaciones del gimnasio y garantizar el cumplimiento de las reglas de negocio definidas. Entre las principales se destacan:</w:t>
+        <w:spacing w:after="0" w:line="276" w:lineRule="auto"/>
+        <w:rPr>
+          <w:rFonts w:ascii="Aptos" w:eastAsia="Aptos" w:hAnsi="Aptos" w:cs="Aptos"/>
+        </w:rPr>
+      </w:pPr>
+      <w:r>
+        <w:rPr>
+          <w:rFonts w:ascii="Aptos" w:eastAsia="Aptos" w:hAnsi="Aptos" w:cs="Aptos"/>
+          <w:b/>
+          <w:bCs/>
+        </w:rPr>
+        <w:t>Registro de asistencias:</w:t>
+      </w:r>
+      <w:r>
+        <w:rPr>
+          <w:rFonts w:ascii="Aptos" w:eastAsia="Aptos" w:hAnsi="Aptos" w:cs="Aptos"/>
+        </w:rPr>
+        <w:t xml:space="preserve"> automatiza el ingreso de los socios y descuenta los usos correspondientes según el tipo de pase adquirido.</w:t>
       </w:r>
     </w:p>
     <w:p>
@@ -599,38 +609,26 @@
         <w:pStyle w:val="Prrafodelista"/>
         <w:numPr>
           <w:ilvl w:val="0"/>
-          <w:numId w:val="2"/>
+          <w:numId w:val="1"/>
         </w:numPr>
-        <w:spacing w:before="0" w:beforeAutospacing="off" w:after="0" w:afterAutospacing="off" w:line="276" w:lineRule="auto"/>
-        <w:rPr>
-          <w:rFonts w:ascii="Aptos" w:hAnsi="Aptos" w:eastAsia="Aptos" w:cs="Aptos"/>
-          <w:noProof w:val="0"/>
-          <w:sz w:val="24"/>
-          <w:szCs w:val="24"/>
-          <w:lang w:val="es-AR"/>
-        </w:rPr>
-      </w:pPr>
-      <w:r>
-        <w:rPr>
-          <w:rFonts w:ascii="Aptos" w:hAnsi="Aptos" w:eastAsia="Aptos" w:cs="Aptos"/>
-          <w:b w:val="1"/>
-          <w:bCs w:val="1"/>
-          <w:noProof w:val="0"/>
-          <w:sz w:val="24"/>
-          <w:szCs w:val="24"/>
-          <w:lang w:val="es-AR"/>
-        </w:rPr>
-        <w:t>Gestión de socios:</w:t>
-      </w:r>
-      <w:r>
-        <w:rPr>
-          <w:rFonts w:ascii="Aptos" w:hAnsi="Aptos" w:eastAsia="Aptos" w:cs="Aptos"/>
-          <w:noProof w:val="0"/>
-          <w:sz w:val="24"/>
-          <w:szCs w:val="24"/>
-          <w:lang w:val="es-AR"/>
-        </w:rPr>
-        <w:t xml:space="preserve"> permite registrar, consultar y mantener actualizada la información personal y el estado de cada socio.</w:t>
+        <w:spacing w:after="0" w:line="276" w:lineRule="auto"/>
+        <w:rPr>
+          <w:rFonts w:ascii="Aptos" w:eastAsia="Aptos" w:hAnsi="Aptos" w:cs="Aptos"/>
+        </w:rPr>
+      </w:pPr>
+      <w:r>
+        <w:rPr>
+          <w:rFonts w:ascii="Aptos" w:eastAsia="Aptos" w:hAnsi="Aptos" w:cs="Aptos"/>
+          <w:b/>
+          <w:bCs/>
+        </w:rPr>
+        <w:t>Gestión de clases e inscripciones:</w:t>
+      </w:r>
+      <w:r>
+        <w:rPr>
+          <w:rFonts w:ascii="Aptos" w:eastAsia="Aptos" w:hAnsi="Aptos" w:cs="Aptos"/>
+        </w:rPr>
+        <w:t xml:space="preserve"> permite registrar nuevas clases, establecer cupos máximos e inscribir socios, controlando que no se superen los límites.</w:t>
       </w:r>
     </w:p>
     <w:p>
@@ -638,38 +636,26 @@
         <w:pStyle w:val="Prrafodelista"/>
         <w:numPr>
           <w:ilvl w:val="0"/>
-          <w:numId w:val="2"/>
+          <w:numId w:val="1"/>
         </w:numPr>
-        <w:spacing w:before="0" w:beforeAutospacing="off" w:after="0" w:afterAutospacing="off" w:line="276" w:lineRule="auto"/>
-        <w:rPr>
-          <w:rFonts w:ascii="Aptos" w:hAnsi="Aptos" w:eastAsia="Aptos" w:cs="Aptos"/>
-          <w:noProof w:val="0"/>
-          <w:sz w:val="24"/>
-          <w:szCs w:val="24"/>
-          <w:lang w:val="es-AR"/>
-        </w:rPr>
-      </w:pPr>
-      <w:r>
-        <w:rPr>
-          <w:rFonts w:ascii="Aptos" w:hAnsi="Aptos" w:eastAsia="Aptos" w:cs="Aptos"/>
-          <w:b w:val="1"/>
-          <w:bCs w:val="1"/>
-          <w:noProof w:val="0"/>
-          <w:sz w:val="24"/>
-          <w:szCs w:val="24"/>
-          <w:lang w:val="es-AR"/>
-        </w:rPr>
-        <w:t>Control de pases:</w:t>
-      </w:r>
-      <w:r>
-        <w:rPr>
-          <w:rFonts w:ascii="Aptos" w:hAnsi="Aptos" w:eastAsia="Aptos" w:cs="Aptos"/>
-          <w:noProof w:val="0"/>
-          <w:sz w:val="24"/>
-          <w:szCs w:val="24"/>
-          <w:lang w:val="es-AR"/>
-        </w:rPr>
-        <w:t xml:space="preserve"> administra los tres tipos de pase disponibles (diario, 8 veces al mes y libre mensual), verificando vigencia y cantidad de usos restantes.</w:t>
+        <w:spacing w:after="0" w:line="276" w:lineRule="auto"/>
+        <w:rPr>
+          <w:rFonts w:ascii="Aptos" w:eastAsia="Aptos" w:hAnsi="Aptos" w:cs="Aptos"/>
+        </w:rPr>
+      </w:pPr>
+      <w:r>
+        <w:rPr>
+          <w:rFonts w:ascii="Aptos" w:eastAsia="Aptos" w:hAnsi="Aptos" w:cs="Aptos"/>
+          <w:b/>
+          <w:bCs/>
+        </w:rPr>
+        <w:t>Automatización mediante procedimientos almacenados y triggers:</w:t>
+      </w:r>
+      <w:r>
+        <w:rPr>
+          <w:rFonts w:ascii="Aptos" w:eastAsia="Aptos" w:hAnsi="Aptos" w:cs="Aptos"/>
+        </w:rPr>
+        <w:t xml:space="preserve"> asegura la ejecución correcta de las reglas del negocio, evitando ingresos sin pase vigente o con cupos completos.</w:t>
       </w:r>
     </w:p>
     <w:p>
@@ -677,211 +663,82 @@
         <w:pStyle w:val="Prrafodelista"/>
         <w:numPr>
           <w:ilvl w:val="0"/>
-          <w:numId w:val="2"/>
+          <w:numId w:val="1"/>
         </w:numPr>
-        <w:spacing w:before="0" w:beforeAutospacing="off" w:after="0" w:afterAutospacing="off" w:line="276" w:lineRule="auto"/>
-        <w:rPr>
-          <w:rFonts w:ascii="Aptos" w:hAnsi="Aptos" w:eastAsia="Aptos" w:cs="Aptos"/>
-          <w:noProof w:val="0"/>
-          <w:sz w:val="24"/>
-          <w:szCs w:val="24"/>
-          <w:lang w:val="es-AR"/>
-        </w:rPr>
-      </w:pPr>
-      <w:r>
-        <w:rPr>
-          <w:rFonts w:ascii="Aptos" w:hAnsi="Aptos" w:eastAsia="Aptos" w:cs="Aptos"/>
-          <w:b w:val="1"/>
-          <w:bCs w:val="1"/>
-          <w:noProof w:val="0"/>
-          <w:sz w:val="24"/>
-          <w:szCs w:val="24"/>
-          <w:lang w:val="es-AR"/>
-        </w:rPr>
-        <w:t>Registro de asistencias:</w:t>
-      </w:r>
-      <w:r>
-        <w:rPr>
-          <w:rFonts w:ascii="Aptos" w:hAnsi="Aptos" w:eastAsia="Aptos" w:cs="Aptos"/>
-          <w:noProof w:val="0"/>
-          <w:sz w:val="24"/>
-          <w:szCs w:val="24"/>
-          <w:lang w:val="es-AR"/>
-        </w:rPr>
-        <w:t xml:space="preserve"> automatiza el ingreso de los socios y descuenta los usos correspondientes según el tipo de pase adquirido.</w:t>
-      </w:r>
-    </w:p>
-    <w:p>
-      <w:pPr>
-        <w:pStyle w:val="Prrafodelista"/>
-        <w:numPr>
-          <w:ilvl w:val="0"/>
-          <w:numId w:val="2"/>
-        </w:numPr>
-        <w:spacing w:before="0" w:beforeAutospacing="off" w:after="0" w:afterAutospacing="off" w:line="276" w:lineRule="auto"/>
-        <w:rPr>
-          <w:rFonts w:ascii="Aptos" w:hAnsi="Aptos" w:eastAsia="Aptos" w:cs="Aptos"/>
-          <w:noProof w:val="0"/>
-          <w:sz w:val="24"/>
-          <w:szCs w:val="24"/>
-          <w:lang w:val="es-AR"/>
-        </w:rPr>
-      </w:pPr>
-      <w:r>
-        <w:rPr>
-          <w:rFonts w:ascii="Aptos" w:hAnsi="Aptos" w:eastAsia="Aptos" w:cs="Aptos"/>
-          <w:b w:val="1"/>
-          <w:bCs w:val="1"/>
-          <w:noProof w:val="0"/>
-          <w:sz w:val="24"/>
-          <w:szCs w:val="24"/>
-          <w:lang w:val="es-AR"/>
-        </w:rPr>
-        <w:t>Gestión de clases e inscripciones:</w:t>
-      </w:r>
-      <w:r>
-        <w:rPr>
-          <w:rFonts w:ascii="Aptos" w:hAnsi="Aptos" w:eastAsia="Aptos" w:cs="Aptos"/>
-          <w:noProof w:val="0"/>
-          <w:sz w:val="24"/>
-          <w:szCs w:val="24"/>
-          <w:lang w:val="es-AR"/>
-        </w:rPr>
-        <w:t xml:space="preserve"> permite registrar nuevas clases, establecer cupos máximos e inscribir socios, controlando que no se superen los límites.</w:t>
-      </w:r>
-    </w:p>
-    <w:p>
-      <w:pPr>
-        <w:pStyle w:val="Prrafodelista"/>
-        <w:numPr>
-          <w:ilvl w:val="0"/>
-          <w:numId w:val="2"/>
-        </w:numPr>
-        <w:spacing w:before="0" w:beforeAutospacing="off" w:after="0" w:afterAutospacing="off" w:line="276" w:lineRule="auto"/>
-        <w:rPr>
-          <w:rFonts w:ascii="Aptos" w:hAnsi="Aptos" w:eastAsia="Aptos" w:cs="Aptos"/>
-          <w:noProof w:val="0"/>
-          <w:sz w:val="24"/>
-          <w:szCs w:val="24"/>
-          <w:lang w:val="es-AR"/>
-        </w:rPr>
-      </w:pPr>
-      <w:r>
-        <w:rPr>
-          <w:rFonts w:ascii="Aptos" w:hAnsi="Aptos" w:eastAsia="Aptos" w:cs="Aptos"/>
-          <w:b w:val="1"/>
-          <w:bCs w:val="1"/>
-          <w:noProof w:val="0"/>
-          <w:sz w:val="24"/>
-          <w:szCs w:val="24"/>
-          <w:lang w:val="es-AR"/>
-        </w:rPr>
-        <w:t>Automatización mediante procedimientos almacenados y triggers:</w:t>
-      </w:r>
-      <w:r>
-        <w:rPr>
-          <w:rFonts w:ascii="Aptos" w:hAnsi="Aptos" w:eastAsia="Aptos" w:cs="Aptos"/>
-          <w:noProof w:val="0"/>
-          <w:sz w:val="24"/>
-          <w:szCs w:val="24"/>
-          <w:lang w:val="es-AR"/>
-        </w:rPr>
-        <w:t xml:space="preserve"> asegura la ejecución correcta de las reglas del negocio, evitando ingresos sin pase vigente o con cupos completos.</w:t>
-      </w:r>
-    </w:p>
-    <w:p>
-      <w:pPr>
-        <w:pStyle w:val="Prrafodelista"/>
-        <w:numPr>
-          <w:ilvl w:val="0"/>
-          <w:numId w:val="2"/>
-        </w:numPr>
-        <w:spacing w:before="0" w:beforeAutospacing="off" w:after="0" w:afterAutospacing="off" w:line="276" w:lineRule="auto"/>
-        <w:rPr>
-          <w:rFonts w:ascii="Aptos" w:hAnsi="Aptos" w:eastAsia="Aptos" w:cs="Aptos"/>
-          <w:noProof w:val="0"/>
-          <w:sz w:val="24"/>
-          <w:szCs w:val="24"/>
-          <w:lang w:val="es-AR"/>
-        </w:rPr>
-      </w:pPr>
-      <w:r>
-        <w:rPr>
-          <w:rFonts w:ascii="Aptos" w:hAnsi="Aptos" w:eastAsia="Aptos" w:cs="Aptos"/>
-          <w:b w:val="1"/>
-          <w:bCs w:val="1"/>
-          <w:noProof w:val="0"/>
-          <w:sz w:val="24"/>
-          <w:szCs w:val="24"/>
-          <w:lang w:val="es-AR"/>
+        <w:spacing w:after="0" w:line="276" w:lineRule="auto"/>
+        <w:rPr>
+          <w:rFonts w:ascii="Aptos" w:eastAsia="Aptos" w:hAnsi="Aptos" w:cs="Aptos"/>
+        </w:rPr>
+      </w:pPr>
+      <w:r>
+        <w:rPr>
+          <w:rFonts w:ascii="Aptos" w:eastAsia="Aptos" w:hAnsi="Aptos" w:cs="Aptos"/>
+          <w:b/>
+          <w:bCs/>
         </w:rPr>
         <w:t>Vistas de control y reportes:</w:t>
       </w:r>
       <w:r>
         <w:rPr>
-          <w:rFonts w:ascii="Aptos" w:hAnsi="Aptos" w:eastAsia="Aptos" w:cs="Aptos"/>
-          <w:noProof w:val="0"/>
-          <w:sz w:val="24"/>
-          <w:szCs w:val="24"/>
-          <w:lang w:val="es-AR"/>
+          <w:rFonts w:ascii="Aptos" w:eastAsia="Aptos" w:hAnsi="Aptos" w:cs="Aptos"/>
         </w:rPr>
         <w:t xml:space="preserve"> facilitan la visualización de información relevante, como los pases activos y el nivel de ocupación de las clases.</w:t>
       </w:r>
     </w:p>
     <w:p>
       <w:pPr>
-        <w:spacing w:before="0" w:beforeAutospacing="off" w:after="160" w:afterAutospacing="off" w:line="276" w:lineRule="auto"/>
-      </w:pPr>
-      <w:r>
-        <w:rPr>
-          <w:rFonts w:ascii="Aptos" w:hAnsi="Aptos" w:eastAsia="Aptos" w:cs="Aptos"/>
-          <w:noProof w:val="0"/>
-          <w:sz w:val="24"/>
-          <w:szCs w:val="24"/>
-          <w:lang w:val="es-AR"/>
+        <w:spacing w:line="276" w:lineRule="auto"/>
+      </w:pPr>
+      <w:r>
+        <w:rPr>
+          <w:rFonts w:ascii="Aptos" w:eastAsia="Aptos" w:hAnsi="Aptos" w:cs="Aptos"/>
         </w:rPr>
         <w:t>Estas funcionalidades integradas permiten un manejo eficiente de los datos del gimnasio, reduciendo errores y garantizando la coherencia en todos los procesos de registro y control.</w:t>
       </w:r>
     </w:p>
     <w:p>
       <w:pPr>
-        <w:spacing w:before="0" w:beforeAutospacing="off" w:after="160" w:afterAutospacing="off" w:line="276" w:lineRule="auto"/>
-      </w:pPr>
-      <w:r>
-        <w:rPr>
-          <w:rFonts w:ascii="Aptos" w:hAnsi="Aptos" w:eastAsia="Aptos" w:cs="Aptos"/>
-          <w:b w:val="1"/>
-          <w:bCs w:val="1"/>
-          <w:noProof w:val="0"/>
+        <w:spacing w:line="276" w:lineRule="auto"/>
+      </w:pPr>
+      <w:r>
+        <w:rPr>
+          <w:rFonts w:ascii="Aptos" w:eastAsia="Aptos" w:hAnsi="Aptos" w:cs="Aptos"/>
+          <w:b/>
+          <w:bCs/>
           <w:sz w:val="28"/>
           <w:szCs w:val="28"/>
-          <w:lang w:val="es-AR"/>
         </w:rPr>
         <w:t>Diagrama de Entidad Relación</w:t>
       </w:r>
     </w:p>
     <w:p>
       <w:pPr>
-        <w:pStyle w:val="Normal"/>
-      </w:pPr>
-      <w:r>
+        <w:rPr>
+          <w:noProof/>
+        </w:rPr>
+      </w:pPr>
+      <w:r>
+        <w:rPr>
+          <w:noProof/>
+          <w:lang w:val="es-ES" w:eastAsia="es-ES"/>
+        </w:rPr>
         <w:drawing>
-          <wp:inline wp14:editId="44474BFE" wp14:anchorId="79E4FEB7">
+          <wp:inline distT="0" distB="0" distL="0" distR="0" wp14:anchorId="79E4FEB7" wp14:editId="44474BFE">
             <wp:extent cx="6324600" cy="4457700"/>
             <wp:effectExtent l="0" t="0" r="0" b="0"/>
             <wp:docPr id="1148554465" name="drawing"/>
             <wp:cNvGraphicFramePr>
-              <a:graphicFrameLocks noChangeAspect="1"/>
+              <a:graphicFrameLocks xmlns:a="http://schemas.openxmlformats.org/drawingml/2006/main" noChangeAspect="1"/>
             </wp:cNvGraphicFramePr>
-            <a:graphic>
-              <a:graphicData xmlns:a="http://schemas.openxmlformats.org/drawingml/2006/main" uri="http://schemas.openxmlformats.org/drawingml/2006/picture">
+            <a:graphic xmlns:a="http://schemas.openxmlformats.org/drawingml/2006/main">
+              <a:graphicData uri="http://schemas.openxmlformats.org/drawingml/2006/picture">
                 <pic:pic xmlns:pic="http://schemas.openxmlformats.org/drawingml/2006/picture">
                   <pic:nvPicPr>
                     <pic:cNvPr id="1148554465" name=""/>
                     <pic:cNvPicPr/>
                   </pic:nvPicPr>
                   <pic:blipFill>
-                    <a:blip xmlns:r="http://schemas.openxmlformats.org/officeDocument/2006/relationships" r:embed="rId1960270851">
+                    <a:blip r:embed="rId6">
                       <a:extLst>
                         <a:ext uri="{28A0092B-C50C-407E-A947-70E740481C1C}">
                           <a14:useLocalDpi xmlns:a14="http://schemas.microsoft.com/office/drawing/2010/main"/>
@@ -893,7 +750,7 @@
                     </a:stretch>
                   </pic:blipFill>
                   <pic:spPr>
-                    <a:xfrm rot="0">
+                    <a:xfrm>
                       <a:off x="0" y="0"/>
                       <a:ext cx="6324600" cy="4457700"/>
                     </a:xfrm>
@@ -908,8 +765,360 @@
         </w:drawing>
       </w:r>
     </w:p>
+    <w:p>
+      <w:pPr>
+        <w:rPr>
+          <w:b/>
+          <w:bCs/>
+          <w:noProof/>
+          <w:sz w:val="28"/>
+          <w:szCs w:val="28"/>
+        </w:rPr>
+      </w:pPr>
+    </w:p>
+    <w:p>
+      <w:pPr>
+        <w:rPr>
+          <w:b/>
+          <w:bCs/>
+          <w:noProof/>
+          <w:sz w:val="28"/>
+          <w:szCs w:val="28"/>
+        </w:rPr>
+      </w:pPr>
+    </w:p>
+    <w:p>
+      <w:pPr>
+        <w:rPr>
+          <w:b/>
+          <w:bCs/>
+          <w:noProof/>
+          <w:sz w:val="28"/>
+          <w:szCs w:val="28"/>
+        </w:rPr>
+      </w:pPr>
+    </w:p>
+    <w:p>
+      <w:pPr>
+        <w:rPr>
+          <w:b/>
+          <w:bCs/>
+          <w:noProof/>
+          <w:sz w:val="28"/>
+          <w:szCs w:val="28"/>
+        </w:rPr>
+      </w:pPr>
+    </w:p>
+    <w:p>
+      <w:pPr>
+        <w:rPr>
+          <w:b/>
+          <w:bCs/>
+          <w:noProof/>
+          <w:sz w:val="28"/>
+          <w:szCs w:val="28"/>
+        </w:rPr>
+      </w:pPr>
+    </w:p>
+    <w:p>
+      <w:pPr>
+        <w:rPr>
+          <w:b/>
+          <w:bCs/>
+          <w:noProof/>
+          <w:sz w:val="28"/>
+          <w:szCs w:val="28"/>
+        </w:rPr>
+      </w:pPr>
+    </w:p>
+    <w:p>
+      <w:pPr>
+        <w:rPr>
+          <w:b/>
+          <w:bCs/>
+          <w:noProof/>
+          <w:sz w:val="28"/>
+          <w:szCs w:val="28"/>
+        </w:rPr>
+      </w:pPr>
+    </w:p>
+    <w:p>
+      <w:pPr>
+        <w:rPr>
+          <w:b/>
+          <w:bCs/>
+          <w:noProof/>
+        </w:rPr>
+      </w:pPr>
+      <w:r>
+        <w:rPr>
+          <w:b/>
+          <w:bCs/>
+          <w:noProof/>
+        </w:rPr>
+        <w:t>Vista 1 – vw_PasesVigentes</w:t>
+      </w:r>
+    </w:p>
+    <w:p>
+      <w:pPr>
+        <w:rPr>
+          <w:noProof/>
+        </w:rPr>
+      </w:pPr>
+      <w:r>
+        <w:rPr>
+          <w:noProof/>
+        </w:rPr>
+        <w:t>Se utiliza la vista vw_PasesVigentes, la cual muestra todos los pases activos y vigentes a la fecha actual.</w:t>
+      </w:r>
+      <w:r>
+        <w:rPr>
+          <w:noProof/>
+        </w:rPr>
+        <w:br/>
+        <w:t>Solamente podrán visualizarla los administradores y recepcionistas del gimnasio.</w:t>
+      </w:r>
+      <w:r>
+        <w:rPr>
+          <w:noProof/>
+        </w:rPr>
+        <w:br/>
+        <w:t>La vista contiene la siguiente información:</w:t>
+      </w:r>
+      <w:r>
+        <w:rPr>
+          <w:noProof/>
+        </w:rPr>
+        <w:br/>
+        <w:t>IDPase, IDSocio, Nombre completo del socio, Tipo de pase, Fechas de inicio y fin, Cantidad máxima de usos, Veces utilizadas y Usos restantes.</w:t>
+      </w:r>
+      <w:r>
+        <w:rPr>
+          <w:noProof/>
+        </w:rPr>
+        <w:br/>
+        <w:t xml:space="preserve">En el caso de los pases libres (sin límite de ingresos), el campo </w:t>
+      </w:r>
+      <w:r>
+        <w:rPr>
+          <w:i/>
+          <w:iCs/>
+          <w:noProof/>
+        </w:rPr>
+        <w:t>UsosRestantes</w:t>
+      </w:r>
+      <w:r>
+        <w:rPr>
+          <w:noProof/>
+        </w:rPr>
+        <w:t xml:space="preserve"> devuelve </w:t>
+      </w:r>
+      <w:r>
+        <w:rPr>
+          <w:i/>
+          <w:iCs/>
+          <w:noProof/>
+        </w:rPr>
+        <w:t>NULL</w:t>
+      </w:r>
+      <w:r>
+        <w:rPr>
+          <w:noProof/>
+        </w:rPr>
+        <w:t>.</w:t>
+      </w:r>
+      <w:r>
+        <w:rPr>
+          <w:noProof/>
+        </w:rPr>
+        <w:br/>
+        <w:t>Su principal utilidad es controlar qué socios están habilitados para ingresar al gimnasio y cuántas entradas les quedan disponibles según su tipo de pase.</w:t>
+      </w:r>
+    </w:p>
+    <w:p>
+      <w:pPr>
+        <w:rPr>
+          <w:noProof/>
+        </w:rPr>
+      </w:pPr>
+      <w:r>
+        <w:rPr>
+          <w:noProof/>
+          <w:lang w:val="es-ES" w:eastAsia="es-ES"/>
+        </w:rPr>
+        <w:drawing>
+          <wp:inline distT="0" distB="0" distL="0" distR="0" wp14:anchorId="3004719C" wp14:editId="067947B5">
+            <wp:extent cx="5400040" cy="1993900"/>
+            <wp:effectExtent l="0" t="0" r="0" b="6350"/>
+            <wp:docPr id="1240521783" name="Imagen 1"/>
+            <wp:cNvGraphicFramePr>
+              <a:graphicFrameLocks xmlns:a="http://schemas.openxmlformats.org/drawingml/2006/main" noChangeAspect="1"/>
+            </wp:cNvGraphicFramePr>
+            <a:graphic xmlns:a="http://schemas.openxmlformats.org/drawingml/2006/main">
+              <a:graphicData uri="http://schemas.openxmlformats.org/drawingml/2006/picture">
+                <pic:pic xmlns:pic="http://schemas.openxmlformats.org/drawingml/2006/picture">
+                  <pic:nvPicPr>
+                    <pic:cNvPr id="1240521783" name="Imagen 1240521783"/>
+                    <pic:cNvPicPr/>
+                  </pic:nvPicPr>
+                  <pic:blipFill>
+                    <a:blip r:embed="rId7">
+                      <a:extLst>
+                        <a:ext uri="{28A0092B-C50C-407E-A947-70E740481C1C}">
+                          <a14:useLocalDpi xmlns:a14="http://schemas.microsoft.com/office/drawing/2010/main" val="0"/>
+                        </a:ext>
+                      </a:extLst>
+                    </a:blip>
+                    <a:stretch>
+                      <a:fillRect/>
+                    </a:stretch>
+                  </pic:blipFill>
+                  <pic:spPr>
+                    <a:xfrm>
+                      <a:off x="0" y="0"/>
+                      <a:ext cx="5400040" cy="1993900"/>
+                    </a:xfrm>
+                    <a:prstGeom prst="rect">
+                      <a:avLst/>
+                    </a:prstGeom>
+                  </pic:spPr>
+                </pic:pic>
+              </a:graphicData>
+            </a:graphic>
+          </wp:inline>
+        </w:drawing>
+      </w:r>
+    </w:p>
+    <w:p>
+      <w:pPr>
+        <w:rPr>
+          <w:b/>
+          <w:bCs/>
+          <w:noProof/>
+        </w:rPr>
+      </w:pPr>
+      <w:r>
+        <w:rPr>
+          <w:b/>
+          <w:bCs/>
+          <w:noProof/>
+        </w:rPr>
+        <w:t>Vista 2 – vw_PasesP</w:t>
+      </w:r>
+      <w:r>
+        <w:rPr>
+          <w:b/>
+          <w:bCs/>
+          <w:noProof/>
+        </w:rPr>
+        <w:t>roximos</w:t>
+      </w:r>
+      <w:r>
+        <w:rPr>
+          <w:b/>
+          <w:bCs/>
+          <w:noProof/>
+        </w:rPr>
+        <w:t>Vencer</w:t>
+      </w:r>
+    </w:p>
+    <w:p>
+      <w:pPr>
+        <w:rPr>
+          <w:noProof/>
+        </w:rPr>
+      </w:pPr>
+      <w:r>
+        <w:rPr>
+          <w:noProof/>
+        </w:rPr>
+        <w:t>Se utiliza la vista vw_PasesProximosVencer, que permite identificar los pases que vencerán dentro de los próximos siete días.</w:t>
+      </w:r>
+      <w:r>
+        <w:rPr>
+          <w:noProof/>
+        </w:rPr>
+        <w:br/>
+        <w:t>Está destinada a los administradores del gimnasio para anticipar las renovaciones y mantener la continuidad de los socios.</w:t>
+      </w:r>
+      <w:r>
+        <w:rPr>
+          <w:noProof/>
+        </w:rPr>
+        <w:br/>
+        <w:t>La vista incluye los siguientes datos:</w:t>
+      </w:r>
+      <w:r>
+        <w:rPr>
+          <w:noProof/>
+        </w:rPr>
+        <w:br/>
+        <w:t>IDPase, IDSocio, Nombre completo del socio, Tipo de pase, Fechas de inicio y fin, y Días restantes para el vencimiento.</w:t>
+      </w:r>
+      <w:r>
+        <w:rPr>
+          <w:noProof/>
+        </w:rPr>
+        <w:br/>
+        <w:t>Gracias a esta información, el sistema puede generar alertas o recordatorios automáticos, facilitando la gestión comercial y administrativa del gimnasio.</w:t>
+      </w:r>
+    </w:p>
+    <w:p>
+      <w:pPr>
+        <w:rPr>
+          <w:noProof/>
+        </w:rPr>
+      </w:pPr>
+      <w:r>
+        <w:rPr>
+          <w:noProof/>
+          <w:lang w:val="es-ES" w:eastAsia="es-ES"/>
+        </w:rPr>
+        <w:drawing>
+          <wp:inline distT="0" distB="0" distL="0" distR="0" wp14:anchorId="52811202" wp14:editId="4C0A9FD0">
+            <wp:extent cx="5400040" cy="1148080"/>
+            <wp:effectExtent l="0" t="0" r="0" b="0"/>
+            <wp:docPr id="958030353" name="Imagen 3"/>
+            <wp:cNvGraphicFramePr>
+              <a:graphicFrameLocks xmlns:a="http://schemas.openxmlformats.org/drawingml/2006/main" noChangeAspect="1"/>
+            </wp:cNvGraphicFramePr>
+            <a:graphic xmlns:a="http://schemas.openxmlformats.org/drawingml/2006/main">
+              <a:graphicData uri="http://schemas.openxmlformats.org/drawingml/2006/picture">
+                <pic:pic xmlns:pic="http://schemas.openxmlformats.org/drawingml/2006/picture">
+                  <pic:nvPicPr>
+                    <pic:cNvPr id="958030353" name="Imagen 958030353"/>
+                    <pic:cNvPicPr/>
+                  </pic:nvPicPr>
+                  <pic:blipFill>
+                    <a:blip r:embed="rId8">
+                      <a:extLst>
+                        <a:ext uri="{28A0092B-C50C-407E-A947-70E740481C1C}">
+                          <a14:useLocalDpi xmlns:a14="http://schemas.microsoft.com/office/drawing/2010/main" val="0"/>
+                        </a:ext>
+                      </a:extLst>
+                    </a:blip>
+                    <a:stretch>
+                      <a:fillRect/>
+                    </a:stretch>
+                  </pic:blipFill>
+                  <pic:spPr>
+                    <a:xfrm>
+                      <a:off x="0" y="0"/>
+                      <a:ext cx="5400040" cy="1148080"/>
+                    </a:xfrm>
+                    <a:prstGeom prst="rect">
+                      <a:avLst/>
+                    </a:prstGeom>
+                  </pic:spPr>
+                </pic:pic>
+              </a:graphicData>
+            </a:graphic>
+          </wp:inline>
+        </w:drawing>
+      </w:r>
+    </w:p>
     <w:sectPr>
-      <w:pgSz w:w="11906" w:h="16838" w:orient="portrait"/>
+      <w:pgSz w:w="11906" w:h="16838"/>
       <w:pgMar w:top="1417" w:right="1701" w:bottom="1417" w:left="1701" w:header="708" w:footer="708" w:gutter="0"/>
       <w:cols w:space="708"/>
       <w:docGrid w:linePitch="360"/>
@@ -918,20 +1127,13 @@
 </w:document>
 </file>
 
-<file path=word/commentsExtended.xml><?xml version="1.0" encoding="utf-8"?>
-<w15:commentsEx xmlns:mc="http://schemas.openxmlformats.org/markup-compatibility/2006" xmlns:w15="http://schemas.microsoft.com/office/word/2012/wordml" mc:Ignorable="w15"/>
-</file>
-
-<file path=word/commentsIds.xml><?xml version="1.0" encoding="utf-8"?>
-<w16cid:commentsIds xmlns:mc="http://schemas.openxmlformats.org/markup-compatibility/2006" xmlns:w16cid="http://schemas.microsoft.com/office/word/2016/wordml/cid" mc:Ignorable="w16cid"/>
-</file>
-
 <file path=word/numbering.xml><?xml version="1.0" encoding="utf-8"?>
-<w:numbering xmlns:w="http://schemas.openxmlformats.org/wordprocessingml/2006/main">
-  <w:abstractNum xmlns:w="http://schemas.openxmlformats.org/wordprocessingml/2006/main" w:abstractNumId="2">
-    <w:nsid w:val="1e18028b"/>
-    <w:multiLevelType xmlns:w="http://schemas.openxmlformats.org/wordprocessingml/2006/main" w:val="hybridMultilevel"/>
-    <w:lvl xmlns:w="http://schemas.openxmlformats.org/wordprocessingml/2006/main" w:ilvl="0">
+<w:numbering xmlns:wpc="http://schemas.microsoft.com/office/word/2010/wordprocessingCanvas" xmlns:cx="http://schemas.microsoft.com/office/drawing/2014/chartex" xmlns:cx1="http://schemas.microsoft.com/office/drawing/2015/9/8/chartex" xmlns:mc="http://schemas.openxmlformats.org/markup-compatibility/2006" xmlns:o="urn:schemas-microsoft-com:office:office" xmlns:r="http://schemas.openxmlformats.org/officeDocument/2006/relationships" xmlns:m="http://schemas.openxmlformats.org/officeDocument/2006/math" xmlns:v="urn:schemas-microsoft-com:vml" xmlns:wp14="http://schemas.microsoft.com/office/word/2010/wordprocessingDrawing" xmlns:wp="http://schemas.openxmlformats.org/drawingml/2006/wordprocessingDrawing" xmlns:w10="urn:schemas-microsoft-com:office:word" xmlns:w="http://schemas.openxmlformats.org/wordprocessingml/2006/main" xmlns:w14="http://schemas.microsoft.com/office/word/2010/wordml" xmlns:w15="http://schemas.microsoft.com/office/word/2012/wordml" xmlns:w16se="http://schemas.microsoft.com/office/word/2015/wordml/symex" xmlns:wpg="http://schemas.microsoft.com/office/word/2010/wordprocessingGroup" xmlns:wpi="http://schemas.microsoft.com/office/word/2010/wordprocessingInk" xmlns:wne="http://schemas.microsoft.com/office/word/2006/wordml" xmlns:wps="http://schemas.microsoft.com/office/word/2010/wordprocessingShape" mc:Ignorable="w14 w15 w16se wp14">
+  <w:abstractNum w:abstractNumId="0" w15:restartNumberingAfterBreak="0">
+    <w:nsid w:val="1E18028B"/>
+    <w:multiLevelType w:val="hybridMultilevel"/>
+    <w:tmpl w:val="08F4F9C4"/>
+    <w:lvl w:ilvl="0" w:tplc="5DC8449E">
       <w:start w:val="1"/>
       <w:numFmt w:val="bullet"/>
       <w:lvlText w:val=""/>
@@ -940,10 +1142,10 @@
         <w:ind w:left="720" w:hanging="360"/>
       </w:pPr>
       <w:rPr>
-        <w:rFonts w:hint="default" w:ascii="Symbol" w:hAnsi="Symbol"/>
+        <w:rFonts w:ascii="Symbol" w:hAnsi="Symbol" w:hint="default"/>
       </w:rPr>
     </w:lvl>
-    <w:lvl xmlns:w="http://schemas.openxmlformats.org/wordprocessingml/2006/main" w:ilvl="1">
+    <w:lvl w:ilvl="1" w:tplc="F7589CF2">
       <w:start w:val="1"/>
       <w:numFmt w:val="bullet"/>
       <w:lvlText w:val="o"/>
@@ -952,10 +1154,10 @@
         <w:ind w:left="1440" w:hanging="360"/>
       </w:pPr>
       <w:rPr>
-        <w:rFonts w:hint="default" w:ascii="Courier New" w:hAnsi="Courier New"/>
+        <w:rFonts w:ascii="Courier New" w:hAnsi="Courier New" w:hint="default"/>
       </w:rPr>
     </w:lvl>
-    <w:lvl xmlns:w="http://schemas.openxmlformats.org/wordprocessingml/2006/main" w:ilvl="2">
+    <w:lvl w:ilvl="2" w:tplc="9488A7DC">
       <w:start w:val="1"/>
       <w:numFmt w:val="bullet"/>
       <w:lvlText w:val=""/>
@@ -964,10 +1166,10 @@
         <w:ind w:left="2160" w:hanging="360"/>
       </w:pPr>
       <w:rPr>
-        <w:rFonts w:hint="default" w:ascii="Wingdings" w:hAnsi="Wingdings"/>
+        <w:rFonts w:ascii="Wingdings" w:hAnsi="Wingdings" w:hint="default"/>
       </w:rPr>
     </w:lvl>
-    <w:lvl xmlns:w="http://schemas.openxmlformats.org/wordprocessingml/2006/main" w:ilvl="3">
+    <w:lvl w:ilvl="3" w:tplc="0FEAE832">
       <w:start w:val="1"/>
       <w:numFmt w:val="bullet"/>
       <w:lvlText w:val=""/>
@@ -976,10 +1178,10 @@
         <w:ind w:left="2880" w:hanging="360"/>
       </w:pPr>
       <w:rPr>
-        <w:rFonts w:hint="default" w:ascii="Symbol" w:hAnsi="Symbol"/>
+        <w:rFonts w:ascii="Symbol" w:hAnsi="Symbol" w:hint="default"/>
       </w:rPr>
     </w:lvl>
-    <w:lvl xmlns:w="http://schemas.openxmlformats.org/wordprocessingml/2006/main" w:ilvl="4">
+    <w:lvl w:ilvl="4" w:tplc="5ADADD38">
       <w:start w:val="1"/>
       <w:numFmt w:val="bullet"/>
       <w:lvlText w:val="o"/>
@@ -988,10 +1190,10 @@
         <w:ind w:left="3600" w:hanging="360"/>
       </w:pPr>
       <w:rPr>
-        <w:rFonts w:hint="default" w:ascii="Courier New" w:hAnsi="Courier New"/>
+        <w:rFonts w:ascii="Courier New" w:hAnsi="Courier New" w:hint="default"/>
       </w:rPr>
     </w:lvl>
-    <w:lvl xmlns:w="http://schemas.openxmlformats.org/wordprocessingml/2006/main" w:ilvl="5">
+    <w:lvl w:ilvl="5" w:tplc="5C42E812">
       <w:start w:val="1"/>
       <w:numFmt w:val="bullet"/>
       <w:lvlText w:val=""/>
@@ -1000,10 +1202,10 @@
         <w:ind w:left="4320" w:hanging="360"/>
       </w:pPr>
       <w:rPr>
-        <w:rFonts w:hint="default" w:ascii="Wingdings" w:hAnsi="Wingdings"/>
+        <w:rFonts w:ascii="Wingdings" w:hAnsi="Wingdings" w:hint="default"/>
       </w:rPr>
     </w:lvl>
-    <w:lvl xmlns:w="http://schemas.openxmlformats.org/wordprocessingml/2006/main" w:ilvl="6">
+    <w:lvl w:ilvl="6" w:tplc="7CBA80F2">
       <w:start w:val="1"/>
       <w:numFmt w:val="bullet"/>
       <w:lvlText w:val=""/>
@@ -1012,10 +1214,10 @@
         <w:ind w:left="5040" w:hanging="360"/>
       </w:pPr>
       <w:rPr>
-        <w:rFonts w:hint="default" w:ascii="Symbol" w:hAnsi="Symbol"/>
+        <w:rFonts w:ascii="Symbol" w:hAnsi="Symbol" w:hint="default"/>
       </w:rPr>
     </w:lvl>
-    <w:lvl xmlns:w="http://schemas.openxmlformats.org/wordprocessingml/2006/main" w:ilvl="7">
+    <w:lvl w:ilvl="7" w:tplc="507400E2">
       <w:start w:val="1"/>
       <w:numFmt w:val="bullet"/>
       <w:lvlText w:val="o"/>
@@ -1024,10 +1226,10 @@
         <w:ind w:left="5760" w:hanging="360"/>
       </w:pPr>
       <w:rPr>
-        <w:rFonts w:hint="default" w:ascii="Courier New" w:hAnsi="Courier New"/>
+        <w:rFonts w:ascii="Courier New" w:hAnsi="Courier New" w:hint="default"/>
       </w:rPr>
     </w:lvl>
-    <w:lvl xmlns:w="http://schemas.openxmlformats.org/wordprocessingml/2006/main" w:ilvl="8">
+    <w:lvl w:ilvl="8" w:tplc="5400F64E">
       <w:start w:val="1"/>
       <w:numFmt w:val="bullet"/>
       <w:lvlText w:val=""/>
@@ -1036,14 +1238,15 @@
         <w:ind w:left="6480" w:hanging="360"/>
       </w:pPr>
       <w:rPr>
-        <w:rFonts w:hint="default" w:ascii="Wingdings" w:hAnsi="Wingdings"/>
+        <w:rFonts w:ascii="Wingdings" w:hAnsi="Wingdings" w:hint="default"/>
       </w:rPr>
     </w:lvl>
   </w:abstractNum>
-  <w:abstractNum xmlns:w="http://schemas.openxmlformats.org/wordprocessingml/2006/main" w:abstractNumId="1">
-    <w:nsid w:val="6a1b6744"/>
-    <w:multiLevelType xmlns:w="http://schemas.openxmlformats.org/wordprocessingml/2006/main" w:val="hybridMultilevel"/>
-    <w:lvl xmlns:w="http://schemas.openxmlformats.org/wordprocessingml/2006/main" w:ilvl="0">
+  <w:abstractNum w:abstractNumId="1" w15:restartNumberingAfterBreak="0">
+    <w:nsid w:val="6A1B6744"/>
+    <w:multiLevelType w:val="hybridMultilevel"/>
+    <w:tmpl w:val="BE2C2EBA"/>
+    <w:lvl w:ilvl="0" w:tplc="EDD47B6E">
       <w:start w:val="1"/>
       <w:numFmt w:val="bullet"/>
       <w:lvlText w:val=""/>
@@ -1052,10 +1255,10 @@
         <w:ind w:left="720" w:hanging="360"/>
       </w:pPr>
       <w:rPr>
-        <w:rFonts w:hint="default" w:ascii="Symbol" w:hAnsi="Symbol"/>
+        <w:rFonts w:ascii="Symbol" w:hAnsi="Symbol" w:hint="default"/>
       </w:rPr>
     </w:lvl>
-    <w:lvl xmlns:w="http://schemas.openxmlformats.org/wordprocessingml/2006/main" w:ilvl="1">
+    <w:lvl w:ilvl="1" w:tplc="C9901850">
       <w:start w:val="1"/>
       <w:numFmt w:val="bullet"/>
       <w:lvlText w:val="o"/>
@@ -1064,10 +1267,10 @@
         <w:ind w:left="1440" w:hanging="360"/>
       </w:pPr>
       <w:rPr>
-        <w:rFonts w:hint="default" w:ascii="Courier New" w:hAnsi="Courier New"/>
+        <w:rFonts w:ascii="Courier New" w:hAnsi="Courier New" w:hint="default"/>
       </w:rPr>
     </w:lvl>
-    <w:lvl xmlns:w="http://schemas.openxmlformats.org/wordprocessingml/2006/main" w:ilvl="2">
+    <w:lvl w:ilvl="2" w:tplc="2946B1B8">
       <w:start w:val="1"/>
       <w:numFmt w:val="bullet"/>
       <w:lvlText w:val=""/>
@@ -1076,10 +1279,10 @@
         <w:ind w:left="2160" w:hanging="360"/>
       </w:pPr>
       <w:rPr>
-        <w:rFonts w:hint="default" w:ascii="Wingdings" w:hAnsi="Wingdings"/>
+        <w:rFonts w:ascii="Wingdings" w:hAnsi="Wingdings" w:hint="default"/>
       </w:rPr>
     </w:lvl>
-    <w:lvl xmlns:w="http://schemas.openxmlformats.org/wordprocessingml/2006/main" w:ilvl="3">
+    <w:lvl w:ilvl="3" w:tplc="59B84C4E">
       <w:start w:val="1"/>
       <w:numFmt w:val="bullet"/>
       <w:lvlText w:val=""/>
@@ -1088,10 +1291,10 @@
         <w:ind w:left="2880" w:hanging="360"/>
       </w:pPr>
       <w:rPr>
-        <w:rFonts w:hint="default" w:ascii="Symbol" w:hAnsi="Symbol"/>
+        <w:rFonts w:ascii="Symbol" w:hAnsi="Symbol" w:hint="default"/>
       </w:rPr>
     </w:lvl>
-    <w:lvl xmlns:w="http://schemas.openxmlformats.org/wordprocessingml/2006/main" w:ilvl="4">
+    <w:lvl w:ilvl="4" w:tplc="C09EF2BA">
       <w:start w:val="1"/>
       <w:numFmt w:val="bullet"/>
       <w:lvlText w:val="o"/>
@@ -1100,10 +1303,10 @@
         <w:ind w:left="3600" w:hanging="360"/>
       </w:pPr>
       <w:rPr>
-        <w:rFonts w:hint="default" w:ascii="Courier New" w:hAnsi="Courier New"/>
+        <w:rFonts w:ascii="Courier New" w:hAnsi="Courier New" w:hint="default"/>
       </w:rPr>
     </w:lvl>
-    <w:lvl xmlns:w="http://schemas.openxmlformats.org/wordprocessingml/2006/main" w:ilvl="5">
+    <w:lvl w:ilvl="5" w:tplc="7D024034">
       <w:start w:val="1"/>
       <w:numFmt w:val="bullet"/>
       <w:lvlText w:val=""/>
@@ -1112,10 +1315,10 @@
         <w:ind w:left="4320" w:hanging="360"/>
       </w:pPr>
       <w:rPr>
-        <w:rFonts w:hint="default" w:ascii="Wingdings" w:hAnsi="Wingdings"/>
+        <w:rFonts w:ascii="Wingdings" w:hAnsi="Wingdings" w:hint="default"/>
       </w:rPr>
     </w:lvl>
-    <w:lvl xmlns:w="http://schemas.openxmlformats.org/wordprocessingml/2006/main" w:ilvl="6">
+    <w:lvl w:ilvl="6" w:tplc="59B6FBF8">
       <w:start w:val="1"/>
       <w:numFmt w:val="bullet"/>
       <w:lvlText w:val=""/>
@@ -1124,10 +1327,10 @@
         <w:ind w:left="5040" w:hanging="360"/>
       </w:pPr>
       <w:rPr>
-        <w:rFonts w:hint="default" w:ascii="Symbol" w:hAnsi="Symbol"/>
+        <w:rFonts w:ascii="Symbol" w:hAnsi="Symbol" w:hint="default"/>
       </w:rPr>
     </w:lvl>
-    <w:lvl xmlns:w="http://schemas.openxmlformats.org/wordprocessingml/2006/main" w:ilvl="7">
+    <w:lvl w:ilvl="7" w:tplc="008084A2">
       <w:start w:val="1"/>
       <w:numFmt w:val="bullet"/>
       <w:lvlText w:val="o"/>
@@ -1136,10 +1339,10 @@
         <w:ind w:left="5760" w:hanging="360"/>
       </w:pPr>
       <w:rPr>
-        <w:rFonts w:hint="default" w:ascii="Courier New" w:hAnsi="Courier New"/>
+        <w:rFonts w:ascii="Courier New" w:hAnsi="Courier New" w:hint="default"/>
       </w:rPr>
     </w:lvl>
-    <w:lvl xmlns:w="http://schemas.openxmlformats.org/wordprocessingml/2006/main" w:ilvl="8">
+    <w:lvl w:ilvl="8" w:tplc="DCF2BA9A">
       <w:start w:val="1"/>
       <w:numFmt w:val="bullet"/>
       <w:lvlText w:val=""/>
@@ -1148,29 +1351,25 @@
         <w:ind w:left="6480" w:hanging="360"/>
       </w:pPr>
       <w:rPr>
-        <w:rFonts w:hint="default" w:ascii="Wingdings" w:hAnsi="Wingdings"/>
+        <w:rFonts w:ascii="Wingdings" w:hAnsi="Wingdings" w:hint="default"/>
       </w:rPr>
     </w:lvl>
   </w:abstractNum>
+  <w:num w:numId="1">
+    <w:abstractNumId w:val="0"/>
+  </w:num>
   <w:num w:numId="2">
-    <w:abstractNumId w:val="2"/>
-  </w:num>
-  <w:num w:numId="1">
     <w:abstractNumId w:val="1"/>
   </w:num>
 </w:numbering>
 </file>
 
-<file path=word/people.xml><?xml version="1.0" encoding="utf-8"?>
-<w15:people xmlns:mc="http://schemas.openxmlformats.org/markup-compatibility/2006" xmlns:w15="http://schemas.microsoft.com/office/word/2012/wordml" mc:Ignorable="w15"/>
-</file>
-
 <file path=word/styles.xml><?xml version="1.0" encoding="utf-8"?>
-<w:styles xmlns:mc="http://schemas.openxmlformats.org/markup-compatibility/2006" xmlns:r="http://schemas.openxmlformats.org/officeDocument/2006/relationships" xmlns:w="http://schemas.openxmlformats.org/wordprocessingml/2006/main" xmlns:w14="http://schemas.microsoft.com/office/word/2010/wordml" xmlns:w15="http://schemas.microsoft.com/office/word/2012/wordml" xmlns:w16cex="http://schemas.microsoft.com/office/word/2018/wordml/cex" xmlns:w16cid="http://schemas.microsoft.com/office/word/2016/wordml/cid" xmlns:w16="http://schemas.microsoft.com/office/word/2018/wordml" xmlns:w16du="http://schemas.microsoft.com/office/word/2023/wordml/word16du" xmlns:w16sdtdh="http://schemas.microsoft.com/office/word/2020/wordml/sdtdatahash" xmlns:w16sdtfl="http://schemas.microsoft.com/office/word/2024/wordml/sdtformatlock" xmlns:w16se="http://schemas.microsoft.com/office/word/2015/wordml/symex" mc:Ignorable="w14 w15 w16se w16cid w16 w16cex w16sdtdh w16sdtfl w16du">
+<w:styles xmlns:mc="http://schemas.openxmlformats.org/markup-compatibility/2006" xmlns:r="http://schemas.openxmlformats.org/officeDocument/2006/relationships" xmlns:w="http://schemas.openxmlformats.org/wordprocessingml/2006/main" xmlns:w14="http://schemas.microsoft.com/office/word/2010/wordml" xmlns:w15="http://schemas.microsoft.com/office/word/2012/wordml" xmlns:w16se="http://schemas.microsoft.com/office/word/2015/wordml/symex" mc:Ignorable="w14 w15 w16se">
   <w:docDefaults>
     <w:rPrDefault>
       <w:rPr>
-        <w:rFonts w:asciiTheme="minorHAnsi" w:hAnsiTheme="minorHAnsi" w:eastAsiaTheme="minorHAnsi" w:cstheme="minorBidi"/>
+        <w:rFonts w:asciiTheme="minorHAnsi" w:eastAsiaTheme="minorHAnsi" w:hAnsiTheme="minorHAnsi" w:cstheme="minorBidi"/>
         <w:kern w:val="2"/>
         <w:sz w:val="24"/>
         <w:szCs w:val="24"/>
@@ -1184,17 +1383,17 @@
       </w:pPr>
     </w:pPrDefault>
   </w:docDefaults>
-  <w:latentStyles w:defLockedState="0" w:defUIPriority="99" w:defSemiHidden="0" w:defUnhideWhenUsed="0" w:defQFormat="0" w:count="376">
+  <w:latentStyles w:defLockedState="0" w:defUIPriority="99" w:defSemiHidden="0" w:defUnhideWhenUsed="0" w:defQFormat="0" w:count="371">
     <w:lsdException w:name="Normal" w:uiPriority="0" w:qFormat="1"/>
     <w:lsdException w:name="heading 1" w:uiPriority="9" w:qFormat="1"/>
-    <w:lsdException w:name="heading 2" w:uiPriority="9" w:semiHidden="1" w:unhideWhenUsed="1" w:qFormat="1"/>
-    <w:lsdException w:name="heading 3" w:uiPriority="9" w:semiHidden="1" w:unhideWhenUsed="1" w:qFormat="1"/>
-    <w:lsdException w:name="heading 4" w:uiPriority="9" w:semiHidden="1" w:unhideWhenUsed="1" w:qFormat="1"/>
-    <w:lsdException w:name="heading 5" w:uiPriority="9" w:semiHidden="1" w:unhideWhenUsed="1" w:qFormat="1"/>
-    <w:lsdException w:name="heading 6" w:uiPriority="9" w:semiHidden="1" w:unhideWhenUsed="1" w:qFormat="1"/>
-    <w:lsdException w:name="heading 7" w:uiPriority="9" w:semiHidden="1" w:unhideWhenUsed="1" w:qFormat="1"/>
-    <w:lsdException w:name="heading 8" w:uiPriority="9" w:semiHidden="1" w:unhideWhenUsed="1" w:qFormat="1"/>
-    <w:lsdException w:name="heading 9" w:uiPriority="9" w:semiHidden="1" w:unhideWhenUsed="1" w:qFormat="1"/>
+    <w:lsdException w:name="heading 2" w:semiHidden="1" w:uiPriority="9" w:unhideWhenUsed="1" w:qFormat="1"/>
+    <w:lsdException w:name="heading 3" w:semiHidden="1" w:uiPriority="9" w:unhideWhenUsed="1" w:qFormat="1"/>
+    <w:lsdException w:name="heading 4" w:semiHidden="1" w:uiPriority="9" w:unhideWhenUsed="1" w:qFormat="1"/>
+    <w:lsdException w:name="heading 5" w:semiHidden="1" w:uiPriority="9" w:unhideWhenUsed="1" w:qFormat="1"/>
+    <w:lsdException w:name="heading 6" w:semiHidden="1" w:uiPriority="9" w:unhideWhenUsed="1" w:qFormat="1"/>
+    <w:lsdException w:name="heading 7" w:semiHidden="1" w:uiPriority="9" w:unhideWhenUsed="1" w:qFormat="1"/>
+    <w:lsdException w:name="heading 8" w:semiHidden="1" w:uiPriority="9" w:unhideWhenUsed="1" w:qFormat="1"/>
+    <w:lsdException w:name="heading 9" w:semiHidden="1" w:uiPriority="9" w:unhideWhenUsed="1" w:qFormat="1"/>
     <w:lsdException w:name="index 1" w:semiHidden="1" w:unhideWhenUsed="1"/>
     <w:lsdException w:name="index 2" w:semiHidden="1" w:unhideWhenUsed="1"/>
     <w:lsdException w:name="index 3" w:semiHidden="1" w:unhideWhenUsed="1"/>
@@ -1204,22 +1403,22 @@
     <w:lsdException w:name="index 7" w:semiHidden="1" w:unhideWhenUsed="1"/>
     <w:lsdException w:name="index 8" w:semiHidden="1" w:unhideWhenUsed="1"/>
     <w:lsdException w:name="index 9" w:semiHidden="1" w:unhideWhenUsed="1"/>
-    <w:lsdException w:name="toc 1" w:uiPriority="39" w:semiHidden="1" w:unhideWhenUsed="1"/>
-    <w:lsdException w:name="toc 2" w:uiPriority="39" w:semiHidden="1" w:unhideWhenUsed="1"/>
-    <w:lsdException w:name="toc 3" w:uiPriority="39" w:semiHidden="1" w:unhideWhenUsed="1"/>
-    <w:lsdException w:name="toc 4" w:uiPriority="39" w:semiHidden="1" w:unhideWhenUsed="1"/>
-    <w:lsdException w:name="toc 5" w:uiPriority="39" w:semiHidden="1" w:unhideWhenUsed="1"/>
-    <w:lsdException w:name="toc 6" w:uiPriority="39" w:semiHidden="1" w:unhideWhenUsed="1"/>
-    <w:lsdException w:name="toc 7" w:uiPriority="39" w:semiHidden="1" w:unhideWhenUsed="1"/>
-    <w:lsdException w:name="toc 8" w:uiPriority="39" w:semiHidden="1" w:unhideWhenUsed="1"/>
-    <w:lsdException w:name="toc 9" w:uiPriority="39" w:semiHidden="1" w:unhideWhenUsed="1"/>
+    <w:lsdException w:name="toc 1" w:semiHidden="1" w:uiPriority="39" w:unhideWhenUsed="1"/>
+    <w:lsdException w:name="toc 2" w:semiHidden="1" w:uiPriority="39" w:unhideWhenUsed="1"/>
+    <w:lsdException w:name="toc 3" w:semiHidden="1" w:uiPriority="39" w:unhideWhenUsed="1"/>
+    <w:lsdException w:name="toc 4" w:semiHidden="1" w:uiPriority="39" w:unhideWhenUsed="1"/>
+    <w:lsdException w:name="toc 5" w:semiHidden="1" w:uiPriority="39" w:unhideWhenUsed="1"/>
+    <w:lsdException w:name="toc 6" w:semiHidden="1" w:uiPriority="39" w:unhideWhenUsed="1"/>
+    <w:lsdException w:name="toc 7" w:semiHidden="1" w:uiPriority="39" w:unhideWhenUsed="1"/>
+    <w:lsdException w:name="toc 8" w:semiHidden="1" w:uiPriority="39" w:unhideWhenUsed="1"/>
+    <w:lsdException w:name="toc 9" w:semiHidden="1" w:uiPriority="39" w:unhideWhenUsed="1"/>
     <w:lsdException w:name="Normal Indent" w:semiHidden="1" w:unhideWhenUsed="1"/>
     <w:lsdException w:name="footnote text" w:semiHidden="1" w:unhideWhenUsed="1"/>
     <w:lsdException w:name="annotation text" w:semiHidden="1" w:unhideWhenUsed="1"/>
     <w:lsdException w:name="header" w:semiHidden="1" w:unhideWhenUsed="1"/>
     <w:lsdException w:name="footer" w:semiHidden="1" w:unhideWhenUsed="1"/>
     <w:lsdException w:name="index heading" w:semiHidden="1" w:unhideWhenUsed="1"/>
-    <w:lsdException w:name="caption" w:uiPriority="35" w:semiHidden="1" w:unhideWhenUsed="1" w:qFormat="1"/>
+    <w:lsdException w:name="caption" w:semiHidden="1" w:uiPriority="35" w:unhideWhenUsed="1" w:qFormat="1"/>
     <w:lsdException w:name="table of figures" w:semiHidden="1" w:unhideWhenUsed="1"/>
     <w:lsdException w:name="envelope address" w:semiHidden="1" w:unhideWhenUsed="1"/>
     <w:lsdException w:name="envelope return" w:semiHidden="1" w:unhideWhenUsed="1"/>
@@ -1250,7 +1449,7 @@
     <w:lsdException w:name="Title" w:uiPriority="10" w:qFormat="1"/>
     <w:lsdException w:name="Closing" w:semiHidden="1" w:unhideWhenUsed="1"/>
     <w:lsdException w:name="Signature" w:semiHidden="1" w:unhideWhenUsed="1"/>
-    <w:lsdException w:name="Default Paragraph Font" w:uiPriority="1" w:semiHidden="1" w:unhideWhenUsed="1"/>
+    <w:lsdException w:name="Default Paragraph Font" w:semiHidden="1" w:uiPriority="1" w:unhideWhenUsed="1"/>
     <w:lsdException w:name="Body Text" w:semiHidden="1" w:unhideWhenUsed="1"/>
     <w:lsdException w:name="Body Text Indent" w:semiHidden="1" w:unhideWhenUsed="1"/>
     <w:lsdException w:name="List Continue" w:semiHidden="1" w:unhideWhenUsed="1"/>
@@ -1450,8 +1649,8 @@
     <w:lsdException w:name="Subtle Reference" w:uiPriority="31" w:qFormat="1"/>
     <w:lsdException w:name="Intense Reference" w:uiPriority="32" w:qFormat="1"/>
     <w:lsdException w:name="Book Title" w:uiPriority="33" w:qFormat="1"/>
-    <w:lsdException w:name="Bibliography" w:uiPriority="37" w:semiHidden="1" w:unhideWhenUsed="1"/>
-    <w:lsdException w:name="TOC Heading" w:uiPriority="39" w:semiHidden="1" w:unhideWhenUsed="1" w:qFormat="1"/>
+    <w:lsdException w:name="Bibliography" w:semiHidden="1" w:uiPriority="37" w:unhideWhenUsed="1"/>
+    <w:lsdException w:name="TOC Heading" w:semiHidden="1" w:uiPriority="39" w:unhideWhenUsed="1" w:qFormat="1"/>
     <w:lsdException w:name="Plain Table 1" w:uiPriority="41"/>
     <w:lsdException w:name="Plain Table 2" w:uiPriority="42"/>
     <w:lsdException w:name="Plain Table 3" w:uiPriority="43"/>
@@ -1556,13 +1755,8 @@
     <w:lsdException w:name="List Table 5 Dark Accent 6" w:uiPriority="50"/>
     <w:lsdException w:name="List Table 6 Colorful Accent 6" w:uiPriority="51"/>
     <w:lsdException w:name="List Table 7 Colorful Accent 6" w:uiPriority="52"/>
-    <w:lsdException w:name="Mention" w:semiHidden="1" w:unhideWhenUsed="1"/>
-    <w:lsdException w:name="Smart Hyperlink" w:semiHidden="1" w:unhideWhenUsed="1"/>
-    <w:lsdException w:name="Hashtag" w:semiHidden="1" w:unhideWhenUsed="1"/>
-    <w:lsdException w:name="Unresolved Mention" w:semiHidden="1" w:unhideWhenUsed="1"/>
-    <w:lsdException w:name="Smart Link" w:semiHidden="1" w:unhideWhenUsed="1"/>
   </w:latentStyles>
-  <w:style w:type="paragraph" w:styleId="Normal" w:default="1">
+  <w:style w:type="paragraph" w:default="1" w:styleId="Normal">
     <w:name w:val="Normal"/>
     <w:qFormat/>
   </w:style>
@@ -1581,7 +1775,7 @@
       <w:outlineLvl w:val="0"/>
     </w:pPr>
     <w:rPr>
-      <w:rFonts w:asciiTheme="majorHAnsi" w:hAnsiTheme="majorHAnsi" w:eastAsiaTheme="majorEastAsia" w:cstheme="majorBidi"/>
+      <w:rFonts w:asciiTheme="majorHAnsi" w:eastAsiaTheme="majorEastAsia" w:hAnsiTheme="majorHAnsi" w:cstheme="majorBidi"/>
       <w:color w:val="0F4761" w:themeColor="accent1" w:themeShade="BF"/>
       <w:sz w:val="40"/>
       <w:szCs w:val="40"/>
@@ -1604,7 +1798,7 @@
       <w:outlineLvl w:val="1"/>
     </w:pPr>
     <w:rPr>
-      <w:rFonts w:asciiTheme="majorHAnsi" w:hAnsiTheme="majorHAnsi" w:eastAsiaTheme="majorEastAsia" w:cstheme="majorBidi"/>
+      <w:rFonts w:asciiTheme="majorHAnsi" w:eastAsiaTheme="majorEastAsia" w:hAnsiTheme="majorHAnsi" w:cstheme="majorBidi"/>
       <w:color w:val="0F4761" w:themeColor="accent1" w:themeShade="BF"/>
       <w:sz w:val="32"/>
       <w:szCs w:val="32"/>
@@ -1765,12 +1959,13 @@
       <w:color w:val="272727" w:themeColor="text1" w:themeTint="D8"/>
     </w:rPr>
   </w:style>
-  <w:style w:type="character" w:styleId="Fuentedeprrafopredeter" w:default="1">
+  <w:style w:type="character" w:default="1" w:styleId="Fuentedeprrafopredeter">
     <w:name w:val="Default Paragraph Font"/>
     <w:uiPriority w:val="1"/>
+    <w:semiHidden/>
     <w:unhideWhenUsed/>
   </w:style>
-  <w:style w:type="table" w:styleId="Tablanormal" w:default="1">
+  <w:style w:type="table" w:default="1" w:styleId="Tablanormal">
     <w:name w:val="Normal Table"/>
     <w:uiPriority w:val="99"/>
     <w:semiHidden/>
@@ -1785,26 +1980,26 @@
       </w:tblCellMar>
     </w:tblPr>
   </w:style>
-  <w:style w:type="numbering" w:styleId="Sinlista" w:default="1">
+  <w:style w:type="numbering" w:default="1" w:styleId="Sinlista">
     <w:name w:val="No List"/>
     <w:uiPriority w:val="99"/>
     <w:semiHidden/>
     <w:unhideWhenUsed/>
   </w:style>
-  <w:style w:type="character" w:styleId="Ttulo1Car" w:customStyle="1">
+  <w:style w:type="character" w:customStyle="1" w:styleId="Ttulo1Car">
     <w:name w:val="Título 1 Car"/>
     <w:basedOn w:val="Fuentedeprrafopredeter"/>
     <w:link w:val="Ttulo1"/>
     <w:uiPriority w:val="9"/>
     <w:rsid w:val="00923156"/>
     <w:rPr>
-      <w:rFonts w:asciiTheme="majorHAnsi" w:hAnsiTheme="majorHAnsi" w:eastAsiaTheme="majorEastAsia" w:cstheme="majorBidi"/>
+      <w:rFonts w:asciiTheme="majorHAnsi" w:eastAsiaTheme="majorEastAsia" w:hAnsiTheme="majorHAnsi" w:cstheme="majorBidi"/>
       <w:color w:val="0F4761" w:themeColor="accent1" w:themeShade="BF"/>
       <w:sz w:val="40"/>
       <w:szCs w:val="40"/>
     </w:rPr>
   </w:style>
-  <w:style w:type="character" w:styleId="Ttulo2Car" w:customStyle="1">
+  <w:style w:type="character" w:customStyle="1" w:styleId="Ttulo2Car">
     <w:name w:val="Título 2 Car"/>
     <w:basedOn w:val="Fuentedeprrafopredeter"/>
     <w:link w:val="Ttulo2"/>
@@ -1812,13 +2007,13 @@
     <w:semiHidden/>
     <w:rsid w:val="00923156"/>
     <w:rPr>
-      <w:rFonts w:asciiTheme="majorHAnsi" w:hAnsiTheme="majorHAnsi" w:eastAsiaTheme="majorEastAsia" w:cstheme="majorBidi"/>
+      <w:rFonts w:asciiTheme="majorHAnsi" w:eastAsiaTheme="majorEastAsia" w:hAnsiTheme="majorHAnsi" w:cstheme="majorBidi"/>
       <w:color w:val="0F4761" w:themeColor="accent1" w:themeShade="BF"/>
       <w:sz w:val="32"/>
       <w:szCs w:val="32"/>
     </w:rPr>
   </w:style>
-  <w:style w:type="character" w:styleId="Ttulo3Car" w:customStyle="1">
+  <w:style w:type="character" w:customStyle="1" w:styleId="Ttulo3Car">
     <w:name w:val="Título 3 Car"/>
     <w:basedOn w:val="Fuentedeprrafopredeter"/>
     <w:link w:val="Ttulo3"/>
@@ -1832,7 +2027,7 @@
       <w:szCs w:val="28"/>
     </w:rPr>
   </w:style>
-  <w:style w:type="character" w:styleId="Ttulo4Car" w:customStyle="1">
+  <w:style w:type="character" w:customStyle="1" w:styleId="Ttulo4Car">
     <w:name w:val="Título 4 Car"/>
     <w:basedOn w:val="Fuentedeprrafopredeter"/>
     <w:link w:val="Ttulo4"/>
@@ -1846,7 +2041,7 @@
       <w:color w:val="0F4761" w:themeColor="accent1" w:themeShade="BF"/>
     </w:rPr>
   </w:style>
-  <w:style w:type="character" w:styleId="Ttulo5Car" w:customStyle="1">
+  <w:style w:type="character" w:customStyle="1" w:styleId="Ttulo5Car">
     <w:name w:val="Título 5 Car"/>
     <w:basedOn w:val="Fuentedeprrafopredeter"/>
     <w:link w:val="Ttulo5"/>
@@ -1858,7 +2053,7 @@
       <w:color w:val="0F4761" w:themeColor="accent1" w:themeShade="BF"/>
     </w:rPr>
   </w:style>
-  <w:style w:type="character" w:styleId="Ttulo6Car" w:customStyle="1">
+  <w:style w:type="character" w:customStyle="1" w:styleId="Ttulo6Car">
     <w:name w:val="Título 6 Car"/>
     <w:basedOn w:val="Fuentedeprrafopredeter"/>
     <w:link w:val="Ttulo6"/>
@@ -1872,7 +2067,7 @@
       <w:color w:val="595959" w:themeColor="text1" w:themeTint="A6"/>
     </w:rPr>
   </w:style>
-  <w:style w:type="character" w:styleId="Ttulo7Car" w:customStyle="1">
+  <w:style w:type="character" w:customStyle="1" w:styleId="Ttulo7Car">
     <w:name w:val="Título 7 Car"/>
     <w:basedOn w:val="Fuentedeprrafopredeter"/>
     <w:link w:val="Ttulo7"/>
@@ -1884,7 +2079,7 @@
       <w:color w:val="595959" w:themeColor="text1" w:themeTint="A6"/>
     </w:rPr>
   </w:style>
-  <w:style w:type="character" w:styleId="Ttulo8Car" w:customStyle="1">
+  <w:style w:type="character" w:customStyle="1" w:styleId="Ttulo8Car">
     <w:name w:val="Título 8 Car"/>
     <w:basedOn w:val="Fuentedeprrafopredeter"/>
     <w:link w:val="Ttulo8"/>
@@ -1898,7 +2093,7 @@
       <w:color w:val="272727" w:themeColor="text1" w:themeTint="D8"/>
     </w:rPr>
   </w:style>
-  <w:style w:type="character" w:styleId="Ttulo9Car" w:customStyle="1">
+  <w:style w:type="character" w:customStyle="1" w:styleId="Ttulo9Car">
     <w:name w:val="Título 9 Car"/>
     <w:basedOn w:val="Fuentedeprrafopredeter"/>
     <w:link w:val="Ttulo9"/>
@@ -1923,21 +2118,21 @@
       <w:contextualSpacing/>
     </w:pPr>
     <w:rPr>
-      <w:rFonts w:asciiTheme="majorHAnsi" w:hAnsiTheme="majorHAnsi" w:eastAsiaTheme="majorEastAsia" w:cstheme="majorBidi"/>
+      <w:rFonts w:asciiTheme="majorHAnsi" w:eastAsiaTheme="majorEastAsia" w:hAnsiTheme="majorHAnsi" w:cstheme="majorBidi"/>
       <w:spacing w:val="-10"/>
       <w:kern w:val="28"/>
       <w:sz w:val="56"/>
       <w:szCs w:val="56"/>
     </w:rPr>
   </w:style>
-  <w:style w:type="character" w:styleId="TtuloCar" w:customStyle="1">
+  <w:style w:type="character" w:customStyle="1" w:styleId="TtuloCar">
     <w:name w:val="Título Car"/>
     <w:basedOn w:val="Fuentedeprrafopredeter"/>
     <w:link w:val="Ttulo"/>
     <w:uiPriority w:val="10"/>
     <w:rsid w:val="00923156"/>
     <w:rPr>
-      <w:rFonts w:asciiTheme="majorHAnsi" w:hAnsiTheme="majorHAnsi" w:eastAsiaTheme="majorEastAsia" w:cstheme="majorBidi"/>
+      <w:rFonts w:asciiTheme="majorHAnsi" w:eastAsiaTheme="majorEastAsia" w:hAnsiTheme="majorHAnsi" w:cstheme="majorBidi"/>
       <w:spacing w:val="-10"/>
       <w:kern w:val="28"/>
       <w:sz w:val="56"/>
@@ -1965,7 +2160,7 @@
       <w:szCs w:val="28"/>
     </w:rPr>
   </w:style>
-  <w:style w:type="character" w:styleId="SubttuloCar" w:customStyle="1">
+  <w:style w:type="character" w:customStyle="1" w:styleId="SubttuloCar">
     <w:name w:val="Subtítulo Car"/>
     <w:basedOn w:val="Fuentedeprrafopredeter"/>
     <w:link w:val="Subttulo"/>
@@ -1997,7 +2192,7 @@
       <w:color w:val="404040" w:themeColor="text1" w:themeTint="BF"/>
     </w:rPr>
   </w:style>
-  <w:style w:type="character" w:styleId="CitaCar" w:customStyle="1">
+  <w:style w:type="character" w:customStyle="1" w:styleId="CitaCar">
     <w:name w:val="Cita Car"/>
     <w:basedOn w:val="Fuentedeprrafopredeter"/>
     <w:link w:val="Cita"/>
@@ -2042,8 +2237,8 @@
     <w:rsid w:val="00923156"/>
     <w:pPr>
       <w:pBdr>
-        <w:top w:val="single" w:color="0F4761" w:themeColor="accent1" w:themeShade="BF" w:sz="4" w:space="10"/>
-        <w:bottom w:val="single" w:color="0F4761" w:themeColor="accent1" w:themeShade="BF" w:sz="4" w:space="10"/>
+        <w:top w:val="single" w:sz="4" w:space="10" w:color="0F4761" w:themeColor="accent1" w:themeShade="BF"/>
+        <w:bottom w:val="single" w:sz="4" w:space="10" w:color="0F4761" w:themeColor="accent1" w:themeShade="BF"/>
       </w:pBdr>
       <w:spacing w:before="360" w:after="360"/>
       <w:ind w:left="864" w:right="864"/>
@@ -2055,7 +2250,7 @@
       <w:color w:val="0F4761" w:themeColor="accent1" w:themeShade="BF"/>
     </w:rPr>
   </w:style>
-  <w:style w:type="character" w:styleId="CitadestacadaCar" w:customStyle="1">
+  <w:style w:type="character" w:customStyle="1" w:styleId="CitadestacadaCar">
     <w:name w:val="Cita destacada Car"/>
     <w:basedOn w:val="Fuentedeprrafopredeter"/>
     <w:link w:val="Citadestacada"/>
@@ -2085,7 +2280,7 @@
 </file>
 
 <file path=word/theme/theme1.xml><?xml version="1.0" encoding="utf-8"?>
-<a:theme xmlns:a="http://schemas.openxmlformats.org/drawingml/2006/main" xmlns:thm15="http://schemas.microsoft.com/office/thememl/2012/main" name="Tema de Office">
+<a:theme xmlns:a="http://schemas.openxmlformats.org/drawingml/2006/main" name="Tema de Office">
   <a:themeElements>
     <a:clrScheme name="Office">
       <a:dk1>

</xml_diff>

<commit_message>
agregue procedimientos sp_RegistrarAsistencia y sp_AsistenciasMensuales con validaciones, manejo de errores y actualización del Word con descripciones y capturas
</commit_message>
<xml_diff>
--- a/TPI-BASE DE DATOS 2.docx
+++ b/TPI-BASE DE DATOS 2.docx
@@ -1066,19 +1066,7 @@
         <w:rPr>
           <w:noProof/>
         </w:rPr>
-        <w:t>Se utiliza la vista vw_PasesP</w:t>
-      </w:r>
-      <w:r>
-        <w:rPr>
-          <w:noProof/>
-        </w:rPr>
-        <w:t>roximos</w:t>
-      </w:r>
-      <w:r>
-        <w:rPr>
-          <w:noProof/>
-        </w:rPr>
-        <w:t>Vencer, que permite identificar los pases que vencerán dentro de los próximos siete días.</w:t>
+        <w:t>Se utiliza la vista vw_PasesProximosVencer, que permite identificar los pases que vencerán dentro de los próximos siete días.</w:t>
       </w:r>
       <w:r>
         <w:rPr>
@@ -1150,6 +1138,230 @@
                     <a:xfrm>
                       <a:off x="0" y="0"/>
                       <a:ext cx="5400040" cy="1148080"/>
+                    </a:xfrm>
+                    <a:prstGeom prst="rect">
+                      <a:avLst/>
+                    </a:prstGeom>
+                  </pic:spPr>
+                </pic:pic>
+              </a:graphicData>
+            </a:graphic>
+          </wp:inline>
+        </w:drawing>
+      </w:r>
+    </w:p>
+    <w:p>
+      <w:pPr>
+        <w:rPr>
+          <w:noProof/>
+        </w:rPr>
+      </w:pPr>
+    </w:p>
+    <w:p>
+      <w:pPr>
+        <w:rPr>
+          <w:noProof/>
+        </w:rPr>
+      </w:pPr>
+    </w:p>
+    <w:p>
+      <w:pPr>
+        <w:rPr>
+          <w:noProof/>
+        </w:rPr>
+      </w:pPr>
+      <w:r>
+        <w:rPr>
+          <w:b/>
+          <w:bCs/>
+          <w:noProof/>
+          <w:sz w:val="28"/>
+          <w:szCs w:val="28"/>
+        </w:rPr>
+        <w:lastRenderedPageBreak/>
+        <w:t>Procedimiento Almacenado 1</w:t>
+      </w:r>
+      <w:r>
+        <w:rPr>
+          <w:noProof/>
+        </w:rPr>
+        <w:br/>
+        <w:t>Se utiliza el procedimiento almacenado llamado sp_RegistrarAsistencia que permite registrar la asistencia de un socio. Valida que exista un pase vigente y activo, controla tope de usos (si corresponde) y, si el pase es DIARIO, evita más de un uso por día. Actualiza automáticamente los usos consumidos y desactiva el pase cuando se agota o vence. Maneja errores con TRY...CATCH.</w:t>
+      </w:r>
+    </w:p>
+    <w:p>
+      <w:pPr>
+        <w:rPr>
+          <w:noProof/>
+        </w:rPr>
+      </w:pPr>
+      <w:r>
+        <w:rPr>
+          <w:noProof/>
+        </w:rPr>
+        <w:drawing>
+          <wp:inline distT="0" distB="0" distL="0" distR="0" wp14:anchorId="4BBC9FC3" wp14:editId="15864232">
+            <wp:extent cx="5400040" cy="6414135"/>
+            <wp:effectExtent l="0" t="0" r="0" b="5715"/>
+            <wp:docPr id="1426384814" name="Imagen 1"/>
+            <wp:cNvGraphicFramePr>
+              <a:graphicFrameLocks xmlns:a="http://schemas.openxmlformats.org/drawingml/2006/main" noChangeAspect="1"/>
+            </wp:cNvGraphicFramePr>
+            <a:graphic xmlns:a="http://schemas.openxmlformats.org/drawingml/2006/main">
+              <a:graphicData uri="http://schemas.openxmlformats.org/drawingml/2006/picture">
+                <pic:pic xmlns:pic="http://schemas.openxmlformats.org/drawingml/2006/picture">
+                  <pic:nvPicPr>
+                    <pic:cNvPr id="1426384814" name="Imagen 1426384814"/>
+                    <pic:cNvPicPr/>
+                  </pic:nvPicPr>
+                  <pic:blipFill>
+                    <a:blip r:embed="rId9">
+                      <a:extLst>
+                        <a:ext uri="{28A0092B-C50C-407E-A947-70E740481C1C}">
+                          <a14:useLocalDpi xmlns:a14="http://schemas.microsoft.com/office/drawing/2010/main" val="0"/>
+                        </a:ext>
+                      </a:extLst>
+                    </a:blip>
+                    <a:stretch>
+                      <a:fillRect/>
+                    </a:stretch>
+                  </pic:blipFill>
+                  <pic:spPr>
+                    <a:xfrm>
+                      <a:off x="0" y="0"/>
+                      <a:ext cx="5400040" cy="6414135"/>
+                    </a:xfrm>
+                    <a:prstGeom prst="rect">
+                      <a:avLst/>
+                    </a:prstGeom>
+                  </pic:spPr>
+                </pic:pic>
+              </a:graphicData>
+            </a:graphic>
+          </wp:inline>
+        </w:drawing>
+      </w:r>
+    </w:p>
+    <w:p>
+      <w:pPr>
+        <w:rPr>
+          <w:noProof/>
+        </w:rPr>
+      </w:pPr>
+      <w:r>
+        <w:rPr>
+          <w:noProof/>
+        </w:rPr>
+        <w:lastRenderedPageBreak/>
+        <w:drawing>
+          <wp:inline distT="0" distB="0" distL="0" distR="0" wp14:anchorId="726896D4" wp14:editId="1F999525">
+            <wp:extent cx="5400040" cy="4488180"/>
+            <wp:effectExtent l="0" t="0" r="0" b="7620"/>
+            <wp:docPr id="1452716016" name="Imagen 2"/>
+            <wp:cNvGraphicFramePr>
+              <a:graphicFrameLocks xmlns:a="http://schemas.openxmlformats.org/drawingml/2006/main" noChangeAspect="1"/>
+            </wp:cNvGraphicFramePr>
+            <a:graphic xmlns:a="http://schemas.openxmlformats.org/drawingml/2006/main">
+              <a:graphicData uri="http://schemas.openxmlformats.org/drawingml/2006/picture">
+                <pic:pic xmlns:pic="http://schemas.openxmlformats.org/drawingml/2006/picture">
+                  <pic:nvPicPr>
+                    <pic:cNvPr id="1452716016" name="Imagen 1452716016"/>
+                    <pic:cNvPicPr/>
+                  </pic:nvPicPr>
+                  <pic:blipFill>
+                    <a:blip r:embed="rId10">
+                      <a:extLst>
+                        <a:ext uri="{28A0092B-C50C-407E-A947-70E740481C1C}">
+                          <a14:useLocalDpi xmlns:a14="http://schemas.microsoft.com/office/drawing/2010/main" val="0"/>
+                        </a:ext>
+                      </a:extLst>
+                    </a:blip>
+                    <a:stretch>
+                      <a:fillRect/>
+                    </a:stretch>
+                  </pic:blipFill>
+                  <pic:spPr>
+                    <a:xfrm>
+                      <a:off x="0" y="0"/>
+                      <a:ext cx="5400040" cy="4488180"/>
+                    </a:xfrm>
+                    <a:prstGeom prst="rect">
+                      <a:avLst/>
+                    </a:prstGeom>
+                  </pic:spPr>
+                </pic:pic>
+              </a:graphicData>
+            </a:graphic>
+          </wp:inline>
+        </w:drawing>
+      </w:r>
+    </w:p>
+    <w:p>
+      <w:pPr>
+        <w:rPr>
+          <w:noProof/>
+        </w:rPr>
+      </w:pPr>
+      <w:r>
+        <w:rPr>
+          <w:b/>
+          <w:bCs/>
+          <w:noProof/>
+          <w:sz w:val="28"/>
+          <w:szCs w:val="28"/>
+        </w:rPr>
+        <w:t>Procedimiento Almacenado 2</w:t>
+      </w:r>
+      <w:r>
+        <w:rPr>
+          <w:noProof/>
+        </w:rPr>
+        <w:br/>
+        <w:t>Se utiliza el procedimiento almacenado llamado sp_Asistencias_ResumenMensual que genera un resumen mensual de asistencias por socio. Valida año y mes, calcula el rango del mes (desde el primer día hasta el primer día del mes siguiente) y devuelve, por socio, la cantidad de asistencias, la primera y la última del período. Incluye socios sin asistencias (usa LEFT JOIN). Maneja errores con TRY...CATCH.</w:t>
+      </w:r>
+    </w:p>
+    <w:p>
+      <w:pPr>
+        <w:rPr>
+          <w:noProof/>
+        </w:rPr>
+      </w:pPr>
+      <w:r>
+        <w:rPr>
+          <w:noProof/>
+        </w:rPr>
+        <w:lastRenderedPageBreak/>
+        <w:drawing>
+          <wp:inline distT="0" distB="0" distL="0" distR="0" wp14:anchorId="76E685A5" wp14:editId="2EA82C54">
+            <wp:extent cx="4725059" cy="6087325"/>
+            <wp:effectExtent l="0" t="0" r="0" b="8890"/>
+            <wp:docPr id="908434803" name="Imagen 3"/>
+            <wp:cNvGraphicFramePr>
+              <a:graphicFrameLocks xmlns:a="http://schemas.openxmlformats.org/drawingml/2006/main" noChangeAspect="1"/>
+            </wp:cNvGraphicFramePr>
+            <a:graphic xmlns:a="http://schemas.openxmlformats.org/drawingml/2006/main">
+              <a:graphicData uri="http://schemas.openxmlformats.org/drawingml/2006/picture">
+                <pic:pic xmlns:pic="http://schemas.openxmlformats.org/drawingml/2006/picture">
+                  <pic:nvPicPr>
+                    <pic:cNvPr id="908434803" name="Imagen 908434803"/>
+                    <pic:cNvPicPr/>
+                  </pic:nvPicPr>
+                  <pic:blipFill>
+                    <a:blip r:embed="rId11">
+                      <a:extLst>
+                        <a:ext uri="{28A0092B-C50C-407E-A947-70E740481C1C}">
+                          <a14:useLocalDpi xmlns:a14="http://schemas.microsoft.com/office/drawing/2010/main" val="0"/>
+                        </a:ext>
+                      </a:extLst>
+                    </a:blip>
+                    <a:stretch>
+                      <a:fillRect/>
+                    </a:stretch>
+                  </pic:blipFill>
+                  <pic:spPr>
+                    <a:xfrm>
+                      <a:off x="0" y="0"/>
+                      <a:ext cx="4725059" cy="6087325"/>
                     </a:xfrm>
                     <a:prstGeom prst="rect">
                       <a:avLst/>

</xml_diff>

<commit_message>
Se modificó el Word TPI-BASE DE DATOS 2
</commit_message>
<xml_diff>
--- a/TPI-BASE DE DATOS 2.docx
+++ b/TPI-BASE DE DATOS 2.docx
@@ -148,7 +148,6 @@
       <w:pPr>
         <w:ind w:left="2832" w:firstLine="708"/>
       </w:pPr>
-      <w:proofErr w:type="spellStart"/>
       <w:r>
         <w:rPr>
           <w:b/>
@@ -156,7 +155,6 @@
         </w:rPr>
         <w:t>Urbañski</w:t>
       </w:r>
-      <w:proofErr w:type="spellEnd"/>
       <w:r>
         <w:rPr>
           <w:b/>
@@ -403,21 +401,7 @@
         <w:rPr>
           <w:rFonts w:ascii="Aptos" w:eastAsia="Aptos" w:hAnsi="Aptos" w:cs="Aptos"/>
         </w:rPr>
-        <w:t xml:space="preserve">El objetivo principal es controlar el acceso de los socios según el tipo de pase adquirido, asegurando que solo puedan ingresar aquellos que poseen un pase vigente y con usos disponibles. Para lograrlo, el sistema implementa una serie de reglas de negocio mediante procedimientos almacenados y </w:t>
-      </w:r>
-      <w:proofErr w:type="spellStart"/>
-      <w:r>
-        <w:rPr>
-          <w:rFonts w:ascii="Aptos" w:eastAsia="Aptos" w:hAnsi="Aptos" w:cs="Aptos"/>
-        </w:rPr>
-        <w:t>triggers</w:t>
-      </w:r>
-      <w:proofErr w:type="spellEnd"/>
-      <w:r>
-        <w:rPr>
-          <w:rFonts w:ascii="Aptos" w:eastAsia="Aptos" w:hAnsi="Aptos" w:cs="Aptos"/>
-        </w:rPr>
-        <w:t>, que automatizan el control y previenen inconsistencias.</w:t>
+        <w:t>El objetivo principal es controlar el acceso de los socios según el tipo de pase adquirido, asegurando que solo puedan ingresar aquellos que poseen un pase vigente y con usos disponibles. Para lograrlo, el sistema implementa una serie de reglas de negocio mediante procedimientos almacenados y triggers, que automatizan el control y previenen inconsistencias.</w:t>
       </w:r>
     </w:p>
     <w:p>
@@ -496,21 +480,7 @@
         <w:rPr>
           <w:rFonts w:ascii="Aptos" w:eastAsia="Aptos" w:hAnsi="Aptos" w:cs="Aptos"/>
         </w:rPr>
-        <w:t xml:space="preserve">Además, el sistema administra las clases del gimnasio (como funcional, spinning o boxeo), registrando inscripciones y controlando los cupos máximos establecidos para cada una. Mediante un </w:t>
-      </w:r>
-      <w:proofErr w:type="spellStart"/>
-      <w:r>
-        <w:rPr>
-          <w:rFonts w:ascii="Aptos" w:eastAsia="Aptos" w:hAnsi="Aptos" w:cs="Aptos"/>
-        </w:rPr>
-        <w:t>trigger</w:t>
-      </w:r>
-      <w:proofErr w:type="spellEnd"/>
-      <w:r>
-        <w:rPr>
-          <w:rFonts w:ascii="Aptos" w:eastAsia="Aptos" w:hAnsi="Aptos" w:cs="Aptos"/>
-        </w:rPr>
-        <w:t>, se evita superar el límite de lugares disponibles, garantizando un uso adecuado de los recursos.</w:t>
+        <w:t>Además, el sistema administra las clases del gimnasio (como funcional, spinning o boxeo), registrando inscripciones y controlando los cupos máximos establecidos para cada una. Mediante un trigger, se evita superar el límite de lugares disponibles, garantizando un uso adecuado de los recursos.</w:t>
       </w:r>
     </w:p>
     <w:p>
@@ -677,25 +647,7 @@
           <w:bCs/>
         </w:rPr>
         <w:lastRenderedPageBreak/>
-        <w:t xml:space="preserve">Automatización mediante procedimientos almacenados y </w:t>
-      </w:r>
-      <w:proofErr w:type="spellStart"/>
-      <w:r>
-        <w:rPr>
-          <w:rFonts w:ascii="Aptos" w:eastAsia="Aptos" w:hAnsi="Aptos" w:cs="Aptos"/>
-          <w:b/>
-          <w:bCs/>
-        </w:rPr>
-        <w:t>triggers</w:t>
-      </w:r>
-      <w:proofErr w:type="spellEnd"/>
-      <w:r>
-        <w:rPr>
-          <w:rFonts w:ascii="Aptos" w:eastAsia="Aptos" w:hAnsi="Aptos" w:cs="Aptos"/>
-          <w:b/>
-          <w:bCs/>
-        </w:rPr>
-        <w:t>:</w:t>
+        <w:t>Automatización mediante procedimientos almacenados y triggers:</w:t>
       </w:r>
       <w:r>
         <w:rPr>
@@ -891,7 +843,166 @@
           <w:noProof/>
         </w:rPr>
         <w:lastRenderedPageBreak/>
-        <w:t>Vista 1 – vw_PasesVigentes</w:t>
+        <w:t>Vista</w:t>
+      </w:r>
+      <w:r>
+        <w:rPr>
+          <w:b/>
+          <w:bCs/>
+          <w:noProof/>
+        </w:rPr>
+        <w:t xml:space="preserve"> </w:t>
+      </w:r>
+      <w:r>
+        <w:rPr>
+          <w:b/>
+          <w:bCs/>
+          <w:noProof/>
+        </w:rPr>
+        <w:t xml:space="preserve">1 – </w:t>
+      </w:r>
+      <w:r>
+        <w:rPr>
+          <w:b/>
+          <w:bCs/>
+          <w:noProof/>
+        </w:rPr>
+        <w:t xml:space="preserve"> vw_ClasesSinCupos</w:t>
+      </w:r>
+    </w:p>
+    <w:p>
+      <w:pPr>
+        <w:rPr>
+          <w:noProof/>
+        </w:rPr>
+      </w:pPr>
+      <w:r>
+        <w:rPr>
+          <w:noProof/>
+        </w:rPr>
+        <w:br/>
+        <w:t>La vista vw_ClasesSinCupos muestra todas las clases del gimnasio que ya alcanzaron su límite máximo de inscripciones.</w:t>
+      </w:r>
+      <w:r>
+        <w:rPr>
+          <w:noProof/>
+        </w:rPr>
+        <w:br/>
+        <w:t>Su objetivo es permitir al administrador detectar rápidamente qué clases no tienen más lugares disponibles, evitando nuevas inscripciones y ayudando a planificar horarios adicionales o clases alternativas.</w:t>
+      </w:r>
+    </w:p>
+    <w:p>
+      <w:pPr>
+        <w:rPr>
+          <w:b/>
+          <w:bCs/>
+          <w:noProof/>
+        </w:rPr>
+      </w:pPr>
+      <w:r>
+        <w:rPr>
+          <w:noProof/>
+        </w:rPr>
+        <w:br/>
+        <w:t>Se realiza un LEFT JOIN entre las tablas Clases e Inscripciones, agrupando por cada clase y contando la cantidad de socios inscriptos.</w:t>
+      </w:r>
+      <w:r>
+        <w:rPr>
+          <w:noProof/>
+        </w:rPr>
+        <w:br/>
+        <w:t>Mediante la cláusula HAVING COUNT(i.IDInscripcion) &gt;= c.CupoMaximo, la vista solo devuelve aquellas clases donde la cantidad de inscriptos es igual o superior al cupo máximo definido.</w:t>
+      </w:r>
+    </w:p>
+    <w:p>
+      <w:pPr>
+        <w:rPr>
+          <w:b/>
+          <w:bCs/>
+          <w:noProof/>
+        </w:rPr>
+      </w:pPr>
+      <w:r>
+        <w:rPr>
+          <w:noProof/>
+        </w:rPr>
+        <w:drawing>
+          <wp:inline distT="0" distB="0" distL="0" distR="0" wp14:anchorId="2E2AC376" wp14:editId="128006CE">
+            <wp:extent cx="5400040" cy="2112010"/>
+            <wp:effectExtent l="0" t="0" r="0" b="2540"/>
+            <wp:docPr id="860057239" name="Imagen 1"/>
+            <wp:cNvGraphicFramePr>
+              <a:graphicFrameLocks xmlns:a="http://schemas.openxmlformats.org/drawingml/2006/main" noChangeAspect="1"/>
+            </wp:cNvGraphicFramePr>
+            <a:graphic xmlns:a="http://schemas.openxmlformats.org/drawingml/2006/main">
+              <a:graphicData uri="http://schemas.openxmlformats.org/drawingml/2006/picture">
+                <pic:pic xmlns:pic="http://schemas.openxmlformats.org/drawingml/2006/picture">
+                  <pic:nvPicPr>
+                    <pic:cNvPr id="860057239" name=""/>
+                    <pic:cNvPicPr/>
+                  </pic:nvPicPr>
+                  <pic:blipFill>
+                    <a:blip r:embed="rId7"/>
+                    <a:stretch>
+                      <a:fillRect/>
+                    </a:stretch>
+                  </pic:blipFill>
+                  <pic:spPr>
+                    <a:xfrm>
+                      <a:off x="0" y="0"/>
+                      <a:ext cx="5400040" cy="2112010"/>
+                    </a:xfrm>
+                    <a:prstGeom prst="rect">
+                      <a:avLst/>
+                    </a:prstGeom>
+                  </pic:spPr>
+                </pic:pic>
+              </a:graphicData>
+            </a:graphic>
+          </wp:inline>
+        </w:drawing>
+      </w:r>
+    </w:p>
+    <w:p>
+      <w:pPr>
+        <w:rPr>
+          <w:b/>
+          <w:bCs/>
+          <w:noProof/>
+        </w:rPr>
+      </w:pPr>
+    </w:p>
+    <w:p>
+      <w:pPr>
+        <w:rPr>
+          <w:b/>
+          <w:bCs/>
+          <w:noProof/>
+        </w:rPr>
+      </w:pPr>
+      <w:r>
+        <w:rPr>
+          <w:b/>
+          <w:bCs/>
+          <w:noProof/>
+        </w:rPr>
+        <w:t xml:space="preserve">Vista </w:t>
+      </w:r>
+      <w:r>
+        <w:rPr>
+          <w:b/>
+          <w:bCs/>
+          <w:noProof/>
+        </w:rPr>
+        <w:t>2</w:t>
+      </w:r>
+      <w:r>
+        <w:rPr>
+          <w:b/>
+          <w:bCs/>
+          <w:noProof/>
+        </w:rPr>
+        <w:t xml:space="preserve"> – vw_PasesVigentes</w:t>
       </w:r>
     </w:p>
     <w:p>
@@ -980,6 +1091,7 @@
         <w:rPr>
           <w:noProof/>
         </w:rPr>
+        <w:lastRenderedPageBreak/>
         <w:drawing>
           <wp:inline distT="0" distB="0" distL="0" distR="0" wp14:anchorId="3004719C" wp14:editId="067947B5">
             <wp:extent cx="5400040" cy="1993900"/>
@@ -996,7 +1108,7 @@
                     <pic:cNvPicPr/>
                   </pic:nvPicPr>
                   <pic:blipFill>
-                    <a:blip r:embed="rId7">
+                    <a:blip r:embed="rId8">
                       <a:extLst>
                         <a:ext uri="{28A0092B-C50C-407E-A947-70E740481C1C}">
                           <a14:useLocalDpi xmlns:a14="http://schemas.microsoft.com/office/drawing/2010/main" val="0"/>
@@ -1037,7 +1149,23 @@
           <w:bCs/>
           <w:noProof/>
         </w:rPr>
-        <w:t>Vista 2 – vw_PasesP</w:t>
+        <w:t xml:space="preserve">Vista </w:t>
+      </w:r>
+      <w:r>
+        <w:rPr>
+          <w:b/>
+          <w:bCs/>
+          <w:noProof/>
+        </w:rPr>
+        <w:t>3</w:t>
+      </w:r>
+      <w:r>
+        <w:rPr>
+          <w:b/>
+          <w:bCs/>
+          <w:noProof/>
+        </w:rPr>
+        <w:t xml:space="preserve"> – vw_PasesP</w:t>
       </w:r>
       <w:r>
         <w:rPr>
@@ -1123,7 +1251,7 @@
                     <pic:cNvPicPr/>
                   </pic:nvPicPr>
                   <pic:blipFill>
-                    <a:blip r:embed="rId8">
+                    <a:blip r:embed="rId9">
                       <a:extLst>
                         <a:ext uri="{28A0092B-C50C-407E-A947-70E740481C1C}">
                           <a14:useLocalDpi xmlns:a14="http://schemas.microsoft.com/office/drawing/2010/main" val="0"/>
@@ -1178,7 +1306,6 @@
           <w:sz w:val="28"/>
           <w:szCs w:val="28"/>
         </w:rPr>
-        <w:lastRenderedPageBreak/>
         <w:t>Procedimiento Almacenado 1</w:t>
       </w:r>
       <w:r>
@@ -1199,6 +1326,7 @@
         <w:rPr>
           <w:noProof/>
         </w:rPr>
+        <w:lastRenderedPageBreak/>
         <w:drawing>
           <wp:inline distT="0" distB="0" distL="0" distR="0" wp14:anchorId="4BBC9FC3" wp14:editId="15864232">
             <wp:extent cx="5400040" cy="6414135"/>
@@ -1215,7 +1343,7 @@
                     <pic:cNvPicPr/>
                   </pic:nvPicPr>
                   <pic:blipFill>
-                    <a:blip r:embed="rId9">
+                    <a:blip r:embed="rId10">
                       <a:extLst>
                         <a:ext uri="{28A0092B-C50C-407E-A947-70E740481C1C}">
                           <a14:useLocalDpi xmlns:a14="http://schemas.microsoft.com/office/drawing/2010/main" val="0"/>
@@ -1269,7 +1397,7 @@
                     <pic:cNvPicPr/>
                   </pic:nvPicPr>
                   <pic:blipFill>
-                    <a:blip r:embed="rId10">
+                    <a:blip r:embed="rId11">
                       <a:extLst>
                         <a:ext uri="{28A0092B-C50C-407E-A947-70E740481C1C}">
                           <a14:useLocalDpi xmlns:a14="http://schemas.microsoft.com/office/drawing/2010/main" val="0"/>
@@ -1347,7 +1475,7 @@
                     <pic:cNvPicPr/>
                   </pic:nvPicPr>
                   <pic:blipFill>
-                    <a:blip r:embed="rId11">
+                    <a:blip r:embed="rId12">
                       <a:extLst>
                         <a:ext uri="{28A0092B-C50C-407E-A947-70E740481C1C}">
                           <a14:useLocalDpi xmlns:a14="http://schemas.microsoft.com/office/drawing/2010/main" val="0"/>

</xml_diff>

<commit_message>
Se agregó sp_BuscarSocioPorDNI y sp_ListarClasesDisponibles
</commit_message>
<xml_diff>
--- a/TPI-BASE DE DATOS 2.docx
+++ b/TPI-BASE DE DATOS 2.docx
@@ -148,6 +148,7 @@
       <w:pPr>
         <w:ind w:left="2832" w:firstLine="708"/>
       </w:pPr>
+      <w:proofErr w:type="spellStart"/>
       <w:r>
         <w:rPr>
           <w:b/>
@@ -155,6 +156,7 @@
         </w:rPr>
         <w:t>Urbañski</w:t>
       </w:r>
+      <w:proofErr w:type="spellEnd"/>
       <w:r>
         <w:rPr>
           <w:b/>
@@ -228,6 +230,7 @@
       <w:pPr>
         <w:ind w:left="2832" w:firstLine="708"/>
       </w:pPr>
+      <w:proofErr w:type="spellStart"/>
       <w:r>
         <w:rPr>
           <w:b/>
@@ -235,6 +238,7 @@
         </w:rPr>
         <w:t>Strozzi</w:t>
       </w:r>
+      <w:proofErr w:type="spellEnd"/>
       <w:r>
         <w:rPr>
           <w:b/>
@@ -401,7 +405,21 @@
         <w:rPr>
           <w:rFonts w:ascii="Aptos" w:eastAsia="Aptos" w:hAnsi="Aptos" w:cs="Aptos"/>
         </w:rPr>
-        <w:t>El objetivo principal es controlar el acceso de los socios según el tipo de pase adquirido, asegurando que solo puedan ingresar aquellos que poseen un pase vigente y con usos disponibles. Para lograrlo, el sistema implementa una serie de reglas de negocio mediante procedimientos almacenados y triggers, que automatizan el control y previenen inconsistencias.</w:t>
+        <w:t xml:space="preserve">El objetivo principal es controlar el acceso de los socios según el tipo de pase adquirido, asegurando que solo puedan ingresar aquellos que poseen un pase vigente y con usos disponibles. Para lograrlo, el sistema implementa una serie de reglas de negocio mediante procedimientos almacenados y </w:t>
+      </w:r>
+      <w:proofErr w:type="spellStart"/>
+      <w:r>
+        <w:rPr>
+          <w:rFonts w:ascii="Aptos" w:eastAsia="Aptos" w:hAnsi="Aptos" w:cs="Aptos"/>
+        </w:rPr>
+        <w:t>triggers</w:t>
+      </w:r>
+      <w:proofErr w:type="spellEnd"/>
+      <w:r>
+        <w:rPr>
+          <w:rFonts w:ascii="Aptos" w:eastAsia="Aptos" w:hAnsi="Aptos" w:cs="Aptos"/>
+        </w:rPr>
+        <w:t>, que automatizan el control y previenen inconsistencias.</w:t>
       </w:r>
     </w:p>
     <w:p>
@@ -480,7 +498,21 @@
         <w:rPr>
           <w:rFonts w:ascii="Aptos" w:eastAsia="Aptos" w:hAnsi="Aptos" w:cs="Aptos"/>
         </w:rPr>
-        <w:t>Además, el sistema administra las clases del gimnasio (como funcional, spinning o boxeo), registrando inscripciones y controlando los cupos máximos establecidos para cada una. Mediante un trigger, se evita superar el límite de lugares disponibles, garantizando un uso adecuado de los recursos.</w:t>
+        <w:t xml:space="preserve">Además, el sistema administra las clases del gimnasio (como funcional, spinning o boxeo), registrando inscripciones y controlando los cupos máximos establecidos para cada una. Mediante un </w:t>
+      </w:r>
+      <w:proofErr w:type="spellStart"/>
+      <w:r>
+        <w:rPr>
+          <w:rFonts w:ascii="Aptos" w:eastAsia="Aptos" w:hAnsi="Aptos" w:cs="Aptos"/>
+        </w:rPr>
+        <w:t>trigger</w:t>
+      </w:r>
+      <w:proofErr w:type="spellEnd"/>
+      <w:r>
+        <w:rPr>
+          <w:rFonts w:ascii="Aptos" w:eastAsia="Aptos" w:hAnsi="Aptos" w:cs="Aptos"/>
+        </w:rPr>
+        <w:t>, se evita superar el límite de lugares disponibles, garantizando un uso adecuado de los recursos.</w:t>
       </w:r>
     </w:p>
     <w:p>
@@ -647,7 +679,25 @@
           <w:bCs/>
         </w:rPr>
         <w:lastRenderedPageBreak/>
-        <w:t>Automatización mediante procedimientos almacenados y triggers:</w:t>
+        <w:t xml:space="preserve">Automatización mediante procedimientos almacenados y </w:t>
+      </w:r>
+      <w:proofErr w:type="spellStart"/>
+      <w:r>
+        <w:rPr>
+          <w:rFonts w:ascii="Aptos" w:eastAsia="Aptos" w:hAnsi="Aptos" w:cs="Aptos"/>
+          <w:b/>
+          <w:bCs/>
+        </w:rPr>
+        <w:t>triggers</w:t>
+      </w:r>
+      <w:proofErr w:type="spellEnd"/>
+      <w:r>
+        <w:rPr>
+          <w:rFonts w:ascii="Aptos" w:eastAsia="Aptos" w:hAnsi="Aptos" w:cs="Aptos"/>
+          <w:b/>
+          <w:bCs/>
+        </w:rPr>
+        <w:t>:</w:t>
       </w:r>
       <w:r>
         <w:rPr>
@@ -1490,6 +1540,149 @@
                     <a:xfrm>
                       <a:off x="0" y="0"/>
                       <a:ext cx="4725059" cy="6087325"/>
+                    </a:xfrm>
+                    <a:prstGeom prst="rect">
+                      <a:avLst/>
+                    </a:prstGeom>
+                  </pic:spPr>
+                </pic:pic>
+              </a:graphicData>
+            </a:graphic>
+          </wp:inline>
+        </w:drawing>
+      </w:r>
+    </w:p>
+    <w:p>
+      <w:pPr>
+        <w:rPr>
+          <w:b/>
+          <w:bCs/>
+          <w:noProof/>
+          <w:sz w:val="28"/>
+          <w:szCs w:val="28"/>
+        </w:rPr>
+      </w:pPr>
+      <w:r>
+        <w:rPr>
+          <w:b/>
+          <w:bCs/>
+          <w:noProof/>
+          <w:sz w:val="28"/>
+          <w:szCs w:val="28"/>
+        </w:rPr>
+        <w:t>Procedimiento: sp_BuscarSocioPorDNI</w:t>
+      </w:r>
+    </w:p>
+    <w:p>
+      <w:pPr>
+        <w:rPr>
+          <w:noProof/>
+        </w:rPr>
+      </w:pPr>
+      <w:r>
+        <w:rPr>
+          <w:noProof/>
+        </w:rPr>
+        <w:t>Permite buscar rápidamente un socio en la base de datos ingresando su número de DNI.</w:t>
+      </w:r>
+      <w:r>
+        <w:rPr>
+          <w:noProof/>
+        </w:rPr>
+        <w:br/>
+        <w:t>Devuelve su nombre completo, email y estado (activo o inactivo).</w:t>
+      </w:r>
+      <w:r>
+        <w:rPr>
+          <w:noProof/>
+        </w:rPr>
+        <w:br/>
+        <w:t>Es útil para atención al cliente o control de accesos en recepción.</w:t>
+      </w:r>
+    </w:p>
+    <w:p>
+      <w:pPr>
+        <w:rPr>
+          <w:b/>
+          <w:bCs/>
+          <w:noProof/>
+          <w:sz w:val="28"/>
+          <w:szCs w:val="28"/>
+        </w:rPr>
+      </w:pPr>
+      <w:r>
+        <w:rPr>
+          <w:b/>
+          <w:bCs/>
+          <w:noProof/>
+          <w:sz w:val="28"/>
+          <w:szCs w:val="28"/>
+        </w:rPr>
+        <w:t>Procedimiento: sp_ListarClasesDisponibles</w:t>
+      </w:r>
+    </w:p>
+    <w:p>
+      <w:pPr>
+        <w:rPr>
+          <w:noProof/>
+        </w:rPr>
+      </w:pPr>
+      <w:r>
+        <w:rPr>
+          <w:noProof/>
+        </w:rPr>
+        <w:t>Muestra todas las clases del gimnasio que aún tienen cupos disponibles, incluyendo la cantidad de lugares libres.</w:t>
+      </w:r>
+      <w:r>
+        <w:rPr>
+          <w:noProof/>
+        </w:rPr>
+        <w:br/>
+        <w:t>Sirve para que el personal pueda ofrecer vacantes a nuevos socios o reubicar participantes en horarios menos saturados.</w:t>
+      </w:r>
+    </w:p>
+    <w:p>
+      <w:pPr>
+        <w:rPr>
+          <w:noProof/>
+        </w:rPr>
+      </w:pPr>
+    </w:p>
+    <w:p>
+      <w:pPr>
+        <w:rPr>
+          <w:noProof/>
+        </w:rPr>
+      </w:pPr>
+      <w:r>
+        <w:rPr>
+          <w:noProof/>
+        </w:rPr>
+        <w:drawing>
+          <wp:inline distT="0" distB="0" distL="0" distR="0" wp14:anchorId="0D1BFFEF" wp14:editId="063630F8">
+            <wp:extent cx="5353050" cy="7572375"/>
+            <wp:effectExtent l="0" t="0" r="0" b="9525"/>
+            <wp:docPr id="395439767" name="Imagen 1"/>
+            <wp:cNvGraphicFramePr>
+              <a:graphicFrameLocks xmlns:a="http://schemas.openxmlformats.org/drawingml/2006/main" noChangeAspect="1"/>
+            </wp:cNvGraphicFramePr>
+            <a:graphic xmlns:a="http://schemas.openxmlformats.org/drawingml/2006/main">
+              <a:graphicData uri="http://schemas.openxmlformats.org/drawingml/2006/picture">
+                <pic:pic xmlns:pic="http://schemas.openxmlformats.org/drawingml/2006/picture">
+                  <pic:nvPicPr>
+                    <pic:cNvPr id="395439767" name=""/>
+                    <pic:cNvPicPr/>
+                  </pic:nvPicPr>
+                  <pic:blipFill>
+                    <a:blip r:embed="rId13"/>
+                    <a:stretch>
+                      <a:fillRect/>
+                    </a:stretch>
+                  </pic:blipFill>
+                  <pic:spPr>
+                    <a:xfrm>
+                      <a:off x="0" y="0"/>
+                      <a:ext cx="5353050" cy="7572375"/>
                     </a:xfrm>
                     <a:prstGeom prst="rect">
                       <a:avLst/>

</xml_diff>

<commit_message>
Cree los trigger tr_Socio_NoRepetirDNI, tr_BajaLogicaSocios, tr_Pases_Vencidos y tambien agregue su descrpcion y codigo en Word
</commit_message>
<xml_diff>
--- a/TPI-BASE DE DATOS 2.docx
+++ b/TPI-BASE DE DATOS 2.docx
@@ -148,6 +148,7 @@
       <w:pPr>
         <w:ind w:left="2832" w:firstLine="708"/>
       </w:pPr>
+      <w:proofErr w:type="spellStart"/>
       <w:r>
         <w:rPr>
           <w:b/>
@@ -155,6 +156,7 @@
         </w:rPr>
         <w:t>Urbañski</w:t>
       </w:r>
+      <w:proofErr w:type="spellEnd"/>
       <w:r>
         <w:rPr>
           <w:b/>
@@ -401,7 +403,21 @@
         <w:rPr>
           <w:rFonts w:ascii="Aptos" w:eastAsia="Aptos" w:hAnsi="Aptos" w:cs="Aptos"/>
         </w:rPr>
-        <w:t>El objetivo principal es controlar el acceso de los socios según el tipo de pase adquirido, asegurando que solo puedan ingresar aquellos que poseen un pase vigente y con usos disponibles. Para lograrlo, el sistema implementa una serie de reglas de negocio mediante procedimientos almacenados y triggers, que automatizan el control y previenen inconsistencias.</w:t>
+        <w:t xml:space="preserve">El objetivo principal es controlar el acceso de los socios según el tipo de pase adquirido, asegurando que solo puedan ingresar aquellos que poseen un pase vigente y con usos disponibles. Para lograrlo, el sistema implementa una serie de reglas de negocio mediante procedimientos almacenados y </w:t>
+      </w:r>
+      <w:proofErr w:type="spellStart"/>
+      <w:r>
+        <w:rPr>
+          <w:rFonts w:ascii="Aptos" w:eastAsia="Aptos" w:hAnsi="Aptos" w:cs="Aptos"/>
+        </w:rPr>
+        <w:t>triggers</w:t>
+      </w:r>
+      <w:proofErr w:type="spellEnd"/>
+      <w:r>
+        <w:rPr>
+          <w:rFonts w:ascii="Aptos" w:eastAsia="Aptos" w:hAnsi="Aptos" w:cs="Aptos"/>
+        </w:rPr>
+        <w:t>, que automatizan el control y previenen inconsistencias.</w:t>
       </w:r>
     </w:p>
     <w:p>
@@ -480,7 +496,21 @@
         <w:rPr>
           <w:rFonts w:ascii="Aptos" w:eastAsia="Aptos" w:hAnsi="Aptos" w:cs="Aptos"/>
         </w:rPr>
-        <w:t>Además, el sistema administra las clases del gimnasio (como funcional, spinning o boxeo), registrando inscripciones y controlando los cupos máximos establecidos para cada una. Mediante un trigger, se evita superar el límite de lugares disponibles, garantizando un uso adecuado de los recursos.</w:t>
+        <w:t xml:space="preserve">Además, el sistema administra las clases del gimnasio (como funcional, spinning o boxeo), registrando inscripciones y controlando los cupos máximos establecidos para cada una. Mediante un </w:t>
+      </w:r>
+      <w:proofErr w:type="spellStart"/>
+      <w:r>
+        <w:rPr>
+          <w:rFonts w:ascii="Aptos" w:eastAsia="Aptos" w:hAnsi="Aptos" w:cs="Aptos"/>
+        </w:rPr>
+        <w:t>trigger</w:t>
+      </w:r>
+      <w:proofErr w:type="spellEnd"/>
+      <w:r>
+        <w:rPr>
+          <w:rFonts w:ascii="Aptos" w:eastAsia="Aptos" w:hAnsi="Aptos" w:cs="Aptos"/>
+        </w:rPr>
+        <w:t>, se evita superar el límite de lugares disponibles, garantizando un uso adecuado de los recursos.</w:t>
       </w:r>
     </w:p>
     <w:p>
@@ -647,7 +677,25 @@
           <w:bCs/>
         </w:rPr>
         <w:lastRenderedPageBreak/>
-        <w:t>Automatización mediante procedimientos almacenados y triggers:</w:t>
+        <w:t xml:space="preserve">Automatización mediante procedimientos almacenados y </w:t>
+      </w:r>
+      <w:proofErr w:type="spellStart"/>
+      <w:r>
+        <w:rPr>
+          <w:rFonts w:ascii="Aptos" w:eastAsia="Aptos" w:hAnsi="Aptos" w:cs="Aptos"/>
+          <w:b/>
+          <w:bCs/>
+        </w:rPr>
+        <w:t>triggers</w:t>
+      </w:r>
+      <w:proofErr w:type="spellEnd"/>
+      <w:r>
+        <w:rPr>
+          <w:rFonts w:ascii="Aptos" w:eastAsia="Aptos" w:hAnsi="Aptos" w:cs="Aptos"/>
+          <w:b/>
+          <w:bCs/>
+        </w:rPr>
+        <w:t>:</w:t>
       </w:r>
       <w:r>
         <w:rPr>
@@ -1501,6 +1549,445 @@
           </wp:inline>
         </w:drawing>
       </w:r>
+    </w:p>
+    <w:p>
+      <w:pPr>
+        <w:rPr>
+          <w:b/>
+          <w:bCs/>
+          <w:noProof/>
+        </w:rPr>
+      </w:pPr>
+      <w:r>
+        <w:rPr>
+          <w:b/>
+          <w:bCs/>
+          <w:noProof/>
+        </w:rPr>
+        <w:t xml:space="preserve">Trigger: </w:t>
+      </w:r>
+      <w:r>
+        <w:rPr>
+          <w:b/>
+          <w:bCs/>
+          <w:noProof/>
+        </w:rPr>
+        <w:t>tr</w:t>
+      </w:r>
+      <w:r>
+        <w:rPr>
+          <w:b/>
+          <w:bCs/>
+          <w:noProof/>
+        </w:rPr>
+        <w:t>_Socio_</w:t>
+      </w:r>
+      <w:r>
+        <w:rPr>
+          <w:b/>
+          <w:bCs/>
+          <w:noProof/>
+        </w:rPr>
+        <w:t>NoREpetirDNI</w:t>
+      </w:r>
+    </w:p>
+    <w:p>
+      <w:pPr>
+        <w:rPr>
+          <w:noProof/>
+        </w:rPr>
+      </w:pPr>
+      <w:r>
+        <w:rPr>
+          <w:b/>
+          <w:bCs/>
+          <w:noProof/>
+        </w:rPr>
+        <w:t>Descripción:</w:t>
+      </w:r>
+      <w:r>
+        <w:rPr>
+          <w:noProof/>
+        </w:rPr>
+        <w:br/>
+        <w:t>Evita que se inserten socios con un DNI duplicado.</w:t>
+      </w:r>
+      <w:r>
+        <w:rPr>
+          <w:noProof/>
+        </w:rPr>
+        <w:br/>
+      </w:r>
+      <w:r>
+        <w:rPr>
+          <w:b/>
+          <w:bCs/>
+          <w:noProof/>
+        </w:rPr>
+        <w:t>Propósito:</w:t>
+      </w:r>
+      <w:r>
+        <w:rPr>
+          <w:noProof/>
+        </w:rPr>
+        <w:br/>
+        <w:t xml:space="preserve">Garantiza la integridad de los datos en la tabla </w:t>
+      </w:r>
+      <w:r>
+        <w:rPr>
+          <w:i/>
+          <w:iCs/>
+          <w:noProof/>
+        </w:rPr>
+        <w:t>Socios</w:t>
+      </w:r>
+      <w:r>
+        <w:rPr>
+          <w:noProof/>
+        </w:rPr>
+        <w:t>, impidiendo la creación de registros repetidos con el mismo documento.</w:t>
+      </w:r>
+    </w:p>
+    <w:p>
+      <w:pPr>
+        <w:rPr>
+          <w:noProof/>
+        </w:rPr>
+      </w:pPr>
+    </w:p>
+    <w:p>
+      <w:pPr>
+        <w:rPr>
+          <w:noProof/>
+        </w:rPr>
+      </w:pPr>
+      <w:r>
+        <w:rPr>
+          <w:noProof/>
+        </w:rPr>
+        <w:lastRenderedPageBreak/>
+        <w:drawing>
+          <wp:inline distT="0" distB="0" distL="0" distR="0" wp14:anchorId="48DAB94E" wp14:editId="4B5163F6">
+            <wp:extent cx="4191585" cy="1733792"/>
+            <wp:effectExtent l="0" t="0" r="0" b="0"/>
+            <wp:docPr id="971670966" name="Imagen 1"/>
+            <wp:cNvGraphicFramePr>
+              <a:graphicFrameLocks xmlns:a="http://schemas.openxmlformats.org/drawingml/2006/main" noChangeAspect="1"/>
+            </wp:cNvGraphicFramePr>
+            <a:graphic xmlns:a="http://schemas.openxmlformats.org/drawingml/2006/main">
+              <a:graphicData uri="http://schemas.openxmlformats.org/drawingml/2006/picture">
+                <pic:pic xmlns:pic="http://schemas.openxmlformats.org/drawingml/2006/picture">
+                  <pic:nvPicPr>
+                    <pic:cNvPr id="971670966" name="Imagen 971670966"/>
+                    <pic:cNvPicPr/>
+                  </pic:nvPicPr>
+                  <pic:blipFill>
+                    <a:blip r:embed="rId13">
+                      <a:extLst>
+                        <a:ext uri="{28A0092B-C50C-407E-A947-70E740481C1C}">
+                          <a14:useLocalDpi xmlns:a14="http://schemas.microsoft.com/office/drawing/2010/main" val="0"/>
+                        </a:ext>
+                      </a:extLst>
+                    </a:blip>
+                    <a:stretch>
+                      <a:fillRect/>
+                    </a:stretch>
+                  </pic:blipFill>
+                  <pic:spPr>
+                    <a:xfrm>
+                      <a:off x="0" y="0"/>
+                      <a:ext cx="4191585" cy="1733792"/>
+                    </a:xfrm>
+                    <a:prstGeom prst="rect">
+                      <a:avLst/>
+                    </a:prstGeom>
+                  </pic:spPr>
+                </pic:pic>
+              </a:graphicData>
+            </a:graphic>
+          </wp:inline>
+        </w:drawing>
+      </w:r>
+    </w:p>
+    <w:p>
+      <w:pPr>
+        <w:rPr>
+          <w:b/>
+          <w:bCs/>
+          <w:noProof/>
+        </w:rPr>
+      </w:pPr>
+      <w:r>
+        <w:rPr>
+          <w:b/>
+          <w:bCs/>
+          <w:noProof/>
+        </w:rPr>
+        <w:t xml:space="preserve">Trigger: </w:t>
+      </w:r>
+      <w:r>
+        <w:rPr>
+          <w:b/>
+          <w:bCs/>
+          <w:noProof/>
+        </w:rPr>
+        <w:t>tr</w:t>
+      </w:r>
+      <w:r>
+        <w:rPr>
+          <w:b/>
+          <w:bCs/>
+          <w:noProof/>
+        </w:rPr>
+        <w:t>_BajaLogicaSocios</w:t>
+      </w:r>
+    </w:p>
+    <w:p>
+      <w:pPr>
+        <w:rPr>
+          <w:noProof/>
+        </w:rPr>
+      </w:pPr>
+      <w:r>
+        <w:rPr>
+          <w:b/>
+          <w:bCs/>
+          <w:noProof/>
+        </w:rPr>
+        <w:t>Descripción:</w:t>
+      </w:r>
+      <w:r>
+        <w:rPr>
+          <w:noProof/>
+        </w:rPr>
+        <w:br/>
+        <w:t>Cuando un socio es dado de baja (Estado = 0), desactiva automáticamente todos sus pases activos.</w:t>
+      </w:r>
+      <w:r>
+        <w:rPr>
+          <w:noProof/>
+        </w:rPr>
+        <w:br/>
+      </w:r>
+      <w:r>
+        <w:rPr>
+          <w:b/>
+          <w:bCs/>
+          <w:noProof/>
+        </w:rPr>
+        <w:t>Propósito:</w:t>
+      </w:r>
+      <w:r>
+        <w:rPr>
+          <w:noProof/>
+        </w:rPr>
+        <w:br/>
+        <w:t>Evitar inconsistencias entre el estado del socio y los pases asociados, garantizando que ningún socio inactivo tenga pases vigentes.</w:t>
+      </w:r>
+    </w:p>
+    <w:p>
+      <w:pPr>
+        <w:rPr>
+          <w:noProof/>
+        </w:rPr>
+      </w:pPr>
+      <w:r>
+        <w:rPr>
+          <w:noProof/>
+        </w:rPr>
+        <w:drawing>
+          <wp:inline distT="0" distB="0" distL="0" distR="0" wp14:anchorId="532B9F4B" wp14:editId="281138D9">
+            <wp:extent cx="5182323" cy="2400635"/>
+            <wp:effectExtent l="0" t="0" r="0" b="0"/>
+            <wp:docPr id="692746870" name="Imagen 2"/>
+            <wp:cNvGraphicFramePr>
+              <a:graphicFrameLocks xmlns:a="http://schemas.openxmlformats.org/drawingml/2006/main" noChangeAspect="1"/>
+            </wp:cNvGraphicFramePr>
+            <a:graphic xmlns:a="http://schemas.openxmlformats.org/drawingml/2006/main">
+              <a:graphicData uri="http://schemas.openxmlformats.org/drawingml/2006/picture">
+                <pic:pic xmlns:pic="http://schemas.openxmlformats.org/drawingml/2006/picture">
+                  <pic:nvPicPr>
+                    <pic:cNvPr id="692746870" name="Imagen 692746870"/>
+                    <pic:cNvPicPr/>
+                  </pic:nvPicPr>
+                  <pic:blipFill>
+                    <a:blip r:embed="rId14">
+                      <a:extLst>
+                        <a:ext uri="{28A0092B-C50C-407E-A947-70E740481C1C}">
+                          <a14:useLocalDpi xmlns:a14="http://schemas.microsoft.com/office/drawing/2010/main" val="0"/>
+                        </a:ext>
+                      </a:extLst>
+                    </a:blip>
+                    <a:stretch>
+                      <a:fillRect/>
+                    </a:stretch>
+                  </pic:blipFill>
+                  <pic:spPr>
+                    <a:xfrm>
+                      <a:off x="0" y="0"/>
+                      <a:ext cx="5182323" cy="2400635"/>
+                    </a:xfrm>
+                    <a:prstGeom prst="rect">
+                      <a:avLst/>
+                    </a:prstGeom>
+                  </pic:spPr>
+                </pic:pic>
+              </a:graphicData>
+            </a:graphic>
+          </wp:inline>
+        </w:drawing>
+      </w:r>
+    </w:p>
+    <w:p>
+      <w:pPr>
+        <w:rPr>
+          <w:b/>
+          <w:bCs/>
+          <w:noProof/>
+        </w:rPr>
+      </w:pPr>
+      <w:r>
+        <w:rPr>
+          <w:b/>
+          <w:bCs/>
+          <w:noProof/>
+        </w:rPr>
+        <w:t xml:space="preserve">Trigger: </w:t>
+      </w:r>
+      <w:r>
+        <w:rPr>
+          <w:b/>
+          <w:bCs/>
+          <w:noProof/>
+        </w:rPr>
+        <w:t>tr</w:t>
+      </w:r>
+      <w:r>
+        <w:rPr>
+          <w:b/>
+          <w:bCs/>
+          <w:noProof/>
+        </w:rPr>
+        <w:t>_Pases_Vencidos</w:t>
+      </w:r>
+    </w:p>
+    <w:p>
+      <w:pPr>
+        <w:rPr>
+          <w:noProof/>
+        </w:rPr>
+      </w:pPr>
+      <w:r>
+        <w:rPr>
+          <w:b/>
+          <w:bCs/>
+          <w:noProof/>
+        </w:rPr>
+        <w:t>Descripción:</w:t>
+      </w:r>
+      <w:r>
+        <w:rPr>
+          <w:noProof/>
+        </w:rPr>
+        <w:br/>
+        <w:t>Marca automáticamente los pases vencidos como inactivos cuando la fecha de fin ya pasó.</w:t>
+      </w:r>
+      <w:r>
+        <w:rPr>
+          <w:noProof/>
+        </w:rPr>
+        <w:br/>
+      </w:r>
+      <w:r>
+        <w:rPr>
+          <w:b/>
+          <w:bCs/>
+          <w:noProof/>
+        </w:rPr>
+        <w:t>Propósito:</w:t>
+      </w:r>
+      <w:r>
+        <w:rPr>
+          <w:noProof/>
+        </w:rPr>
+        <w:br/>
+        <w:t xml:space="preserve">Mantener actualizada la tabla </w:t>
+      </w:r>
+      <w:r>
+        <w:rPr>
+          <w:i/>
+          <w:iCs/>
+          <w:noProof/>
+        </w:rPr>
+        <w:t>Pases</w:t>
+      </w:r>
+      <w:r>
+        <w:rPr>
+          <w:noProof/>
+        </w:rPr>
+        <w:t xml:space="preserve"> y asegurar que solo los pases vigentes se consideren activos dentro del sistema.</w:t>
+      </w:r>
+    </w:p>
+    <w:p>
+      <w:pPr>
+        <w:rPr>
+          <w:noProof/>
+        </w:rPr>
+      </w:pPr>
+      <w:r>
+        <w:rPr>
+          <w:noProof/>
+        </w:rPr>
+        <w:lastRenderedPageBreak/>
+        <w:drawing>
+          <wp:inline distT="0" distB="0" distL="0" distR="0" wp14:anchorId="6F632B59" wp14:editId="784728C7">
+            <wp:extent cx="3219899" cy="1667108"/>
+            <wp:effectExtent l="0" t="0" r="0" b="9525"/>
+            <wp:docPr id="887614072" name="Imagen 3"/>
+            <wp:cNvGraphicFramePr>
+              <a:graphicFrameLocks xmlns:a="http://schemas.openxmlformats.org/drawingml/2006/main" noChangeAspect="1"/>
+            </wp:cNvGraphicFramePr>
+            <a:graphic xmlns:a="http://schemas.openxmlformats.org/drawingml/2006/main">
+              <a:graphicData uri="http://schemas.openxmlformats.org/drawingml/2006/picture">
+                <pic:pic xmlns:pic="http://schemas.openxmlformats.org/drawingml/2006/picture">
+                  <pic:nvPicPr>
+                    <pic:cNvPr id="887614072" name="Imagen 887614072"/>
+                    <pic:cNvPicPr/>
+                  </pic:nvPicPr>
+                  <pic:blipFill>
+                    <a:blip r:embed="rId15">
+                      <a:extLst>
+                        <a:ext uri="{28A0092B-C50C-407E-A947-70E740481C1C}">
+                          <a14:useLocalDpi xmlns:a14="http://schemas.microsoft.com/office/drawing/2010/main" val="0"/>
+                        </a:ext>
+                      </a:extLst>
+                    </a:blip>
+                    <a:stretch>
+                      <a:fillRect/>
+                    </a:stretch>
+                  </pic:blipFill>
+                  <pic:spPr>
+                    <a:xfrm>
+                      <a:off x="0" y="0"/>
+                      <a:ext cx="3219899" cy="1667108"/>
+                    </a:xfrm>
+                    <a:prstGeom prst="rect">
+                      <a:avLst/>
+                    </a:prstGeom>
+                  </pic:spPr>
+                </pic:pic>
+              </a:graphicData>
+            </a:graphic>
+          </wp:inline>
+        </w:drawing>
+      </w:r>
+    </w:p>
+    <w:p>
+      <w:pPr>
+        <w:rPr>
+          <w:noProof/>
+        </w:rPr>
+      </w:pPr>
     </w:p>
     <w:sectPr>
       <w:pgSz w:w="11906" w:h="16838"/>

</xml_diff>

<commit_message>
Actualize el DER en el archivo Word
</commit_message>
<xml_diff>
--- a/TPI-BASE DE DATOS 2.docx
+++ b/TPI-BASE DE DATOS 2.docx
@@ -768,10 +768,10 @@
           <w:noProof/>
         </w:rPr>
         <w:drawing>
-          <wp:inline distT="0" distB="0" distL="0" distR="0" wp14:anchorId="79E4FEB7" wp14:editId="44474BFE">
-            <wp:extent cx="6324600" cy="4457700"/>
-            <wp:effectExtent l="0" t="0" r="0" b="0"/>
-            <wp:docPr id="1148554465" name="drawing"/>
+          <wp:inline distT="0" distB="0" distL="0" distR="0" wp14:anchorId="10AA605F" wp14:editId="6B4F2E7D">
+            <wp:extent cx="5400040" cy="5332095"/>
+            <wp:effectExtent l="0" t="0" r="0" b="1905"/>
+            <wp:docPr id="2024605966" name="Imagen 1"/>
             <wp:cNvGraphicFramePr>
               <a:graphicFrameLocks xmlns:a="http://schemas.openxmlformats.org/drawingml/2006/main" noChangeAspect="1"/>
             </wp:cNvGraphicFramePr>
@@ -779,14 +779,14 @@
               <a:graphicData uri="http://schemas.openxmlformats.org/drawingml/2006/picture">
                 <pic:pic xmlns:pic="http://schemas.openxmlformats.org/drawingml/2006/picture">
                   <pic:nvPicPr>
-                    <pic:cNvPr id="1148554465" name=""/>
+                    <pic:cNvPr id="2024605966" name="Imagen 2024605966"/>
                     <pic:cNvPicPr/>
                   </pic:nvPicPr>
                   <pic:blipFill>
                     <a:blip r:embed="rId6">
                       <a:extLst>
                         <a:ext uri="{28A0092B-C50C-407E-A947-70E740481C1C}">
-                          <a14:useLocalDpi xmlns:a14="http://schemas.microsoft.com/office/drawing/2010/main"/>
+                          <a14:useLocalDpi xmlns:a14="http://schemas.microsoft.com/office/drawing/2010/main" val="0"/>
                         </a:ext>
                       </a:extLst>
                     </a:blip>
@@ -797,7 +797,7 @@
                   <pic:spPr>
                     <a:xfrm>
                       <a:off x="0" y="0"/>
-                      <a:ext cx="6324600" cy="4457700"/>
+                      <a:ext cx="5400040" cy="5332095"/>
                     </a:xfrm>
                     <a:prstGeom prst="rect">
                       <a:avLst/>
@@ -890,7 +890,6 @@
           <w:bCs/>
           <w:noProof/>
         </w:rPr>
-        <w:lastRenderedPageBreak/>
         <w:t>Vista</w:t>
       </w:r>
       <w:r>
@@ -1126,6 +1125,12 @@
           <w:noProof/>
         </w:rPr>
         <w:br/>
+      </w:r>
+      <w:r>
+        <w:rPr>
+          <w:noProof/>
+        </w:rPr>
+        <w:lastRenderedPageBreak/>
         <w:t>Su principal utilidad es controlar qué socios están habilitados para ingresar al gimnasio y cuántas entradas les quedan disponibles según su tipo de pase.</w:t>
       </w:r>
     </w:p>
@@ -1139,7 +1144,6 @@
         <w:rPr>
           <w:noProof/>
         </w:rPr>
-        <w:lastRenderedPageBreak/>
         <w:drawing>
           <wp:inline distT="0" distB="0" distL="0" distR="0" wp14:anchorId="3004719C" wp14:editId="067947B5">
             <wp:extent cx="5400040" cy="1993900"/>

</xml_diff>

<commit_message>
Se agregaron los Tigger TR_Asistencias_AI, TR_Asistencias_BI, TR_RegistroAsistenciaPorInscripcion y TR_ControlCuposInscripciones
</commit_message>
<xml_diff>
--- a/TPI-BASE DE DATOS 2.docx
+++ b/TPI-BASE DE DATOS 2.docx
@@ -148,7 +148,6 @@
       <w:pPr>
         <w:ind w:left="2832" w:firstLine="708"/>
       </w:pPr>
-      <w:proofErr w:type="spellStart"/>
       <w:r>
         <w:rPr>
           <w:b/>
@@ -156,7 +155,6 @@
         </w:rPr>
         <w:t>Urbañski</w:t>
       </w:r>
-      <w:proofErr w:type="spellEnd"/>
       <w:r>
         <w:rPr>
           <w:b/>
@@ -403,21 +401,7 @@
         <w:rPr>
           <w:rFonts w:ascii="Aptos" w:eastAsia="Aptos" w:hAnsi="Aptos" w:cs="Aptos"/>
         </w:rPr>
-        <w:t xml:space="preserve">El objetivo principal es controlar el acceso de los socios según el tipo de pase adquirido, asegurando que solo puedan ingresar aquellos que poseen un pase vigente y con usos disponibles. Para lograrlo, el sistema implementa una serie de reglas de negocio mediante procedimientos almacenados y </w:t>
-      </w:r>
-      <w:proofErr w:type="spellStart"/>
-      <w:r>
-        <w:rPr>
-          <w:rFonts w:ascii="Aptos" w:eastAsia="Aptos" w:hAnsi="Aptos" w:cs="Aptos"/>
-        </w:rPr>
-        <w:t>triggers</w:t>
-      </w:r>
-      <w:proofErr w:type="spellEnd"/>
-      <w:r>
-        <w:rPr>
-          <w:rFonts w:ascii="Aptos" w:eastAsia="Aptos" w:hAnsi="Aptos" w:cs="Aptos"/>
-        </w:rPr>
-        <w:t>, que automatizan el control y previenen inconsistencias.</w:t>
+        <w:t>El objetivo principal es controlar el acceso de los socios según el tipo de pase adquirido, asegurando que solo puedan ingresar aquellos que poseen un pase vigente y con usos disponibles. Para lograrlo, el sistema implementa una serie de reglas de negocio mediante procedimientos almacenados y triggers, que automatizan el control y previenen inconsistencias.</w:t>
       </w:r>
     </w:p>
     <w:p>
@@ -496,21 +480,7 @@
         <w:rPr>
           <w:rFonts w:ascii="Aptos" w:eastAsia="Aptos" w:hAnsi="Aptos" w:cs="Aptos"/>
         </w:rPr>
-        <w:t xml:space="preserve">Además, el sistema administra las clases del gimnasio (como funcional, spinning o boxeo), registrando inscripciones y controlando los cupos máximos establecidos para cada una. Mediante un </w:t>
-      </w:r>
-      <w:proofErr w:type="spellStart"/>
-      <w:r>
-        <w:rPr>
-          <w:rFonts w:ascii="Aptos" w:eastAsia="Aptos" w:hAnsi="Aptos" w:cs="Aptos"/>
-        </w:rPr>
-        <w:t>trigger</w:t>
-      </w:r>
-      <w:proofErr w:type="spellEnd"/>
-      <w:r>
-        <w:rPr>
-          <w:rFonts w:ascii="Aptos" w:eastAsia="Aptos" w:hAnsi="Aptos" w:cs="Aptos"/>
-        </w:rPr>
-        <w:t>, se evita superar el límite de lugares disponibles, garantizando un uso adecuado de los recursos.</w:t>
+        <w:t>Además, el sistema administra las clases del gimnasio (como funcional, spinning o boxeo), registrando inscripciones y controlando los cupos máximos establecidos para cada una. Mediante un trigger, se evita superar el límite de lugares disponibles, garantizando un uso adecuado de los recursos.</w:t>
       </w:r>
     </w:p>
     <w:p>
@@ -677,25 +647,7 @@
           <w:bCs/>
         </w:rPr>
         <w:lastRenderedPageBreak/>
-        <w:t xml:space="preserve">Automatización mediante procedimientos almacenados y </w:t>
-      </w:r>
-      <w:proofErr w:type="spellStart"/>
-      <w:r>
-        <w:rPr>
-          <w:rFonts w:ascii="Aptos" w:eastAsia="Aptos" w:hAnsi="Aptos" w:cs="Aptos"/>
-          <w:b/>
-          <w:bCs/>
-        </w:rPr>
-        <w:t>triggers</w:t>
-      </w:r>
-      <w:proofErr w:type="spellEnd"/>
-      <w:r>
-        <w:rPr>
-          <w:rFonts w:ascii="Aptos" w:eastAsia="Aptos" w:hAnsi="Aptos" w:cs="Aptos"/>
-          <w:b/>
-          <w:bCs/>
-        </w:rPr>
-        <w:t>:</w:t>
+        <w:t>Automatización mediante procedimientos almacenados y triggers:</w:t>
       </w:r>
       <w:r>
         <w:rPr>
@@ -2131,9 +2083,555 @@
     <w:p>
       <w:pPr>
         <w:rPr>
-          <w:noProof/>
-        </w:rPr>
-      </w:pPr>
+          <w:b/>
+          <w:bCs/>
+          <w:noProof/>
+        </w:rPr>
+      </w:pPr>
+      <w:r>
+        <w:rPr>
+          <w:b/>
+          <w:bCs/>
+          <w:noProof/>
+        </w:rPr>
+        <w:t>TR_Asistencias_AI</w:t>
+      </w:r>
+    </w:p>
+    <w:p>
+      <w:pPr>
+        <w:rPr>
+          <w:noProof/>
+        </w:rPr>
+      </w:pPr>
+      <w:r>
+        <w:rPr>
+          <w:b/>
+          <w:bCs/>
+          <w:noProof/>
+        </w:rPr>
+        <w:t>Tipo:</w:t>
+      </w:r>
+      <w:r>
+        <w:rPr>
+          <w:noProof/>
+        </w:rPr>
+        <w:t xml:space="preserve"> AFTER INSERT</w:t>
+      </w:r>
+      <w:r>
+        <w:rPr>
+          <w:noProof/>
+        </w:rPr>
+        <w:br/>
+      </w:r>
+      <w:r>
+        <w:rPr>
+          <w:b/>
+          <w:bCs/>
+          <w:noProof/>
+        </w:rPr>
+        <w:t>Objetivo:</w:t>
+      </w:r>
+      <w:r>
+        <w:rPr>
+          <w:noProof/>
+        </w:rPr>
+        <w:t xml:space="preserve"> Evita registrar dos asistencias el mismo día para el mismo socio.</w:t>
+      </w:r>
+    </w:p>
+    <w:p>
+      <w:pPr>
+        <w:rPr>
+          <w:noProof/>
+        </w:rPr>
+      </w:pPr>
+      <w:r>
+        <w:rPr>
+          <w:b/>
+          <w:bCs/>
+          <w:noProof/>
+        </w:rPr>
+        <w:t>Explicación:</w:t>
+      </w:r>
+      <w:r>
+        <w:rPr>
+          <w:noProof/>
+        </w:rPr>
+        <w:br/>
+        <w:t>Cada vez que se inserta una nueva asistencia, este trigger revisa si ya existe una asistencia con la misma fecha para ese socio.</w:t>
+      </w:r>
+      <w:r>
+        <w:rPr>
+          <w:noProof/>
+        </w:rPr>
+        <w:br/>
+        <w:t>Si detecta un duplicado, cancela la operación con ROLLBACK.</w:t>
+      </w:r>
+    </w:p>
+    <w:p>
+      <w:pPr>
+        <w:rPr>
+          <w:noProof/>
+        </w:rPr>
+      </w:pPr>
+      <w:r>
+        <w:rPr>
+          <w:noProof/>
+        </w:rPr>
+        <w:drawing>
+          <wp:inline distT="0" distB="0" distL="0" distR="0" wp14:anchorId="08C8CF48" wp14:editId="5FDDEB13">
+            <wp:extent cx="5400040" cy="2259330"/>
+            <wp:effectExtent l="0" t="0" r="0" b="7620"/>
+            <wp:docPr id="1415304094" name="Imagen 1"/>
+            <wp:cNvGraphicFramePr>
+              <a:graphicFrameLocks xmlns:a="http://schemas.openxmlformats.org/drawingml/2006/main" noChangeAspect="1"/>
+            </wp:cNvGraphicFramePr>
+            <a:graphic xmlns:a="http://schemas.openxmlformats.org/drawingml/2006/main">
+              <a:graphicData uri="http://schemas.openxmlformats.org/drawingml/2006/picture">
+                <pic:pic xmlns:pic="http://schemas.openxmlformats.org/drawingml/2006/picture">
+                  <pic:nvPicPr>
+                    <pic:cNvPr id="1415304094" name=""/>
+                    <pic:cNvPicPr/>
+                  </pic:nvPicPr>
+                  <pic:blipFill>
+                    <a:blip r:embed="rId17"/>
+                    <a:stretch>
+                      <a:fillRect/>
+                    </a:stretch>
+                  </pic:blipFill>
+                  <pic:spPr>
+                    <a:xfrm>
+                      <a:off x="0" y="0"/>
+                      <a:ext cx="5400040" cy="2259330"/>
+                    </a:xfrm>
+                    <a:prstGeom prst="rect">
+                      <a:avLst/>
+                    </a:prstGeom>
+                  </pic:spPr>
+                </pic:pic>
+              </a:graphicData>
+            </a:graphic>
+          </wp:inline>
+        </w:drawing>
+      </w:r>
+    </w:p>
+    <w:p>
+      <w:pPr>
+        <w:rPr>
+          <w:noProof/>
+        </w:rPr>
+      </w:pPr>
+      <w:r>
+        <w:rPr>
+          <w:noProof/>
+        </w:rPr>
+        <w:br w:type="page"/>
+      </w:r>
+    </w:p>
+    <w:p>
+      <w:pPr>
+        <w:rPr>
+          <w:b/>
+          <w:bCs/>
+          <w:noProof/>
+        </w:rPr>
+      </w:pPr>
+      <w:r>
+        <w:rPr>
+          <w:b/>
+          <w:bCs/>
+          <w:noProof/>
+        </w:rPr>
+        <w:lastRenderedPageBreak/>
+        <w:t>TR_Asistencias_BI</w:t>
+      </w:r>
+    </w:p>
+    <w:p>
+      <w:pPr>
+        <w:rPr>
+          <w:noProof/>
+        </w:rPr>
+      </w:pPr>
+      <w:r>
+        <w:rPr>
+          <w:b/>
+          <w:bCs/>
+          <w:noProof/>
+        </w:rPr>
+        <w:t>Tipo:</w:t>
+      </w:r>
+      <w:r>
+        <w:rPr>
+          <w:noProof/>
+        </w:rPr>
+        <w:t xml:space="preserve"> INSTEAD OF INSERT</w:t>
+      </w:r>
+      <w:r>
+        <w:rPr>
+          <w:noProof/>
+        </w:rPr>
+        <w:br/>
+      </w:r>
+      <w:r>
+        <w:rPr>
+          <w:b/>
+          <w:bCs/>
+          <w:noProof/>
+        </w:rPr>
+        <w:t>Objetivo:</w:t>
+      </w:r>
+      <w:r>
+        <w:rPr>
+          <w:noProof/>
+        </w:rPr>
+        <w:t xml:space="preserve"> Evita insertar una asistencia si el socio no está activo.</w:t>
+      </w:r>
+    </w:p>
+    <w:p>
+      <w:pPr>
+        <w:rPr>
+          <w:noProof/>
+        </w:rPr>
+      </w:pPr>
+      <w:r>
+        <w:rPr>
+          <w:b/>
+          <w:bCs/>
+          <w:noProof/>
+        </w:rPr>
+        <w:t>Explicación:</w:t>
+      </w:r>
+      <w:r>
+        <w:rPr>
+          <w:noProof/>
+        </w:rPr>
+        <w:br/>
+        <w:t>Este trigger reemplaza la inserción normal (INSTEAD OF) y primero valida el estado del socio.</w:t>
+      </w:r>
+      <w:r>
+        <w:rPr>
+          <w:noProof/>
+        </w:rPr>
+        <w:br/>
+        <w:t>Si el socio está activo, permite la inserción; si no, la bloquea.</w:t>
+      </w:r>
+    </w:p>
+    <w:p>
+      <w:pPr>
+        <w:rPr>
+          <w:noProof/>
+        </w:rPr>
+      </w:pPr>
+      <w:r>
+        <w:rPr>
+          <w:noProof/>
+        </w:rPr>
+        <w:drawing>
+          <wp:inline distT="0" distB="0" distL="0" distR="0" wp14:anchorId="4DAEFDA4" wp14:editId="6FC9A289">
+            <wp:extent cx="5400040" cy="2531745"/>
+            <wp:effectExtent l="0" t="0" r="0" b="1905"/>
+            <wp:docPr id="1168871895" name="Imagen 1"/>
+            <wp:cNvGraphicFramePr>
+              <a:graphicFrameLocks xmlns:a="http://schemas.openxmlformats.org/drawingml/2006/main" noChangeAspect="1"/>
+            </wp:cNvGraphicFramePr>
+            <a:graphic xmlns:a="http://schemas.openxmlformats.org/drawingml/2006/main">
+              <a:graphicData uri="http://schemas.openxmlformats.org/drawingml/2006/picture">
+                <pic:pic xmlns:pic="http://schemas.openxmlformats.org/drawingml/2006/picture">
+                  <pic:nvPicPr>
+                    <pic:cNvPr id="1168871895" name=""/>
+                    <pic:cNvPicPr/>
+                  </pic:nvPicPr>
+                  <pic:blipFill>
+                    <a:blip r:embed="rId18"/>
+                    <a:stretch>
+                      <a:fillRect/>
+                    </a:stretch>
+                  </pic:blipFill>
+                  <pic:spPr>
+                    <a:xfrm>
+                      <a:off x="0" y="0"/>
+                      <a:ext cx="5400040" cy="2531745"/>
+                    </a:xfrm>
+                    <a:prstGeom prst="rect">
+                      <a:avLst/>
+                    </a:prstGeom>
+                  </pic:spPr>
+                </pic:pic>
+              </a:graphicData>
+            </a:graphic>
+          </wp:inline>
+        </w:drawing>
+      </w:r>
+    </w:p>
+    <w:p>
+      <w:pPr>
+        <w:rPr>
+          <w:b/>
+          <w:bCs/>
+          <w:noProof/>
+        </w:rPr>
+      </w:pPr>
+      <w:r>
+        <w:rPr>
+          <w:b/>
+          <w:bCs/>
+          <w:noProof/>
+        </w:rPr>
+        <w:t>TR_RegistroAsistenciaPorInscripcion</w:t>
+      </w:r>
+    </w:p>
+    <w:p>
+      <w:pPr>
+        <w:rPr>
+          <w:noProof/>
+        </w:rPr>
+      </w:pPr>
+      <w:r>
+        <w:rPr>
+          <w:b/>
+          <w:bCs/>
+          <w:noProof/>
+        </w:rPr>
+        <w:t>Tipo:</w:t>
+      </w:r>
+      <w:r>
+        <w:rPr>
+          <w:noProof/>
+        </w:rPr>
+        <w:t xml:space="preserve"> AFTER INSERT</w:t>
+      </w:r>
+      <w:r>
+        <w:rPr>
+          <w:noProof/>
+        </w:rPr>
+        <w:br/>
+      </w:r>
+      <w:r>
+        <w:rPr>
+          <w:b/>
+          <w:bCs/>
+          <w:noProof/>
+        </w:rPr>
+        <w:t>Objetivo:</w:t>
+      </w:r>
+      <w:r>
+        <w:rPr>
+          <w:noProof/>
+        </w:rPr>
+        <w:t xml:space="preserve"> Inserta automáticamente una asistencia cuando un socio se inscribe a una clase.</w:t>
+      </w:r>
+    </w:p>
+    <w:p>
+      <w:pPr>
+        <w:rPr>
+          <w:noProof/>
+        </w:rPr>
+      </w:pPr>
+      <w:r>
+        <w:rPr>
+          <w:b/>
+          <w:bCs/>
+          <w:noProof/>
+        </w:rPr>
+        <w:t>Explicación:</w:t>
+      </w:r>
+      <w:r>
+        <w:rPr>
+          <w:noProof/>
+        </w:rPr>
+        <w:br/>
+        <w:t>Cuando se registra una nueva inscripción en una clase, este trigger crea también un registro en Asistencias, simulando que el socio asistió al momento de la inscripción.</w:t>
+      </w:r>
+    </w:p>
+    <w:p>
+      <w:pPr>
+        <w:rPr>
+          <w:noProof/>
+        </w:rPr>
+      </w:pPr>
+      <w:r>
+        <w:rPr>
+          <w:noProof/>
+        </w:rPr>
+        <w:drawing>
+          <wp:inline distT="0" distB="0" distL="0" distR="0" wp14:anchorId="5DB260E4" wp14:editId="4646C61E">
+            <wp:extent cx="5400040" cy="2019935"/>
+            <wp:effectExtent l="0" t="0" r="0" b="0"/>
+            <wp:docPr id="391915744" name="Imagen 1"/>
+            <wp:cNvGraphicFramePr>
+              <a:graphicFrameLocks xmlns:a="http://schemas.openxmlformats.org/drawingml/2006/main" noChangeAspect="1"/>
+            </wp:cNvGraphicFramePr>
+            <a:graphic xmlns:a="http://schemas.openxmlformats.org/drawingml/2006/main">
+              <a:graphicData uri="http://schemas.openxmlformats.org/drawingml/2006/picture">
+                <pic:pic xmlns:pic="http://schemas.openxmlformats.org/drawingml/2006/picture">
+                  <pic:nvPicPr>
+                    <pic:cNvPr id="391915744" name=""/>
+                    <pic:cNvPicPr/>
+                  </pic:nvPicPr>
+                  <pic:blipFill>
+                    <a:blip r:embed="rId19"/>
+                    <a:stretch>
+                      <a:fillRect/>
+                    </a:stretch>
+                  </pic:blipFill>
+                  <pic:spPr>
+                    <a:xfrm>
+                      <a:off x="0" y="0"/>
+                      <a:ext cx="5400040" cy="2019935"/>
+                    </a:xfrm>
+                    <a:prstGeom prst="rect">
+                      <a:avLst/>
+                    </a:prstGeom>
+                  </pic:spPr>
+                </pic:pic>
+              </a:graphicData>
+            </a:graphic>
+          </wp:inline>
+        </w:drawing>
+      </w:r>
+    </w:p>
+    <w:p>
+      <w:pPr>
+        <w:rPr>
+          <w:b/>
+          <w:bCs/>
+          <w:noProof/>
+        </w:rPr>
+      </w:pPr>
+    </w:p>
+    <w:p>
+      <w:pPr>
+        <w:rPr>
+          <w:b/>
+          <w:bCs/>
+          <w:noProof/>
+        </w:rPr>
+      </w:pPr>
+      <w:r>
+        <w:rPr>
+          <w:b/>
+          <w:bCs/>
+          <w:noProof/>
+        </w:rPr>
+        <w:lastRenderedPageBreak/>
+        <w:t>TR_ControlCuposInscripciones</w:t>
+      </w:r>
+    </w:p>
+    <w:p>
+      <w:pPr>
+        <w:rPr>
+          <w:noProof/>
+        </w:rPr>
+      </w:pPr>
+      <w:r>
+        <w:rPr>
+          <w:b/>
+          <w:bCs/>
+          <w:noProof/>
+        </w:rPr>
+        <w:t>Tipo:</w:t>
+      </w:r>
+      <w:r>
+        <w:rPr>
+          <w:noProof/>
+        </w:rPr>
+        <w:t xml:space="preserve"> AFTER INSERT</w:t>
+      </w:r>
+      <w:r>
+        <w:rPr>
+          <w:noProof/>
+        </w:rPr>
+        <w:br/>
+      </w:r>
+      <w:r>
+        <w:rPr>
+          <w:b/>
+          <w:bCs/>
+          <w:noProof/>
+        </w:rPr>
+        <w:t>Objetivo:</w:t>
+      </w:r>
+      <w:r>
+        <w:rPr>
+          <w:noProof/>
+        </w:rPr>
+        <w:t xml:space="preserve"> Impide que se inscriban más socios que el cupo máximo de la clase.</w:t>
+      </w:r>
+    </w:p>
+    <w:p>
+      <w:pPr>
+        <w:rPr>
+          <w:noProof/>
+        </w:rPr>
+      </w:pPr>
+      <w:r>
+        <w:rPr>
+          <w:b/>
+          <w:bCs/>
+          <w:noProof/>
+        </w:rPr>
+        <w:t>Explicación:</w:t>
+      </w:r>
+      <w:r>
+        <w:rPr>
+          <w:noProof/>
+        </w:rPr>
+        <w:br/>
+        <w:t>Después de una nueva inscripción, este trigger revisa si la cantidad total supera el cupo.</w:t>
+      </w:r>
+      <w:r>
+        <w:rPr>
+          <w:noProof/>
+        </w:rPr>
+        <w:br/>
+        <w:t>Si lo supera, elimina la inscripción recién hecha y lanza un error.</w:t>
+      </w:r>
+    </w:p>
+    <w:p>
+      <w:pPr>
+        <w:rPr>
+          <w:noProof/>
+        </w:rPr>
+      </w:pPr>
+      <w:r>
+        <w:rPr>
+          <w:noProof/>
+        </w:rPr>
+        <w:drawing>
+          <wp:inline distT="0" distB="0" distL="0" distR="0" wp14:anchorId="25BC4896" wp14:editId="2689007A">
+            <wp:extent cx="5400040" cy="2411095"/>
+            <wp:effectExtent l="0" t="0" r="0" b="8255"/>
+            <wp:docPr id="1358437478" name="Imagen 1"/>
+            <wp:cNvGraphicFramePr>
+              <a:graphicFrameLocks xmlns:a="http://schemas.openxmlformats.org/drawingml/2006/main" noChangeAspect="1"/>
+            </wp:cNvGraphicFramePr>
+            <a:graphic xmlns:a="http://schemas.openxmlformats.org/drawingml/2006/main">
+              <a:graphicData uri="http://schemas.openxmlformats.org/drawingml/2006/picture">
+                <pic:pic xmlns:pic="http://schemas.openxmlformats.org/drawingml/2006/picture">
+                  <pic:nvPicPr>
+                    <pic:cNvPr id="1358437478" name=""/>
+                    <pic:cNvPicPr/>
+                  </pic:nvPicPr>
+                  <pic:blipFill>
+                    <a:blip r:embed="rId20"/>
+                    <a:stretch>
+                      <a:fillRect/>
+                    </a:stretch>
+                  </pic:blipFill>
+                  <pic:spPr>
+                    <a:xfrm>
+                      <a:off x="0" y="0"/>
+                      <a:ext cx="5400040" cy="2411095"/>
+                    </a:xfrm>
+                    <a:prstGeom prst="rect">
+                      <a:avLst/>
+                    </a:prstGeom>
+                  </pic:spPr>
+                </pic:pic>
+              </a:graphicData>
+            </a:graphic>
+          </wp:inline>
+        </w:drawing>
+      </w:r>
     </w:p>
     <w:sectPr>
       <w:pgSz w:w="11906" w:h="16838"/>
@@ -2985,7 +3483,6 @@
   <w:style w:type="character" w:default="1" w:styleId="Fuentedeprrafopredeter">
     <w:name w:val="Default Paragraph Font"/>
     <w:uiPriority w:val="1"/>
-    <w:semiHidden/>
     <w:unhideWhenUsed/>
   </w:style>
   <w:style w:type="table" w:default="1" w:styleId="Tablanormal">

</xml_diff>

<commit_message>
agregue a pilar y di de baja a rodrigo
</commit_message>
<xml_diff>
--- a/TPI-BASE DE DATOS 2.docx
+++ b/TPI-BASE DE DATOS 2.docx
@@ -174,6 +174,61 @@
           <w:b/>
           <w:bCs/>
         </w:rPr>
+        <w:t xml:space="preserve"> </w:t>
+      </w:r>
+      <w:r>
+        <w:rPr>
+          <w:b/>
+          <w:bCs/>
+        </w:rPr>
+        <w:tab/>
+        <w:t xml:space="preserve">          </w:t>
+      </w:r>
+      <w:r>
+        <w:rPr>
+          <w:b/>
+          <w:bCs/>
+        </w:rPr>
+        <w:t xml:space="preserve">- Legajo </w:t>
+      </w:r>
+      <w:r>
+        <w:rPr>
+          <w:b/>
+          <w:bCs/>
+        </w:rPr>
+        <w:t>27714</w:t>
+      </w:r>
+    </w:p>
+    <w:p>
+      <w:pPr>
+        <w:ind w:left="2832" w:firstLine="708"/>
+      </w:pPr>
+      <w:r>
+        <w:rPr>
+          <w:b/>
+          <w:bCs/>
+        </w:rPr>
+        <w:t>Carracedo</w:t>
+      </w:r>
+      <w:r>
+        <w:rPr>
+          <w:b/>
+          <w:bCs/>
+        </w:rPr>
+        <w:t xml:space="preserve">, </w:t>
+      </w:r>
+      <w:r>
+        <w:rPr>
+          <w:b/>
+          <w:bCs/>
+        </w:rPr>
+        <w:t>Sebastián Horacio</w:t>
+      </w:r>
+      <w:r>
+        <w:rPr>
+          <w:b/>
+          <w:bCs/>
+        </w:rPr>
         <w:t xml:space="preserve"> - Legajo </w:t>
       </w:r>
       <w:r>
@@ -181,7 +236,7 @@
           <w:b/>
           <w:bCs/>
         </w:rPr>
-        <w:t>27714</w:t>
+        <w:t>25843</w:t>
       </w:r>
     </w:p>
     <w:p>
@@ -193,7 +248,7 @@
           <w:b/>
           <w:bCs/>
         </w:rPr>
-        <w:t>Carracedo</w:t>
+        <w:t>Strozzi</w:t>
       </w:r>
       <w:r>
         <w:rPr>
@@ -207,91 +262,108 @@
           <w:b/>
           <w:bCs/>
         </w:rPr>
-        <w:t>Sebastián Horacio</w:t>
-      </w:r>
-      <w:r>
-        <w:rPr>
-          <w:b/>
-          <w:bCs/>
-        </w:rPr>
-        <w:t xml:space="preserve"> - Legajo </w:t>
-      </w:r>
-      <w:r>
-        <w:rPr>
-          <w:b/>
-          <w:bCs/>
-        </w:rPr>
-        <w:t>25843</w:t>
+        <w:t>Nicolas Ezequiel</w:t>
+      </w:r>
+      <w:r>
+        <w:rPr>
+          <w:b/>
+          <w:bCs/>
+        </w:rPr>
+        <w:t xml:space="preserve"> </w:t>
+      </w:r>
+      <w:r>
+        <w:rPr>
+          <w:b/>
+          <w:bCs/>
+        </w:rPr>
+        <w:tab/>
+        <w:t xml:space="preserve">          </w:t>
+      </w:r>
+      <w:r>
+        <w:rPr>
+          <w:b/>
+          <w:bCs/>
+        </w:rPr>
+        <w:t xml:space="preserve">- Legajo </w:t>
+      </w:r>
+      <w:r>
+        <w:rPr>
+          <w:b/>
+          <w:bCs/>
+        </w:rPr>
+        <w:t>31952</w:t>
       </w:r>
     </w:p>
     <w:p>
       <w:pPr>
         <w:ind w:left="2832" w:firstLine="708"/>
-      </w:pPr>
-      <w:r>
-        <w:rPr>
-          <w:b/>
-          <w:bCs/>
-        </w:rPr>
-        <w:t>Strozzi</w:t>
-      </w:r>
-      <w:r>
-        <w:rPr>
-          <w:b/>
-          <w:bCs/>
-        </w:rPr>
-        <w:t xml:space="preserve">, </w:t>
-      </w:r>
-      <w:r>
-        <w:rPr>
-          <w:b/>
-          <w:bCs/>
-        </w:rPr>
-        <w:t>Nicolas Ezequiel</w:t>
-      </w:r>
-      <w:r>
-        <w:rPr>
-          <w:b/>
-          <w:bCs/>
-        </w:rPr>
-        <w:t xml:space="preserve"> - Legajo </w:t>
-      </w:r>
-      <w:r>
-        <w:rPr>
-          <w:b/>
-          <w:bCs/>
-        </w:rPr>
-        <w:t>31952</w:t>
-      </w:r>
-    </w:p>
-    <w:p>
-      <w:pPr>
-        <w:ind w:left="2832" w:firstLine="708"/>
-        <w:rPr>
-          <w:b/>
-          <w:bCs/>
-        </w:rPr>
-      </w:pPr>
-      <w:r>
-        <w:rPr>
-          <w:b/>
-          <w:bCs/>
-        </w:rPr>
-        <w:t>Medina, Rodrigo –</w:t>
-      </w:r>
-      <w:r>
-        <w:rPr>
-          <w:b/>
-          <w:bCs/>
-        </w:rPr>
-        <w:t xml:space="preserve"> Legajo</w:t>
-      </w:r>
-      <w:r>
-        <w:rPr>
-          <w:b/>
-          <w:bCs/>
-        </w:rPr>
-        <w:t xml:space="preserve"> 28167</w:t>
+        <w:rPr>
+          <w:b/>
+          <w:bCs/>
+        </w:rPr>
+      </w:pPr>
+      <w:r>
+        <w:rPr>
+          <w:b/>
+          <w:bCs/>
+        </w:rPr>
+        <w:t>Alfaro</w:t>
+      </w:r>
+      <w:r>
+        <w:rPr>
+          <w:b/>
+          <w:bCs/>
+        </w:rPr>
+        <w:t xml:space="preserve"> –</w:t>
+      </w:r>
+      <w:r>
+        <w:rPr>
+          <w:b/>
+          <w:bCs/>
+        </w:rPr>
+        <w:t xml:space="preserve"> Giuliana Pilar</w:t>
+      </w:r>
+      <w:r>
+        <w:rPr>
+          <w:b/>
+          <w:bCs/>
+        </w:rPr>
+        <w:t xml:space="preserve"> </w:t>
+      </w:r>
+      <w:r>
+        <w:rPr>
+          <w:b/>
+          <w:bCs/>
+        </w:rPr>
+        <w:t xml:space="preserve">                    -</w:t>
+      </w:r>
+      <w:r>
+        <w:rPr>
+          <w:b/>
+          <w:bCs/>
+        </w:rPr>
+        <w:t>Legajo</w:t>
+      </w:r>
+      <w:r>
+        <w:rPr>
+          <w:b/>
+          <w:bCs/>
+        </w:rPr>
+        <w:t xml:space="preserve"> </w:t>
+      </w:r>
+      <w:r>
+        <w:rPr>
+          <w:b/>
+          <w:bCs/>
+        </w:rPr>
+        <w:t xml:space="preserve"> </w:t>
+      </w:r>
+      <w:r>
+        <w:rPr>
+          <w:b/>
+          <w:bCs/>
+        </w:rPr>
+        <w:t>30201</w:t>
       </w:r>
     </w:p>
     <w:p>
@@ -3483,6 +3555,7 @@
   <w:style w:type="character" w:default="1" w:styleId="Fuentedeprrafopredeter">
     <w:name w:val="Default Paragraph Font"/>
     <w:uiPriority w:val="1"/>
+    <w:semiHidden/>
     <w:unhideWhenUsed/>
   </w:style>
   <w:style w:type="table" w:default="1" w:styleId="Tablanormal">

</xml_diff>

<commit_message>
agregue el link a abajo de todo para git y deje un espacio para subir el video que tenemos que hacer.
</commit_message>
<xml_diff>
--- a/TPI-BASE DE DATOS 2.docx
+++ b/TPI-BASE DE DATOS 2.docx
@@ -2704,6 +2704,229 @@
           </wp:inline>
         </w:drawing>
       </w:r>
+    </w:p>
+    <w:p>
+      <w:pPr>
+        <w:rPr>
+          <w:noProof/>
+        </w:rPr>
+      </w:pPr>
+    </w:p>
+    <w:p>
+      <w:pPr>
+        <w:rPr>
+          <w:noProof/>
+        </w:rPr>
+      </w:pPr>
+    </w:p>
+    <w:p>
+      <w:pPr>
+        <w:rPr>
+          <w:noProof/>
+        </w:rPr>
+      </w:pPr>
+    </w:p>
+    <w:p>
+      <w:pPr>
+        <w:rPr>
+          <w:noProof/>
+        </w:rPr>
+      </w:pPr>
+    </w:p>
+    <w:p>
+      <w:pPr>
+        <w:rPr>
+          <w:noProof/>
+        </w:rPr>
+      </w:pPr>
+    </w:p>
+    <w:p>
+      <w:pPr>
+        <w:rPr>
+          <w:noProof/>
+        </w:rPr>
+      </w:pPr>
+    </w:p>
+    <w:p>
+      <w:pPr>
+        <w:rPr>
+          <w:noProof/>
+        </w:rPr>
+      </w:pPr>
+    </w:p>
+    <w:p>
+      <w:pPr>
+        <w:rPr>
+          <w:noProof/>
+        </w:rPr>
+      </w:pPr>
+    </w:p>
+    <w:p>
+      <w:pPr>
+        <w:rPr>
+          <w:noProof/>
+        </w:rPr>
+      </w:pPr>
+    </w:p>
+    <w:p>
+      <w:pPr>
+        <w:rPr>
+          <w:noProof/>
+        </w:rPr>
+      </w:pPr>
+    </w:p>
+    <w:p>
+      <w:pPr>
+        <w:rPr>
+          <w:noProof/>
+        </w:rPr>
+      </w:pPr>
+    </w:p>
+    <w:p>
+      <w:pPr>
+        <w:rPr>
+          <w:noProof/>
+        </w:rPr>
+      </w:pPr>
+    </w:p>
+    <w:p>
+      <w:pPr>
+        <w:rPr>
+          <w:noProof/>
+        </w:rPr>
+      </w:pPr>
+    </w:p>
+    <w:p>
+      <w:pPr>
+        <w:rPr>
+          <w:noProof/>
+        </w:rPr>
+      </w:pPr>
+    </w:p>
+    <w:p>
+      <w:pPr>
+        <w:rPr>
+          <w:noProof/>
+        </w:rPr>
+      </w:pPr>
+    </w:p>
+    <w:p>
+      <w:pPr>
+        <w:rPr>
+          <w:noProof/>
+        </w:rPr>
+      </w:pPr>
+      <w:r>
+        <w:rPr>
+          <w:noProof/>
+        </w:rPr>
+        <w:t xml:space="preserve">Links </w:t>
+      </w:r>
+    </w:p>
+    <w:p>
+      <w:pPr>
+        <w:rPr>
+          <w:noProof/>
+        </w:rPr>
+      </w:pPr>
+    </w:p>
+    <w:p>
+      <w:pPr>
+        <w:rPr>
+          <w:noProof/>
+        </w:rPr>
+      </w:pPr>
+      <w:r>
+        <w:rPr>
+          <w:noProof/>
+        </w:rPr>
+        <w:t>Repo GitHub:</w:t>
+      </w:r>
+    </w:p>
+    <w:p>
+      <w:pPr>
+        <w:rPr>
+          <w:noProof/>
+        </w:rPr>
+      </w:pPr>
+      <w:hyperlink r:id="rId21" w:history="1">
+        <w:r>
+          <w:rPr>
+            <w:rStyle w:val="Hipervnculo"/>
+            <w:noProof/>
+          </w:rPr>
+          <w:t>https://github.com/joelromanurbanski/TPI-BD2-EQUIPO-89.git</w:t>
+        </w:r>
+      </w:hyperlink>
+    </w:p>
+    <w:p>
+      <w:pPr>
+        <w:rPr>
+          <w:noProof/>
+        </w:rPr>
+      </w:pPr>
+      <w:r>
+        <w:rPr>
+          <w:noProof/>
+        </w:rPr>
+        <w:t>Video:</w:t>
+      </w:r>
+    </w:p>
+    <w:p>
+      <w:pPr>
+        <w:rPr>
+          <w:noProof/>
+        </w:rPr>
+      </w:pPr>
+    </w:p>
+    <w:p>
+      <w:pPr>
+        <w:rPr>
+          <w:noProof/>
+        </w:rPr>
+      </w:pPr>
+    </w:p>
+    <w:p>
+      <w:pPr>
+        <w:rPr>
+          <w:noProof/>
+        </w:rPr>
+      </w:pPr>
+    </w:p>
+    <w:p>
+      <w:pPr>
+        <w:rPr>
+          <w:noProof/>
+        </w:rPr>
+      </w:pPr>
+    </w:p>
+    <w:p>
+      <w:pPr>
+        <w:rPr>
+          <w:noProof/>
+        </w:rPr>
+      </w:pPr>
+    </w:p>
+    <w:p>
+      <w:pPr>
+        <w:rPr>
+          <w:noProof/>
+        </w:rPr>
+      </w:pPr>
+    </w:p>
+    <w:p>
+      <w:pPr>
+        <w:rPr>
+          <w:noProof/>
+        </w:rPr>
+      </w:pPr>
+    </w:p>
+    <w:p>
+      <w:pPr>
+        <w:rPr>
+          <w:noProof/>
+        </w:rPr>
+      </w:pPr>
     </w:p>
     <w:sectPr>
       <w:pgSz w:w="11906" w:h="16838"/>
@@ -3869,6 +4092,29 @@
       <w:spacing w:val="5"/>
     </w:rPr>
   </w:style>
+  <w:style w:type="character" w:styleId="Hipervnculo">
+    <w:name w:val="Hyperlink"/>
+    <w:basedOn w:val="Fuentedeprrafopredeter"/>
+    <w:uiPriority w:val="99"/>
+    <w:unhideWhenUsed/>
+    <w:rsid w:val="00BD77B8"/>
+    <w:rPr>
+      <w:color w:val="467886" w:themeColor="hyperlink"/>
+      <w:u w:val="single"/>
+    </w:rPr>
+  </w:style>
+  <w:style w:type="character" w:styleId="Mencinsinresolver">
+    <w:name w:val="Unresolved Mention"/>
+    <w:basedOn w:val="Fuentedeprrafopredeter"/>
+    <w:uiPriority w:val="99"/>
+    <w:semiHidden/>
+    <w:unhideWhenUsed/>
+    <w:rsid w:val="00BD77B8"/>
+    <w:rPr>
+      <w:color w:val="605E5C"/>
+      <w:shd w:val="clear" w:color="auto" w:fill="E1DFDD"/>
+    </w:rPr>
+  </w:style>
 </w:styles>
 </file>
 

</xml_diff>

<commit_message>
se agrego el der actual y se acomodo un poco el word
</commit_message>
<xml_diff>
--- a/TPI-BASE DE DATOS 2.docx
+++ b/TPI-BASE DE DATOS 2.docx
@@ -243,6 +243,7 @@
       <w:pPr>
         <w:ind w:left="2832" w:firstLine="708"/>
       </w:pPr>
+      <w:proofErr w:type="spellStart"/>
       <w:r>
         <w:rPr>
           <w:b/>
@@ -250,6 +251,7 @@
         </w:rPr>
         <w:t>Strozzi</w:t>
       </w:r>
+      <w:proofErr w:type="spellEnd"/>
       <w:r>
         <w:rPr>
           <w:b/>
@@ -342,21 +344,7 @@
           <w:b/>
           <w:bCs/>
         </w:rPr>
-        <w:t>Legajo</w:t>
-      </w:r>
-      <w:r>
-        <w:rPr>
-          <w:b/>
-          <w:bCs/>
-        </w:rPr>
-        <w:t xml:space="preserve"> </w:t>
-      </w:r>
-      <w:r>
-        <w:rPr>
-          <w:b/>
-          <w:bCs/>
-        </w:rPr>
-        <w:t xml:space="preserve"> </w:t>
+        <w:t xml:space="preserve">Legajo </w:t>
       </w:r>
       <w:r>
         <w:rPr>
@@ -473,7 +461,21 @@
         <w:rPr>
           <w:rFonts w:ascii="Aptos" w:eastAsia="Aptos" w:hAnsi="Aptos" w:cs="Aptos"/>
         </w:rPr>
-        <w:t>El objetivo principal es controlar el acceso de los socios según el tipo de pase adquirido, asegurando que solo puedan ingresar aquellos que poseen un pase vigente y con usos disponibles. Para lograrlo, el sistema implementa una serie de reglas de negocio mediante procedimientos almacenados y triggers, que automatizan el control y previenen inconsistencias.</w:t>
+        <w:t xml:space="preserve">El objetivo principal es controlar el acceso de los socios según el tipo de pase adquirido, asegurando que solo puedan ingresar aquellos que poseen un pase vigente y con usos disponibles. Para lograrlo, el sistema implementa una serie de reglas de negocio mediante procedimientos almacenados y </w:t>
+      </w:r>
+      <w:proofErr w:type="spellStart"/>
+      <w:r>
+        <w:rPr>
+          <w:rFonts w:ascii="Aptos" w:eastAsia="Aptos" w:hAnsi="Aptos" w:cs="Aptos"/>
+        </w:rPr>
+        <w:t>triggers</w:t>
+      </w:r>
+      <w:proofErr w:type="spellEnd"/>
+      <w:r>
+        <w:rPr>
+          <w:rFonts w:ascii="Aptos" w:eastAsia="Aptos" w:hAnsi="Aptos" w:cs="Aptos"/>
+        </w:rPr>
+        <w:t>, que automatizan el control y previenen inconsistencias.</w:t>
       </w:r>
     </w:p>
     <w:p>
@@ -552,7 +554,21 @@
         <w:rPr>
           <w:rFonts w:ascii="Aptos" w:eastAsia="Aptos" w:hAnsi="Aptos" w:cs="Aptos"/>
         </w:rPr>
-        <w:t>Además, el sistema administra las clases del gimnasio (como funcional, spinning o boxeo), registrando inscripciones y controlando los cupos máximos establecidos para cada una. Mediante un trigger, se evita superar el límite de lugares disponibles, garantizando un uso adecuado de los recursos.</w:t>
+        <w:t xml:space="preserve">Además, el sistema administra las clases del gimnasio (como funcional, spinning o boxeo), registrando inscripciones y controlando los cupos máximos establecidos para cada una. Mediante un </w:t>
+      </w:r>
+      <w:proofErr w:type="spellStart"/>
+      <w:r>
+        <w:rPr>
+          <w:rFonts w:ascii="Aptos" w:eastAsia="Aptos" w:hAnsi="Aptos" w:cs="Aptos"/>
+        </w:rPr>
+        <w:t>trigger</w:t>
+      </w:r>
+      <w:proofErr w:type="spellEnd"/>
+      <w:r>
+        <w:rPr>
+          <w:rFonts w:ascii="Aptos" w:eastAsia="Aptos" w:hAnsi="Aptos" w:cs="Aptos"/>
+        </w:rPr>
+        <w:t>, se evita superar el límite de lugares disponibles, garantizando un uso adecuado de los recursos.</w:t>
       </w:r>
     </w:p>
     <w:p>
@@ -719,7 +735,25 @@
           <w:bCs/>
         </w:rPr>
         <w:lastRenderedPageBreak/>
-        <w:t>Automatización mediante procedimientos almacenados y triggers:</w:t>
+        <w:t xml:space="preserve">Automatización mediante procedimientos almacenados y </w:t>
+      </w:r>
+      <w:proofErr w:type="spellStart"/>
+      <w:r>
+        <w:rPr>
+          <w:rFonts w:ascii="Aptos" w:eastAsia="Aptos" w:hAnsi="Aptos" w:cs="Aptos"/>
+          <w:b/>
+          <w:bCs/>
+        </w:rPr>
+        <w:t>triggers</w:t>
+      </w:r>
+      <w:proofErr w:type="spellEnd"/>
+      <w:r>
+        <w:rPr>
+          <w:rFonts w:ascii="Aptos" w:eastAsia="Aptos" w:hAnsi="Aptos" w:cs="Aptos"/>
+          <w:b/>
+          <w:bCs/>
+        </w:rPr>
+        <w:t>:</w:t>
       </w:r>
       <w:r>
         <w:rPr>
@@ -792,10 +826,10 @@
           <w:noProof/>
         </w:rPr>
         <w:drawing>
-          <wp:inline distT="0" distB="0" distL="0" distR="0" wp14:anchorId="10AA605F" wp14:editId="6B4F2E7D">
-            <wp:extent cx="5400040" cy="5332095"/>
-            <wp:effectExtent l="0" t="0" r="0" b="1905"/>
-            <wp:docPr id="2024605966" name="Imagen 1"/>
+          <wp:inline distT="0" distB="0" distL="0" distR="0" wp14:anchorId="6163B52D" wp14:editId="1771FE6C">
+            <wp:extent cx="6141085" cy="4476750"/>
+            <wp:effectExtent l="0" t="0" r="0" b="0"/>
+            <wp:docPr id="1204929305" name="Imagen 1" descr="Diagrama, Esquemático&#10;&#10;El contenido generado por IA puede ser incorrecto."/>
             <wp:cNvGraphicFramePr>
               <a:graphicFrameLocks xmlns:a="http://schemas.openxmlformats.org/drawingml/2006/main" noChangeAspect="1"/>
             </wp:cNvGraphicFramePr>
@@ -803,17 +837,11 @@
               <a:graphicData uri="http://schemas.openxmlformats.org/drawingml/2006/picture">
                 <pic:pic xmlns:pic="http://schemas.openxmlformats.org/drawingml/2006/picture">
                   <pic:nvPicPr>
-                    <pic:cNvPr id="2024605966" name="Imagen 2024605966"/>
+                    <pic:cNvPr id="1204929305" name="Imagen 1" descr="Diagrama, Esquemático&#10;&#10;El contenido generado por IA puede ser incorrecto."/>
                     <pic:cNvPicPr/>
                   </pic:nvPicPr>
                   <pic:blipFill>
-                    <a:blip r:embed="rId6">
-                      <a:extLst>
-                        <a:ext uri="{28A0092B-C50C-407E-A947-70E740481C1C}">
-                          <a14:useLocalDpi xmlns:a14="http://schemas.microsoft.com/office/drawing/2010/main" val="0"/>
-                        </a:ext>
-                      </a:extLst>
-                    </a:blip>
+                    <a:blip r:embed="rId6"/>
                     <a:stretch>
                       <a:fillRect/>
                     </a:stretch>
@@ -821,7 +849,7 @@
                   <pic:spPr>
                     <a:xfrm>
                       <a:off x="0" y="0"/>
-                      <a:ext cx="5400040" cy="5332095"/>
+                      <a:ext cx="6145381" cy="4479882"/>
                     </a:xfrm>
                     <a:prstGeom prst="rect">
                       <a:avLst/>
@@ -914,6 +942,7 @@
           <w:bCs/>
           <w:noProof/>
         </w:rPr>
+        <w:lastRenderedPageBreak/>
         <w:t>Vista</w:t>
       </w:r>
       <w:r>
@@ -1149,25 +1178,20 @@
           <w:noProof/>
         </w:rPr>
         <w:br/>
-      </w:r>
+        <w:t>Su principal utilidad es controlar qué socios están habilitados para ingresar al gimnasio y cuántas entradas les quedan disponibles según su tipo de pase.</w:t>
+      </w:r>
+    </w:p>
+    <w:p>
+      <w:pPr>
+        <w:rPr>
+          <w:noProof/>
+        </w:rPr>
+      </w:pPr>
       <w:r>
         <w:rPr>
           <w:noProof/>
         </w:rPr>
         <w:lastRenderedPageBreak/>
-        <w:t>Su principal utilidad es controlar qué socios están habilitados para ingresar al gimnasio y cuántas entradas les quedan disponibles según su tipo de pase.</w:t>
-      </w:r>
-    </w:p>
-    <w:p>
-      <w:pPr>
-        <w:rPr>
-          <w:noProof/>
-        </w:rPr>
-      </w:pPr>
-      <w:r>
-        <w:rPr>
-          <w:noProof/>
-        </w:rPr>
         <w:drawing>
           <wp:inline distT="0" distB="0" distL="0" distR="0" wp14:anchorId="3004719C" wp14:editId="067947B5">
             <wp:extent cx="5400040" cy="1993900"/>
@@ -1374,6 +1398,55 @@
           <w:noProof/>
         </w:rPr>
       </w:pPr>
+    </w:p>
+    <w:p>
+      <w:pPr>
+        <w:rPr>
+          <w:noProof/>
+        </w:rPr>
+      </w:pPr>
+    </w:p>
+    <w:p>
+      <w:pPr>
+        <w:rPr>
+          <w:noProof/>
+        </w:rPr>
+      </w:pPr>
+    </w:p>
+    <w:p>
+      <w:pPr>
+        <w:rPr>
+          <w:noProof/>
+        </w:rPr>
+      </w:pPr>
+    </w:p>
+    <w:p>
+      <w:pPr>
+        <w:rPr>
+          <w:noProof/>
+        </w:rPr>
+      </w:pPr>
+    </w:p>
+    <w:p>
+      <w:pPr>
+        <w:rPr>
+          <w:noProof/>
+        </w:rPr>
+      </w:pPr>
+    </w:p>
+    <w:p>
+      <w:pPr>
+        <w:rPr>
+          <w:noProof/>
+        </w:rPr>
+      </w:pPr>
+    </w:p>
+    <w:p>
+      <w:pPr>
+        <w:rPr>
+          <w:noProof/>
+        </w:rPr>
+      </w:pPr>
       <w:r>
         <w:rPr>
           <w:b/>
@@ -1382,6 +1455,7 @@
           <w:sz w:val="28"/>
           <w:szCs w:val="28"/>
         </w:rPr>
+        <w:lastRenderedPageBreak/>
         <w:t>Procedimiento Almacenado 1</w:t>
       </w:r>
       <w:r>
@@ -1402,7 +1476,6 @@
         <w:rPr>
           <w:noProof/>
         </w:rPr>
-        <w:lastRenderedPageBreak/>
         <w:drawing>
           <wp:inline distT="0" distB="0" distL="0" distR="0" wp14:anchorId="4BBC9FC3" wp14:editId="15864232">
             <wp:extent cx="5400040" cy="6414135"/>
@@ -1445,6 +1518,13 @@
           </wp:inline>
         </w:drawing>
       </w:r>
+    </w:p>
+    <w:p>
+      <w:pPr>
+        <w:rPr>
+          <w:noProof/>
+        </w:rPr>
+      </w:pPr>
     </w:p>
     <w:p>
       <w:pPr>
@@ -1503,17 +1583,139 @@
     <w:p>
       <w:pPr>
         <w:rPr>
-          <w:noProof/>
-        </w:rPr>
-      </w:pPr>
-      <w:r>
-        <w:rPr>
           <w:b/>
           <w:bCs/>
           <w:noProof/>
           <w:sz w:val="28"/>
           <w:szCs w:val="28"/>
         </w:rPr>
+      </w:pPr>
+    </w:p>
+    <w:p>
+      <w:pPr>
+        <w:rPr>
+          <w:b/>
+          <w:bCs/>
+          <w:noProof/>
+          <w:sz w:val="28"/>
+          <w:szCs w:val="28"/>
+        </w:rPr>
+      </w:pPr>
+    </w:p>
+    <w:p>
+      <w:pPr>
+        <w:rPr>
+          <w:b/>
+          <w:bCs/>
+          <w:noProof/>
+          <w:sz w:val="28"/>
+          <w:szCs w:val="28"/>
+        </w:rPr>
+      </w:pPr>
+    </w:p>
+    <w:p>
+      <w:pPr>
+        <w:rPr>
+          <w:b/>
+          <w:bCs/>
+          <w:noProof/>
+          <w:sz w:val="28"/>
+          <w:szCs w:val="28"/>
+        </w:rPr>
+      </w:pPr>
+    </w:p>
+    <w:p>
+      <w:pPr>
+        <w:rPr>
+          <w:b/>
+          <w:bCs/>
+          <w:noProof/>
+          <w:sz w:val="28"/>
+          <w:szCs w:val="28"/>
+        </w:rPr>
+      </w:pPr>
+    </w:p>
+    <w:p>
+      <w:pPr>
+        <w:rPr>
+          <w:b/>
+          <w:bCs/>
+          <w:noProof/>
+          <w:sz w:val="28"/>
+          <w:szCs w:val="28"/>
+        </w:rPr>
+      </w:pPr>
+    </w:p>
+    <w:p>
+      <w:pPr>
+        <w:rPr>
+          <w:b/>
+          <w:bCs/>
+          <w:noProof/>
+          <w:sz w:val="28"/>
+          <w:szCs w:val="28"/>
+        </w:rPr>
+      </w:pPr>
+    </w:p>
+    <w:p>
+      <w:pPr>
+        <w:rPr>
+          <w:b/>
+          <w:bCs/>
+          <w:noProof/>
+          <w:sz w:val="28"/>
+          <w:szCs w:val="28"/>
+        </w:rPr>
+      </w:pPr>
+    </w:p>
+    <w:p>
+      <w:pPr>
+        <w:rPr>
+          <w:b/>
+          <w:bCs/>
+          <w:noProof/>
+          <w:sz w:val="28"/>
+          <w:szCs w:val="28"/>
+        </w:rPr>
+      </w:pPr>
+    </w:p>
+    <w:p>
+      <w:pPr>
+        <w:rPr>
+          <w:b/>
+          <w:bCs/>
+          <w:noProof/>
+          <w:sz w:val="28"/>
+          <w:szCs w:val="28"/>
+        </w:rPr>
+      </w:pPr>
+    </w:p>
+    <w:p>
+      <w:pPr>
+        <w:rPr>
+          <w:b/>
+          <w:bCs/>
+          <w:noProof/>
+          <w:sz w:val="28"/>
+          <w:szCs w:val="28"/>
+        </w:rPr>
+      </w:pPr>
+    </w:p>
+    <w:p>
+      <w:pPr>
+        <w:rPr>
+          <w:noProof/>
+        </w:rPr>
+      </w:pPr>
+      <w:r>
+        <w:rPr>
+          <w:b/>
+          <w:bCs/>
+          <w:noProof/>
+          <w:sz w:val="28"/>
+          <w:szCs w:val="28"/>
+        </w:rPr>
+        <w:lastRenderedPageBreak/>
         <w:t>Procedimiento Almacenado 2</w:t>
       </w:r>
       <w:r>
@@ -1534,7 +1736,6 @@
         <w:rPr>
           <w:noProof/>
         </w:rPr>
-        <w:lastRenderedPageBreak/>
         <w:drawing>
           <wp:inline distT="0" distB="0" distL="0" distR="0" wp14:anchorId="76E685A5" wp14:editId="2EA82C54">
             <wp:extent cx="4725059" cy="6087325"/>
@@ -1588,7 +1789,9 @@
           <w:szCs w:val="28"/>
         </w:rPr>
       </w:pPr>
-      <w:r>
+    </w:p>
+    <w:p>
+      <w:pPr>
         <w:rPr>
           <w:b/>
           <w:bCs/>
@@ -1596,6 +1799,38 @@
           <w:sz w:val="28"/>
           <w:szCs w:val="28"/>
         </w:rPr>
+      </w:pPr>
+    </w:p>
+    <w:p>
+      <w:pPr>
+        <w:rPr>
+          <w:b/>
+          <w:bCs/>
+          <w:noProof/>
+          <w:sz w:val="28"/>
+          <w:szCs w:val="28"/>
+        </w:rPr>
+      </w:pPr>
+    </w:p>
+    <w:p>
+      <w:pPr>
+        <w:rPr>
+          <w:b/>
+          <w:bCs/>
+          <w:noProof/>
+          <w:sz w:val="28"/>
+          <w:szCs w:val="28"/>
+        </w:rPr>
+      </w:pPr>
+      <w:r>
+        <w:rPr>
+          <w:b/>
+          <w:bCs/>
+          <w:noProof/>
+          <w:sz w:val="28"/>
+          <w:szCs w:val="28"/>
+        </w:rPr>
+        <w:lastRenderedPageBreak/>
         <w:t>Procedimiento: sp_BuscarSocioPorDNI</w:t>
       </w:r>
     </w:p>
@@ -1723,12 +1958,49 @@
           <w:noProof/>
         </w:rPr>
       </w:pPr>
-      <w:r>
-        <w:rPr>
-          <w:b/>
-          <w:bCs/>
-          <w:noProof/>
-        </w:rPr>
+    </w:p>
+    <w:p>
+      <w:pPr>
+        <w:rPr>
+          <w:b/>
+          <w:bCs/>
+          <w:noProof/>
+        </w:rPr>
+      </w:pPr>
+    </w:p>
+    <w:p>
+      <w:pPr>
+        <w:rPr>
+          <w:b/>
+          <w:bCs/>
+          <w:noProof/>
+        </w:rPr>
+      </w:pPr>
+    </w:p>
+    <w:p>
+      <w:pPr>
+        <w:rPr>
+          <w:b/>
+          <w:bCs/>
+          <w:noProof/>
+        </w:rPr>
+      </w:pPr>
+    </w:p>
+    <w:p>
+      <w:pPr>
+        <w:rPr>
+          <w:b/>
+          <w:bCs/>
+          <w:noProof/>
+        </w:rPr>
+      </w:pPr>
+      <w:r>
+        <w:rPr>
+          <w:b/>
+          <w:bCs/>
+          <w:noProof/>
+        </w:rPr>
+        <w:lastRenderedPageBreak/>
         <w:t xml:space="preserve">Trigger: </w:t>
       </w:r>
       <w:r>
@@ -1796,12 +2068,6 @@
           <w:noProof/>
         </w:rPr>
         <w:br/>
-      </w:r>
-      <w:r>
-        <w:rPr>
-          <w:noProof/>
-        </w:rPr>
-        <w:lastRenderedPageBreak/>
         <w:t xml:space="preserve">Garantiza la integridad de los datos en la tabla </w:t>
       </w:r>
       <w:r>
@@ -2016,12 +2282,40 @@
           <w:noProof/>
         </w:rPr>
       </w:pPr>
-      <w:r>
-        <w:rPr>
-          <w:b/>
-          <w:bCs/>
-          <w:noProof/>
-        </w:rPr>
+    </w:p>
+    <w:p>
+      <w:pPr>
+        <w:rPr>
+          <w:b/>
+          <w:bCs/>
+          <w:noProof/>
+        </w:rPr>
+      </w:pPr>
+    </w:p>
+    <w:p>
+      <w:pPr>
+        <w:rPr>
+          <w:b/>
+          <w:bCs/>
+          <w:noProof/>
+        </w:rPr>
+      </w:pPr>
+    </w:p>
+    <w:p>
+      <w:pPr>
+        <w:rPr>
+          <w:b/>
+          <w:bCs/>
+          <w:noProof/>
+        </w:rPr>
+      </w:pPr>
+      <w:r>
+        <w:rPr>
+          <w:b/>
+          <w:bCs/>
+          <w:noProof/>
+        </w:rPr>
+        <w:lastRenderedPageBreak/>
         <w:t xml:space="preserve">Trigger: </w:t>
       </w:r>
       <w:r>
@@ -2108,7 +2402,6 @@
         <w:rPr>
           <w:noProof/>
         </w:rPr>
-        <w:lastRenderedPageBreak/>
         <w:drawing>
           <wp:inline distT="0" distB="0" distL="0" distR="0" wp14:anchorId="6F632B59" wp14:editId="784728C7">
             <wp:extent cx="3219899" cy="1667108"/>
@@ -2809,17 +3102,11 @@
           <w:noProof/>
         </w:rPr>
       </w:pPr>
-    </w:p>
-    <w:p>
-      <w:pPr>
-        <w:rPr>
-          <w:noProof/>
-        </w:rPr>
-      </w:pPr>
-      <w:r>
-        <w:rPr>
-          <w:noProof/>
-        </w:rPr>
+      <w:r>
+        <w:rPr>
+          <w:noProof/>
+        </w:rPr>
+        <w:lastRenderedPageBreak/>
         <w:t xml:space="preserve">Links </w:t>
       </w:r>
     </w:p>

</xml_diff>

<commit_message>
db: agregado de función, vista y procedimiento complementarios
</commit_message>
<xml_diff>
--- a/TPI-BASE DE DATOS 2.docx
+++ b/TPI-BASE DE DATOS 2.docx
@@ -1593,6 +1593,135 @@
       <w:pPr>
         <w:rPr>
           <w:rFonts w:ascii="Arial" w:hAnsi="Arial" w:cs="Arial"/>
+          <w:b/>
+          <w:bCs/>
+        </w:rPr>
+      </w:pPr>
+      <w:r>
+        <w:rPr>
+          <w:rFonts w:ascii="Arial" w:hAnsi="Arial" w:cs="Arial"/>
+          <w:b/>
+          <w:bCs/>
+        </w:rPr>
+        <w:t>Vista</w:t>
+      </w:r>
+      <w:r>
+        <w:rPr>
+          <w:rFonts w:ascii="Arial" w:hAnsi="Arial" w:cs="Arial"/>
+          <w:b/>
+          <w:bCs/>
+        </w:rPr>
+        <w:t xml:space="preserve"> 5</w:t>
+      </w:r>
+      <w:r>
+        <w:rPr>
+          <w:rFonts w:ascii="Arial" w:hAnsi="Arial" w:cs="Arial"/>
+          <w:b/>
+          <w:bCs/>
+        </w:rPr>
+        <w:t>: vw_PasesConUsosRestantes</w:t>
+      </w:r>
+    </w:p>
+    <w:p>
+      <w:pPr>
+        <w:rPr>
+          <w:rFonts w:ascii="Arial" w:hAnsi="Arial" w:cs="Arial"/>
+        </w:rPr>
+      </w:pPr>
+      <w:r>
+        <w:rPr>
+          <w:rFonts w:ascii="Arial" w:hAnsi="Arial" w:cs="Arial"/>
+        </w:rPr>
+        <w:t xml:space="preserve">La vista </w:t>
+      </w:r>
+      <w:r>
+        <w:rPr>
+          <w:rFonts w:ascii="Arial" w:hAnsi="Arial" w:cs="Arial"/>
+          <w:b/>
+          <w:bCs/>
+        </w:rPr>
+        <w:t>vw_PasesConUsosRestantes</w:t>
+      </w:r>
+      <w:r>
+        <w:rPr>
+          <w:rFonts w:ascii="Arial" w:hAnsi="Arial" w:cs="Arial"/>
+        </w:rPr>
+        <w:t xml:space="preserve"> muestra información detallada de los pases de los socios, incluyendo los usos restantes calculados dinámicamente mediante la función de usuario fn_UsosRestantes.</w:t>
+      </w:r>
+      <w:r>
+        <w:rPr>
+          <w:rFonts w:ascii="Arial" w:hAnsi="Arial" w:cs="Arial"/>
+        </w:rPr>
+        <w:br/>
+        <w:t>Incluye datos del socio, tipo de pase, fechas, usos consumidos y si el pase sigue activo.</w:t>
+      </w:r>
+      <w:r>
+        <w:rPr>
+          <w:rFonts w:ascii="Arial" w:hAnsi="Arial" w:cs="Arial"/>
+        </w:rPr>
+        <w:br/>
+        <w:t>Permite un control rápido del estado de cada pase sin necesidad de cálculos manuales.</w:t>
+      </w:r>
+    </w:p>
+    <w:p>
+      <w:pPr>
+        <w:rPr>
+          <w:rFonts w:ascii="Arial" w:hAnsi="Arial" w:cs="Arial"/>
+        </w:rPr>
+      </w:pPr>
+      <w:r>
+        <w:rPr>
+          <w:rFonts w:ascii="Arial" w:hAnsi="Arial" w:cs="Arial"/>
+          <w:noProof/>
+        </w:rPr>
+        <w:lastRenderedPageBreak/>
+        <w:drawing>
+          <wp:inline distT="0" distB="0" distL="0" distR="0" wp14:anchorId="65B2F36A" wp14:editId="7E936565">
+            <wp:extent cx="4953691" cy="2800741"/>
+            <wp:effectExtent l="0" t="0" r="0" b="0"/>
+            <wp:docPr id="561253089" name="Imagen 2"/>
+            <wp:cNvGraphicFramePr>
+              <a:graphicFrameLocks xmlns:a="http://schemas.openxmlformats.org/drawingml/2006/main" noChangeAspect="1"/>
+            </wp:cNvGraphicFramePr>
+            <a:graphic xmlns:a="http://schemas.openxmlformats.org/drawingml/2006/main">
+              <a:graphicData uri="http://schemas.openxmlformats.org/drawingml/2006/picture">
+                <pic:pic xmlns:pic="http://schemas.openxmlformats.org/drawingml/2006/picture">
+                  <pic:nvPicPr>
+                    <pic:cNvPr id="561253089" name="Imagen 561253089"/>
+                    <pic:cNvPicPr/>
+                  </pic:nvPicPr>
+                  <pic:blipFill>
+                    <a:blip r:embed="rId11">
+                      <a:extLst>
+                        <a:ext uri="{28A0092B-C50C-407E-A947-70E740481C1C}">
+                          <a14:useLocalDpi xmlns:a14="http://schemas.microsoft.com/office/drawing/2010/main" val="0"/>
+                        </a:ext>
+                      </a:extLst>
+                    </a:blip>
+                    <a:stretch>
+                      <a:fillRect/>
+                    </a:stretch>
+                  </pic:blipFill>
+                  <pic:spPr>
+                    <a:xfrm>
+                      <a:off x="0" y="0"/>
+                      <a:ext cx="4953691" cy="2800741"/>
+                    </a:xfrm>
+                    <a:prstGeom prst="rect">
+                      <a:avLst/>
+                    </a:prstGeom>
+                  </pic:spPr>
+                </pic:pic>
+              </a:graphicData>
+            </a:graphic>
+          </wp:inline>
+        </w:drawing>
+      </w:r>
+    </w:p>
+    <w:p>
+      <w:pPr>
+        <w:rPr>
+          <w:rFonts w:ascii="Arial" w:hAnsi="Arial" w:cs="Arial"/>
         </w:rPr>
       </w:pPr>
     </w:p>
@@ -1746,33 +1875,28 @@
           <w:rFonts w:ascii="Arial" w:hAnsi="Arial" w:cs="Arial"/>
         </w:rPr>
         <w:br/>
-      </w:r>
-      <w:r>
-        <w:rPr>
-          <w:rFonts w:ascii="Arial" w:hAnsi="Arial" w:cs="Arial"/>
+        <w:t>Este SP representa la lógica central del control de accesos y garantiza que todas las asistencias queden registradas de forma coherente.</w:t>
+      </w:r>
+    </w:p>
+    <w:p>
+      <w:pPr>
+        <w:rPr>
+          <w:rFonts w:ascii="Arial" w:hAnsi="Arial" w:cs="Arial"/>
+        </w:rPr>
+      </w:pPr>
+    </w:p>
+    <w:p>
+      <w:pPr>
+        <w:rPr>
+          <w:rFonts w:ascii="Arial" w:hAnsi="Arial" w:cs="Arial"/>
+        </w:rPr>
+      </w:pPr>
+      <w:r>
+        <w:rPr>
+          <w:rFonts w:ascii="Arial" w:hAnsi="Arial" w:cs="Arial"/>
+          <w:noProof/>
         </w:rPr>
         <w:lastRenderedPageBreak/>
-        <w:t>Este SP representa la lógica central del control de accesos y garantiza que todas las asistencias queden registradas de forma coherente.</w:t>
-      </w:r>
-    </w:p>
-    <w:p>
-      <w:pPr>
-        <w:rPr>
-          <w:rFonts w:ascii="Arial" w:hAnsi="Arial" w:cs="Arial"/>
-        </w:rPr>
-      </w:pPr>
-    </w:p>
-    <w:p>
-      <w:pPr>
-        <w:rPr>
-          <w:rFonts w:ascii="Arial" w:hAnsi="Arial" w:cs="Arial"/>
-        </w:rPr>
-      </w:pPr>
-      <w:r>
-        <w:rPr>
-          <w:rFonts w:ascii="Arial" w:hAnsi="Arial" w:cs="Arial"/>
-          <w:noProof/>
-        </w:rPr>
         <w:drawing>
           <wp:inline distT="0" distB="0" distL="0" distR="0" wp14:anchorId="752BC598" wp14:editId="2B483F3F">
             <wp:extent cx="5400040" cy="6414135"/>
@@ -1791,7 +1915,7 @@
                     </pic:cNvPicPr>
                   </pic:nvPicPr>
                   <pic:blipFill>
-                    <a:blip r:embed="rId11">
+                    <a:blip r:embed="rId12">
                       <a:extLst>
                         <a:ext uri="{28A0092B-C50C-407E-A947-70E740481C1C}">
                           <a14:useLocalDpi xmlns:a14="http://schemas.microsoft.com/office/drawing/2010/main" val="0"/>
@@ -1855,7 +1979,7 @@
                     </pic:cNvPicPr>
                   </pic:nvPicPr>
                   <pic:blipFill>
-                    <a:blip r:embed="rId12">
+                    <a:blip r:embed="rId13">
                       <a:extLst>
                         <a:ext uri="{28A0092B-C50C-407E-A947-70E740481C1C}">
                           <a14:useLocalDpi xmlns:a14="http://schemas.microsoft.com/office/drawing/2010/main" val="0"/>
@@ -2081,7 +2205,7 @@
                     </pic:cNvPicPr>
                   </pic:nvPicPr>
                   <pic:blipFill>
-                    <a:blip r:embed="rId13">
+                    <a:blip r:embed="rId14">
                       <a:extLst>
                         <a:ext uri="{28A0092B-C50C-407E-A947-70E740481C1C}">
                           <a14:useLocalDpi xmlns:a14="http://schemas.microsoft.com/office/drawing/2010/main" val="0"/>
@@ -2292,6 +2416,8 @@
         <w:pStyle w:val="NormalWeb"/>
         <w:rPr>
           <w:rFonts w:ascii="Arial" w:hAnsi="Arial" w:cs="Arial"/>
+          <w:b/>
+          <w:bCs/>
         </w:rPr>
       </w:pPr>
       <w:r>
@@ -2315,7 +2441,7 @@
                     <pic:cNvPicPr/>
                   </pic:nvPicPr>
                   <pic:blipFill>
-                    <a:blip r:embed="rId14">
+                    <a:blip r:embed="rId15">
                       <a:extLst>
                         <a:ext uri="{28A0092B-C50C-407E-A947-70E740481C1C}">
                           <a14:useLocalDpi xmlns:a14="http://schemas.microsoft.com/office/drawing/2010/main" val="0"/>
@@ -2344,10 +2470,164 @@
     </w:p>
     <w:p>
       <w:pPr>
-        <w:rPr>
-          <w:rFonts w:ascii="Arial" w:hAnsi="Arial" w:cs="Arial"/>
-        </w:rPr>
-      </w:pPr>
+        <w:pStyle w:val="NormalWeb"/>
+        <w:rPr>
+          <w:rFonts w:ascii="Arial" w:hAnsi="Arial" w:cs="Arial"/>
+        </w:rPr>
+      </w:pPr>
+      <w:r>
+        <w:rPr>
+          <w:rFonts w:ascii="Arial" w:hAnsi="Arial" w:cs="Arial"/>
+          <w:b/>
+          <w:bCs/>
+        </w:rPr>
+        <w:t>Proced</w:t>
+      </w:r>
+      <w:r>
+        <w:rPr>
+          <w:rFonts w:ascii="Arial" w:hAnsi="Arial" w:cs="Arial"/>
+          <w:b/>
+          <w:bCs/>
+        </w:rPr>
+        <w:t>imiento Almacenado 4</w:t>
+      </w:r>
+      <w:r>
+        <w:rPr>
+          <w:rFonts w:ascii="Arial" w:hAnsi="Arial" w:cs="Arial"/>
+          <w:b/>
+          <w:bCs/>
+        </w:rPr>
+        <w:t>: sp_BuscarSocioPorDNI</w:t>
+      </w:r>
+    </w:p>
+    <w:p>
+      <w:pPr>
+        <w:rPr>
+          <w:rFonts w:ascii="Arial" w:hAnsi="Arial" w:cs="Arial"/>
+        </w:rPr>
+      </w:pPr>
+      <w:r>
+        <w:rPr>
+          <w:rFonts w:ascii="Arial" w:hAnsi="Arial" w:cs="Arial"/>
+        </w:rPr>
+        <w:t xml:space="preserve">El procedimiento almacenado </w:t>
+      </w:r>
+      <w:r>
+        <w:rPr>
+          <w:rFonts w:ascii="Arial" w:hAnsi="Arial" w:cs="Arial"/>
+          <w:b/>
+          <w:bCs/>
+        </w:rPr>
+        <w:t>sp_BuscarSocioPorDNI</w:t>
+      </w:r>
+      <w:r>
+        <w:rPr>
+          <w:rFonts w:ascii="Arial" w:hAnsi="Arial" w:cs="Arial"/>
+        </w:rPr>
+        <w:t xml:space="preserve"> permite buscar un socio por su número de DNI.</w:t>
+      </w:r>
+      <w:r>
+        <w:rPr>
+          <w:rFonts w:ascii="Arial" w:hAnsi="Arial" w:cs="Arial"/>
+        </w:rPr>
+        <w:br/>
+        <w:t xml:space="preserve">Realiza una consulta que une la tabla </w:t>
+      </w:r>
+      <w:r>
+        <w:rPr>
+          <w:rFonts w:ascii="Arial" w:hAnsi="Arial" w:cs="Arial"/>
+          <w:b/>
+          <w:bCs/>
+        </w:rPr>
+        <w:t>Socios</w:t>
+      </w:r>
+      <w:r>
+        <w:rPr>
+          <w:rFonts w:ascii="Arial" w:hAnsi="Arial" w:cs="Arial"/>
+        </w:rPr>
+        <w:t xml:space="preserve"> con </w:t>
+      </w:r>
+      <w:r>
+        <w:rPr>
+          <w:rFonts w:ascii="Arial" w:hAnsi="Arial" w:cs="Arial"/>
+          <w:b/>
+          <w:bCs/>
+        </w:rPr>
+        <w:t>Persona</w:t>
+      </w:r>
+      <w:r>
+        <w:rPr>
+          <w:rFonts w:ascii="Arial" w:hAnsi="Arial" w:cs="Arial"/>
+        </w:rPr>
+        <w:t>, devolviendo información básica del socio, su estado y su fecha de alta.</w:t>
+      </w:r>
+      <w:r>
+        <w:rPr>
+          <w:rFonts w:ascii="Arial" w:hAnsi="Arial" w:cs="Arial"/>
+        </w:rPr>
+        <w:br/>
+      </w:r>
+      <w:r>
+        <w:rPr>
+          <w:rFonts w:ascii="Arial" w:hAnsi="Arial" w:cs="Arial"/>
+        </w:rPr>
+        <w:lastRenderedPageBreak/>
+        <w:t>Sirve para búsquedas rápidas sin exponer toda la tabla o sin necesidad de filtrar manualmente desde la aplicación.</w:t>
+      </w:r>
+    </w:p>
+    <w:p>
+      <w:pPr>
+        <w:rPr>
+          <w:rFonts w:ascii="Arial" w:hAnsi="Arial" w:cs="Arial"/>
+        </w:rPr>
+      </w:pPr>
+      <w:r>
+        <w:rPr>
+          <w:rFonts w:ascii="Arial" w:hAnsi="Arial" w:cs="Arial"/>
+          <w:noProof/>
+        </w:rPr>
+        <w:drawing>
+          <wp:inline distT="0" distB="0" distL="0" distR="0" wp14:anchorId="0676BC85" wp14:editId="4E9DCEA8">
+            <wp:extent cx="3962953" cy="3258005"/>
+            <wp:effectExtent l="0" t="0" r="0" b="0"/>
+            <wp:docPr id="428685955" name="Imagen 3"/>
+            <wp:cNvGraphicFramePr>
+              <a:graphicFrameLocks xmlns:a="http://schemas.openxmlformats.org/drawingml/2006/main" noChangeAspect="1"/>
+            </wp:cNvGraphicFramePr>
+            <a:graphic xmlns:a="http://schemas.openxmlformats.org/drawingml/2006/main">
+              <a:graphicData uri="http://schemas.openxmlformats.org/drawingml/2006/picture">
+                <pic:pic xmlns:pic="http://schemas.openxmlformats.org/drawingml/2006/picture">
+                  <pic:nvPicPr>
+                    <pic:cNvPr id="428685955" name="Imagen 428685955"/>
+                    <pic:cNvPicPr/>
+                  </pic:nvPicPr>
+                  <pic:blipFill>
+                    <a:blip r:embed="rId16">
+                      <a:extLst>
+                        <a:ext uri="{28A0092B-C50C-407E-A947-70E740481C1C}">
+                          <a14:useLocalDpi xmlns:a14="http://schemas.microsoft.com/office/drawing/2010/main" val="0"/>
+                        </a:ext>
+                      </a:extLst>
+                    </a:blip>
+                    <a:stretch>
+                      <a:fillRect/>
+                    </a:stretch>
+                  </pic:blipFill>
+                  <pic:spPr>
+                    <a:xfrm>
+                      <a:off x="0" y="0"/>
+                      <a:ext cx="3962953" cy="3258005"/>
+                    </a:xfrm>
+                    <a:prstGeom prst="rect">
+                      <a:avLst/>
+                    </a:prstGeom>
+                  </pic:spPr>
+                </pic:pic>
+              </a:graphicData>
+            </a:graphic>
+          </wp:inline>
+        </w:drawing>
+      </w:r>
     </w:p>
     <w:p>
       <w:pPr>
@@ -2410,12 +2690,6 @@
           <w:rFonts w:ascii="Arial" w:hAnsi="Arial" w:cs="Arial"/>
         </w:rPr>
         <w:br/>
-      </w:r>
-      <w:r>
-        <w:rPr>
-          <w:rFonts w:ascii="Arial" w:hAnsi="Arial" w:cs="Arial"/>
-        </w:rPr>
-        <w:lastRenderedPageBreak/>
         <w:t>Este trigger se ejecuta después de una inserción en la tabla Asistencias y valida que para cada pase no exista más de una asistencia registrada en el mismo día.</w:t>
       </w:r>
       <w:r>
@@ -2438,6 +2712,7 @@
           <w:noProof/>
           <w14:ligatures w14:val="none"/>
         </w:rPr>
+        <w:lastRenderedPageBreak/>
         <w:drawing>
           <wp:inline distT="0" distB="0" distL="0" distR="0" wp14:anchorId="32AA8C42" wp14:editId="53D39146">
             <wp:extent cx="5400040" cy="3432175"/>
@@ -2454,7 +2729,7 @@
                     <pic:cNvPicPr/>
                   </pic:nvPicPr>
                   <pic:blipFill>
-                    <a:blip r:embed="rId15">
+                    <a:blip r:embed="rId17">
                       <a:extLst>
                         <a:ext uri="{28A0092B-C50C-407E-A947-70E740481C1C}">
                           <a14:useLocalDpi xmlns:a14="http://schemas.microsoft.com/office/drawing/2010/main" val="0"/>
@@ -2549,7 +2824,6 @@
           <w:noProof/>
           <w14:ligatures w14:val="none"/>
         </w:rPr>
-        <w:lastRenderedPageBreak/>
         <w:drawing>
           <wp:inline distT="0" distB="0" distL="0" distR="0" wp14:anchorId="76790756" wp14:editId="1C1B7770">
             <wp:extent cx="3810532" cy="2276793"/>
@@ -2566,7 +2840,7 @@
                     <pic:cNvPicPr/>
                   </pic:nvPicPr>
                   <pic:blipFill>
-                    <a:blip r:embed="rId16">
+                    <a:blip r:embed="rId18">
                       <a:extLst>
                         <a:ext uri="{28A0092B-C50C-407E-A947-70E740481C1C}">
                           <a14:useLocalDpi xmlns:a14="http://schemas.microsoft.com/office/drawing/2010/main" val="0"/>
@@ -2641,6 +2915,12 @@
           <w:rFonts w:ascii="Arial" w:hAnsi="Arial" w:cs="Arial"/>
         </w:rPr>
         <w:br/>
+      </w:r>
+      <w:r>
+        <w:rPr>
+          <w:rFonts w:ascii="Arial" w:hAnsi="Arial" w:cs="Arial"/>
+        </w:rPr>
+        <w:lastRenderedPageBreak/>
         <w:t>Su función es recalcular el campo Estado del pase en base a sus condiciones de vigencia:</w:t>
       </w:r>
     </w:p>
@@ -2736,7 +3016,7 @@
                     <pic:cNvPicPr/>
                   </pic:nvPicPr>
                   <pic:blipFill>
-                    <a:blip r:embed="rId17">
+                    <a:blip r:embed="rId19">
                       <a:extLst>
                         <a:ext uri="{28A0092B-C50C-407E-A947-70E740481C1C}">
                           <a14:useLocalDpi xmlns:a14="http://schemas.microsoft.com/office/drawing/2010/main" val="0"/>
@@ -2804,7 +3084,23 @@
           <w:b/>
           <w:bCs/>
         </w:rPr>
-        <w:t>Función:</w:t>
+        <w:t>Función</w:t>
+      </w:r>
+      <w:r>
+        <w:rPr>
+          <w:rFonts w:ascii="Arial" w:hAnsi="Arial" w:cs="Arial"/>
+          <w:b/>
+          <w:bCs/>
+        </w:rPr>
+        <w:t xml:space="preserve"> 1</w:t>
+      </w:r>
+      <w:r>
+        <w:rPr>
+          <w:rFonts w:ascii="Arial" w:hAnsi="Arial" w:cs="Arial"/>
+          <w:b/>
+          <w:bCs/>
+        </w:rPr>
+        <w:t>:</w:t>
       </w:r>
     </w:p>
     <w:p>
@@ -2908,6 +3204,7 @@
           <w:noProof/>
           <w14:ligatures w14:val="none"/>
         </w:rPr>
+        <w:lastRenderedPageBreak/>
         <w:drawing>
           <wp:inline distT="0" distB="0" distL="0" distR="0" wp14:anchorId="2B01760D" wp14:editId="721A9C53">
             <wp:extent cx="4867954" cy="2667372"/>
@@ -2924,7 +3221,7 @@
                     <pic:cNvPicPr/>
                   </pic:nvPicPr>
                   <pic:blipFill>
-                    <a:blip r:embed="rId18">
+                    <a:blip r:embed="rId20">
                       <a:extLst>
                         <a:ext uri="{28A0092B-C50C-407E-A947-70E740481C1C}">
                           <a14:useLocalDpi xmlns:a14="http://schemas.microsoft.com/office/drawing/2010/main" val="0"/>
@@ -2964,74 +3261,214 @@
           <w:rFonts w:ascii="Arial" w:hAnsi="Arial" w:cs="Arial"/>
         </w:rPr>
       </w:pPr>
-    </w:p>
-    <w:p>
-      <w:pPr>
-        <w:rPr>
-          <w:rFonts w:ascii="Arial" w:hAnsi="Arial" w:cs="Arial"/>
-        </w:rPr>
-      </w:pPr>
-    </w:p>
-    <w:p>
-      <w:pPr>
-        <w:rPr>
-          <w:rFonts w:ascii="Arial" w:hAnsi="Arial" w:cs="Arial"/>
-        </w:rPr>
-      </w:pPr>
-    </w:p>
-    <w:p>
-      <w:pPr>
-        <w:rPr>
-          <w:rFonts w:ascii="Arial" w:hAnsi="Arial" w:cs="Arial"/>
-        </w:rPr>
-      </w:pPr>
-    </w:p>
-    <w:p>
-      <w:pPr>
-        <w:rPr>
-          <w:rFonts w:ascii="Arial" w:hAnsi="Arial" w:cs="Arial"/>
-        </w:rPr>
-      </w:pPr>
-    </w:p>
-    <w:p>
-      <w:pPr>
-        <w:rPr>
-          <w:rFonts w:ascii="Arial" w:hAnsi="Arial" w:cs="Arial"/>
-        </w:rPr>
-      </w:pPr>
-    </w:p>
-    <w:p>
-      <w:pPr>
-        <w:rPr>
-          <w:rFonts w:ascii="Arial" w:hAnsi="Arial" w:cs="Arial"/>
-        </w:rPr>
-      </w:pPr>
-    </w:p>
-    <w:p>
-      <w:pPr>
-        <w:rPr>
-          <w:rFonts w:ascii="Arial" w:hAnsi="Arial" w:cs="Arial"/>
-        </w:rPr>
-      </w:pPr>
-    </w:p>
-    <w:p>
-      <w:pPr>
-        <w:rPr>
-          <w:rFonts w:ascii="Arial" w:hAnsi="Arial" w:cs="Arial"/>
-        </w:rPr>
-      </w:pPr>
-    </w:p>
-    <w:p>
-      <w:pPr>
-        <w:rPr>
-          <w:rFonts w:ascii="Arial" w:hAnsi="Arial" w:cs="Arial"/>
-        </w:rPr>
-      </w:pPr>
-      <w:r>
-        <w:rPr>
-          <w:rFonts w:ascii="Arial" w:hAnsi="Arial" w:cs="Arial"/>
-        </w:rPr>
-        <w:lastRenderedPageBreak/>
+      <w:r>
+        <w:rPr>
+          <w:rFonts w:ascii="Arial" w:hAnsi="Arial" w:cs="Arial"/>
+          <w:b/>
+          <w:bCs/>
+        </w:rPr>
+        <w:t>Función</w:t>
+      </w:r>
+      <w:r>
+        <w:rPr>
+          <w:rFonts w:ascii="Arial" w:hAnsi="Arial" w:cs="Arial"/>
+          <w:b/>
+          <w:bCs/>
+        </w:rPr>
+        <w:t xml:space="preserve"> </w:t>
+      </w:r>
+      <w:r>
+        <w:rPr>
+          <w:rFonts w:ascii="Arial" w:hAnsi="Arial" w:cs="Arial"/>
+          <w:b/>
+          <w:bCs/>
+        </w:rPr>
+        <w:t>2</w:t>
+      </w:r>
+      <w:r>
+        <w:rPr>
+          <w:rFonts w:ascii="Arial" w:hAnsi="Arial" w:cs="Arial"/>
+          <w:b/>
+          <w:bCs/>
+        </w:rPr>
+        <w:t>:</w:t>
+      </w:r>
+    </w:p>
+    <w:p>
+      <w:pPr>
+        <w:rPr>
+          <w:rFonts w:ascii="Arial" w:hAnsi="Arial" w:cs="Arial"/>
+        </w:rPr>
+      </w:pPr>
+      <w:r>
+        <w:rPr>
+          <w:rFonts w:ascii="Arial" w:hAnsi="Arial" w:cs="Arial"/>
+        </w:rPr>
+        <w:t xml:space="preserve">La función </w:t>
+      </w:r>
+      <w:r>
+        <w:rPr>
+          <w:rFonts w:ascii="Arial" w:hAnsi="Arial" w:cs="Arial"/>
+          <w:b/>
+          <w:bCs/>
+        </w:rPr>
+        <w:t>fn_UsosRestantes</w:t>
+      </w:r>
+      <w:r>
+        <w:rPr>
+          <w:rFonts w:ascii="Arial" w:hAnsi="Arial" w:cs="Arial"/>
+        </w:rPr>
+        <w:t xml:space="preserve"> calcula cuántos usos le quedan disponibles a un pase de socio.</w:t>
+      </w:r>
+      <w:r>
+        <w:rPr>
+          <w:rFonts w:ascii="Arial" w:hAnsi="Arial" w:cs="Arial"/>
+        </w:rPr>
+        <w:br/>
+        <w:t>Recibe como parámetros el valor máximo de usos permitidos (VecesMax) y la cantidad utilizada (VecesUsadas).</w:t>
+      </w:r>
+      <w:r>
+        <w:rPr>
+          <w:rFonts w:ascii="Arial" w:hAnsi="Arial" w:cs="Arial"/>
+        </w:rPr>
+        <w:br/>
+        <w:t xml:space="preserve">Retorna la cantidad de usos restantes o </w:t>
+      </w:r>
+      <w:r>
+        <w:rPr>
+          <w:rFonts w:ascii="Arial" w:hAnsi="Arial" w:cs="Arial"/>
+          <w:b/>
+          <w:bCs/>
+        </w:rPr>
+        <w:t>NULL</w:t>
+      </w:r>
+      <w:r>
+        <w:rPr>
+          <w:rFonts w:ascii="Arial" w:hAnsi="Arial" w:cs="Arial"/>
+        </w:rPr>
+        <w:t xml:space="preserve"> si el pase es ilimitado.</w:t>
+      </w:r>
+      <w:r>
+        <w:rPr>
+          <w:rFonts w:ascii="Arial" w:hAnsi="Arial" w:cs="Arial"/>
+        </w:rPr>
+        <w:br/>
+        <w:t>Esta función permite simplificar consultas y vistas que necesiten mostrar el estado actual de un pase.</w:t>
+      </w:r>
+    </w:p>
+    <w:p>
+      <w:pPr>
+        <w:rPr>
+          <w:rFonts w:ascii="Arial" w:hAnsi="Arial" w:cs="Arial"/>
+        </w:rPr>
+      </w:pPr>
+      <w:r>
+        <w:rPr>
+          <w:rFonts w:ascii="Arial" w:hAnsi="Arial" w:cs="Arial"/>
+          <w:noProof/>
+        </w:rPr>
+        <w:drawing>
+          <wp:inline distT="0" distB="0" distL="0" distR="0" wp14:anchorId="2E36971E" wp14:editId="04D10A61">
+            <wp:extent cx="2715004" cy="2286319"/>
+            <wp:effectExtent l="0" t="0" r="9525" b="0"/>
+            <wp:docPr id="351272185" name="Imagen 1"/>
+            <wp:cNvGraphicFramePr>
+              <a:graphicFrameLocks xmlns:a="http://schemas.openxmlformats.org/drawingml/2006/main" noChangeAspect="1"/>
+            </wp:cNvGraphicFramePr>
+            <a:graphic xmlns:a="http://schemas.openxmlformats.org/drawingml/2006/main">
+              <a:graphicData uri="http://schemas.openxmlformats.org/drawingml/2006/picture">
+                <pic:pic xmlns:pic="http://schemas.openxmlformats.org/drawingml/2006/picture">
+                  <pic:nvPicPr>
+                    <pic:cNvPr id="351272185" name="Imagen 351272185"/>
+                    <pic:cNvPicPr/>
+                  </pic:nvPicPr>
+                  <pic:blipFill>
+                    <a:blip r:embed="rId21">
+                      <a:extLst>
+                        <a:ext uri="{28A0092B-C50C-407E-A947-70E740481C1C}">
+                          <a14:useLocalDpi xmlns:a14="http://schemas.microsoft.com/office/drawing/2010/main" val="0"/>
+                        </a:ext>
+                      </a:extLst>
+                    </a:blip>
+                    <a:stretch>
+                      <a:fillRect/>
+                    </a:stretch>
+                  </pic:blipFill>
+                  <pic:spPr>
+                    <a:xfrm>
+                      <a:off x="0" y="0"/>
+                      <a:ext cx="2715004" cy="2286319"/>
+                    </a:xfrm>
+                    <a:prstGeom prst="rect">
+                      <a:avLst/>
+                    </a:prstGeom>
+                  </pic:spPr>
+                </pic:pic>
+              </a:graphicData>
+            </a:graphic>
+          </wp:inline>
+        </w:drawing>
+      </w:r>
+    </w:p>
+    <w:p>
+      <w:pPr>
+        <w:rPr>
+          <w:rFonts w:ascii="Arial" w:hAnsi="Arial" w:cs="Arial"/>
+        </w:rPr>
+      </w:pPr>
+    </w:p>
+    <w:p>
+      <w:pPr>
+        <w:rPr>
+          <w:rFonts w:ascii="Arial" w:hAnsi="Arial" w:cs="Arial"/>
+        </w:rPr>
+      </w:pPr>
+    </w:p>
+    <w:p>
+      <w:pPr>
+        <w:rPr>
+          <w:rFonts w:ascii="Arial" w:hAnsi="Arial" w:cs="Arial"/>
+        </w:rPr>
+      </w:pPr>
+    </w:p>
+    <w:p>
+      <w:pPr>
+        <w:rPr>
+          <w:rFonts w:ascii="Arial" w:hAnsi="Arial" w:cs="Arial"/>
+        </w:rPr>
+      </w:pPr>
+    </w:p>
+    <w:p>
+      <w:pPr>
+        <w:rPr>
+          <w:rFonts w:ascii="Arial" w:hAnsi="Arial" w:cs="Arial"/>
+        </w:rPr>
+      </w:pPr>
+    </w:p>
+    <w:p>
+      <w:pPr>
+        <w:rPr>
+          <w:rFonts w:ascii="Arial" w:hAnsi="Arial" w:cs="Arial"/>
+        </w:rPr>
+      </w:pPr>
+    </w:p>
+    <w:p>
+      <w:pPr>
+        <w:rPr>
+          <w:rFonts w:ascii="Arial" w:hAnsi="Arial" w:cs="Arial"/>
+        </w:rPr>
+      </w:pPr>
+    </w:p>
+    <w:p>
+      <w:pPr>
+        <w:rPr>
+          <w:rFonts w:ascii="Arial" w:hAnsi="Arial" w:cs="Arial"/>
+        </w:rPr>
+      </w:pPr>
+      <w:r>
+        <w:rPr>
+          <w:rFonts w:ascii="Arial" w:hAnsi="Arial" w:cs="Arial"/>
+        </w:rPr>
         <w:t xml:space="preserve">Links </w:t>
       </w:r>
     </w:p>
@@ -3061,7 +3498,7 @@
           <w:rFonts w:ascii="Arial" w:hAnsi="Arial" w:cs="Arial"/>
         </w:rPr>
       </w:pPr>
-      <w:hyperlink r:id="rId19" w:history="1">
+      <w:hyperlink r:id="rId22" w:history="1">
         <w:r>
           <w:rPr>
             <w:rStyle w:val="Hipervnculo"/>
@@ -5075,7 +5512,6 @@
   <w:style w:type="paragraph" w:styleId="NormalWeb">
     <w:name w:val="Normal (Web)"/>
     <w:uiPriority w:val="99"/>
-    <w:semiHidden/>
     <w:unhideWhenUsed/>
     <w:rsid w:val="00E57A2D"/>
     <w:pPr>

</xml_diff>